<commit_message>
Fianlizado documento EPU - Projeto Siagri Controle de Negociação.docx.
</commit_message>
<xml_diff>
--- a/Docs/EPU - Projeto Siagri Controle de Negociação.docx
+++ b/Docs/EPU - Projeto Siagri Controle de Negociação.docx
@@ -4,6 +4,7 @@
   <w:body>
     <w:p>
       <w:pPr>
+        <w:jc w:val="both"/>
         <w:rPr>
           <w:noProof/>
           <w:lang w:eastAsia="pt-BR"/>
@@ -55,14 +56,17 @@
     <w:p>
       <w:pPr>
         <w:pStyle w:val="Ttulo1"/>
-        <w:rPr>
-          <w:noProof/>
-          <w:lang w:eastAsia="pt-BR"/>
-        </w:rPr>
-      </w:pPr>
-      <w:r>
-        <w:rPr>
-          <w:noProof/>
+        <w:jc w:val="both"/>
+        <w:rPr>
+          <w:noProof/>
+          <w:color w:val="4F6228" w:themeColor="accent3" w:themeShade="80"/>
+          <w:lang w:eastAsia="pt-BR"/>
+        </w:rPr>
+      </w:pPr>
+      <w:r>
+        <w:rPr>
+          <w:noProof/>
+          <w:color w:val="4F6228" w:themeColor="accent3" w:themeShade="80"/>
           <w:lang w:eastAsia="pt-BR"/>
         </w:rPr>
         <w:t>Objetivo</w:t>
@@ -132,12 +136,14 @@
         <w:jc w:val="both"/>
         <w:rPr>
           <w:noProof/>
-          <w:lang w:eastAsia="pt-BR"/>
-        </w:rPr>
-      </w:pPr>
-      <w:r>
-        <w:rPr>
-          <w:noProof/>
+          <w:color w:val="4F6228" w:themeColor="accent3" w:themeShade="80"/>
+          <w:lang w:eastAsia="pt-BR"/>
+        </w:rPr>
+      </w:pPr>
+      <w:r>
+        <w:rPr>
+          <w:noProof/>
+          <w:color w:val="4F6228" w:themeColor="accent3" w:themeShade="80"/>
           <w:lang w:eastAsia="pt-BR"/>
         </w:rPr>
         <w:t>Explicativo do Processo</w:t>
@@ -218,39 +224,7 @@
             <w:noProof/>
             <w:lang w:eastAsia="pt-BR"/>
           </w:rPr>
-          <w:t>https:</w:t>
-        </w:r>
-        <w:r>
-          <w:rPr>
-            <w:rStyle w:val="Hyperlink"/>
-            <w:noProof/>
-            <w:lang w:eastAsia="pt-BR"/>
-          </w:rPr>
-          <w:t>/</w:t>
-        </w:r>
-        <w:r>
-          <w:rPr>
-            <w:rStyle w:val="Hyperlink"/>
-            <w:noProof/>
-            <w:lang w:eastAsia="pt-BR"/>
-          </w:rPr>
-          <w:t>/githu</w:t>
-        </w:r>
-        <w:r>
-          <w:rPr>
-            <w:rStyle w:val="Hyperlink"/>
-            <w:noProof/>
-            <w:lang w:eastAsia="pt-BR"/>
-          </w:rPr>
-          <w:t>b</w:t>
-        </w:r>
-        <w:r>
-          <w:rPr>
-            <w:rStyle w:val="Hyperlink"/>
-            <w:noProof/>
-            <w:lang w:eastAsia="pt-BR"/>
-          </w:rPr>
-          <w:t>.com/Luciana-Patricia/Projeto_Siagri_Negociacao</w:t>
+          <w:t>https://github.com/Luciana-Patricia/Projeto_Siagri_Negociacao</w:t>
         </w:r>
       </w:hyperlink>
       <w:r>
@@ -275,7 +249,23 @@
           <w:noProof/>
           <w:lang w:eastAsia="pt-BR"/>
         </w:rPr>
-        <w:t>Na pasta Projeto_Siagri_Negociacao/Data/ estão todos os sripts necessários para a criação das tabelas e devem ser executados na seguinte ordem:</w:t>
+        <w:t>Na pasta Projeto_Siagri_Negociacao/Data/ estão todos os s</w:t>
+      </w:r>
+      <w:r>
+        <w:rPr>
+          <w:noProof/>
+          <w:lang w:eastAsia="pt-BR"/>
+        </w:rPr>
+        <w:t>c</w:t>
+      </w:r>
+      <w:bookmarkStart w:id="0" w:name="_GoBack"/>
+      <w:bookmarkEnd w:id="0"/>
+      <w:r>
+        <w:rPr>
+          <w:noProof/>
+          <w:lang w:eastAsia="pt-BR"/>
+        </w:rPr>
+        <w:t>ripts necessários para a criação das tabelas e devem ser executados na seguinte ordem:</w:t>
       </w:r>
     </w:p>
     <w:p>
@@ -588,6 +578,7 @@
     <w:p>
       <w:pPr>
         <w:ind w:left="705"/>
+        <w:jc w:val="both"/>
         <w:rPr>
           <w:rStyle w:val="mx-1"/>
           <w:rFonts w:cstheme="minorHAnsi"/>
@@ -598,6 +589,7 @@
     <w:p>
       <w:pPr>
         <w:ind w:left="705"/>
+        <w:jc w:val="both"/>
         <w:rPr>
           <w:rStyle w:val="mx-1"/>
           <w:rFonts w:cstheme="minorHAnsi"/>
@@ -608,24 +600,36 @@
     <w:p>
       <w:pPr>
         <w:pStyle w:val="Ttulo1"/>
-        <w:rPr>
-          <w:noProof/>
-          <w:lang w:eastAsia="pt-BR"/>
-        </w:rPr>
-      </w:pPr>
-      <w:r>
-        <w:rPr>
-          <w:noProof/>
+        <w:jc w:val="both"/>
+        <w:rPr>
+          <w:noProof/>
+          <w:color w:val="4F6228" w:themeColor="accent3" w:themeShade="80"/>
+          <w:lang w:eastAsia="pt-BR"/>
+        </w:rPr>
+      </w:pPr>
+      <w:r>
+        <w:rPr>
+          <w:noProof/>
+          <w:color w:val="4F6228" w:themeColor="accent3" w:themeShade="80"/>
           <w:lang w:eastAsia="pt-BR"/>
         </w:rPr>
         <w:lastRenderedPageBreak/>
         <w:t>Usabilidade</w:t>
       </w:r>
+      <w:r>
+        <w:rPr>
+          <w:noProof/>
+          <w:color w:val="4F6228" w:themeColor="accent3" w:themeShade="80"/>
+          <w:lang w:eastAsia="pt-BR"/>
+        </w:rPr>
+        <w:t xml:space="preserve"> </w:t>
+      </w:r>
     </w:p>
     <w:p>
       <w:pPr>
         <w:pStyle w:val="SemEspaamento"/>
         <w:ind w:left="720"/>
+        <w:jc w:val="both"/>
         <w:rPr>
           <w:b/>
           <w:noProof/>
@@ -651,18 +655,3993 @@
     </w:p>
     <w:p>
       <w:pPr>
-        <w:rPr>
-          <w:noProof/>
-          <w:lang w:eastAsia="pt-BR"/>
-        </w:rPr>
-      </w:pPr>
-      <w:bookmarkStart w:id="0" w:name="_GoBack"/>
-      <w:bookmarkEnd w:id="0"/>
+        <w:pStyle w:val="Ttulo2"/>
+        <w:jc w:val="both"/>
+        <w:rPr>
+          <w:noProof/>
+          <w:color w:val="76923C" w:themeColor="accent3" w:themeShade="BF"/>
+          <w:lang w:eastAsia="pt-BR"/>
+        </w:rPr>
+      </w:pPr>
+      <w:r>
+        <w:rPr>
+          <w:noProof/>
+          <w:color w:val="76923C" w:themeColor="accent3" w:themeShade="BF"/>
+          <w:lang w:eastAsia="pt-BR"/>
+        </w:rPr>
+        <w:t>Tela Principal</w:t>
+      </w:r>
+    </w:p>
+    <w:p>
+      <w:pPr>
+        <w:jc w:val="both"/>
+        <w:rPr>
+          <w:lang w:eastAsia="pt-BR"/>
+        </w:rPr>
+      </w:pPr>
+      <w:r>
+        <w:rPr>
+          <w:lang w:eastAsia="pt-BR"/>
+        </w:rPr>
+        <w:t>Foram dispostos os menus</w:t>
+      </w:r>
+    </w:p>
+    <w:p>
+      <w:pPr>
+        <w:pStyle w:val="PargrafodaLista"/>
+        <w:numPr>
+          <w:ilvl w:val="0"/>
+          <w:numId w:val="2"/>
+        </w:numPr>
+        <w:jc w:val="both"/>
+        <w:rPr>
+          <w:lang w:eastAsia="pt-BR"/>
+        </w:rPr>
+      </w:pPr>
+      <w:r>
+        <w:rPr>
+          <w:lang w:eastAsia="pt-BR"/>
+        </w:rPr>
+        <w:t>C</w:t>
+      </w:r>
+      <w:r>
+        <w:rPr>
+          <w:lang w:eastAsia="pt-BR"/>
+        </w:rPr>
+        <w:t>adastro</w:t>
+      </w:r>
+      <w:proofErr w:type="gramStart"/>
+      <w:r>
+        <w:rPr>
+          <w:lang w:eastAsia="pt-BR"/>
+        </w:rPr>
+        <w:t xml:space="preserve"> </w:t>
+      </w:r>
+      <w:r>
+        <w:rPr>
+          <w:lang w:eastAsia="pt-BR"/>
+        </w:rPr>
+        <w:t xml:space="preserve"> </w:t>
+      </w:r>
+      <w:proofErr w:type="gramEnd"/>
+      <w:r>
+        <w:rPr>
+          <w:lang w:eastAsia="pt-BR"/>
+        </w:rPr>
+        <w:t>&gt;  Produtor/ Distribuidor/Produto</w:t>
+      </w:r>
+    </w:p>
+    <w:p>
+      <w:pPr>
+        <w:pStyle w:val="PargrafodaLista"/>
+        <w:numPr>
+          <w:ilvl w:val="0"/>
+          <w:numId w:val="2"/>
+        </w:numPr>
+        <w:jc w:val="both"/>
+        <w:rPr>
+          <w:lang w:eastAsia="pt-BR"/>
+        </w:rPr>
+      </w:pPr>
+      <w:r>
+        <w:rPr>
+          <w:lang w:eastAsia="pt-BR"/>
+        </w:rPr>
+        <w:t xml:space="preserve"> Manutenção</w:t>
+      </w:r>
+      <w:proofErr w:type="gramStart"/>
+      <w:r>
+        <w:rPr>
+          <w:lang w:eastAsia="pt-BR"/>
+        </w:rPr>
+        <w:t xml:space="preserve">  </w:t>
+      </w:r>
+      <w:proofErr w:type="gramEnd"/>
+      <w:r>
+        <w:rPr>
+          <w:lang w:eastAsia="pt-BR"/>
+        </w:rPr>
+        <w:t>&gt;  Negociação</w:t>
+      </w:r>
+    </w:p>
+    <w:p>
+      <w:pPr>
+        <w:pStyle w:val="PargrafodaLista"/>
+        <w:numPr>
+          <w:ilvl w:val="0"/>
+          <w:numId w:val="2"/>
+        </w:numPr>
+        <w:jc w:val="both"/>
+        <w:rPr>
+          <w:lang w:eastAsia="pt-BR"/>
+        </w:rPr>
+      </w:pPr>
+      <w:r>
+        <w:rPr>
+          <w:lang w:eastAsia="pt-BR"/>
+        </w:rPr>
+        <w:t>Relatório &gt; Negociação</w:t>
+      </w:r>
+    </w:p>
+    <w:p>
+      <w:pPr>
+        <w:spacing w:after="0" w:line="240" w:lineRule="auto"/>
+        <w:jc w:val="center"/>
+        <w:rPr>
+          <w:vertAlign w:val="superscript"/>
+          <w:lang w:eastAsia="pt-BR"/>
+        </w:rPr>
+      </w:pPr>
+      <w:r>
+        <w:rPr>
+          <w:noProof/>
+          <w:lang w:eastAsia="pt-BR"/>
+        </w:rPr>
+        <w:drawing>
+          <wp:inline distT="0" distB="0" distL="0" distR="0" wp14:anchorId="22A3A070" wp14:editId="7A4EA753">
+            <wp:extent cx="4562475" cy="3638550"/>
+            <wp:effectExtent l="0" t="0" r="9525" b="0"/>
+            <wp:docPr id="1" name="Imagem 1"/>
+            <wp:cNvGraphicFramePr>
+              <a:graphicFrameLocks xmlns:a="http://schemas.openxmlformats.org/drawingml/2006/main" noChangeAspect="1"/>
+            </wp:cNvGraphicFramePr>
+            <a:graphic xmlns:a="http://schemas.openxmlformats.org/drawingml/2006/main">
+              <a:graphicData uri="http://schemas.openxmlformats.org/drawingml/2006/picture">
+                <pic:pic xmlns:pic="http://schemas.openxmlformats.org/drawingml/2006/picture">
+                  <pic:nvPicPr>
+                    <pic:cNvPr id="0" name=""/>
+                    <pic:cNvPicPr/>
+                  </pic:nvPicPr>
+                  <pic:blipFill>
+                    <a:blip r:embed="rId11"/>
+                    <a:stretch>
+                      <a:fillRect/>
+                    </a:stretch>
+                  </pic:blipFill>
+                  <pic:spPr>
+                    <a:xfrm>
+                      <a:off x="0" y="0"/>
+                      <a:ext cx="4562475" cy="3638550"/>
+                    </a:xfrm>
+                    <a:prstGeom prst="rect">
+                      <a:avLst/>
+                    </a:prstGeom>
+                  </pic:spPr>
+                </pic:pic>
+              </a:graphicData>
+            </a:graphic>
+          </wp:inline>
+        </w:drawing>
+      </w:r>
+    </w:p>
+    <w:p>
+      <w:pPr>
+        <w:spacing w:after="0" w:line="240" w:lineRule="auto"/>
+        <w:jc w:val="center"/>
+        <w:rPr>
+          <w:sz w:val="18"/>
+          <w:szCs w:val="18"/>
+          <w:lang w:eastAsia="pt-BR"/>
+        </w:rPr>
+      </w:pPr>
+      <w:r>
+        <w:rPr>
+          <w:sz w:val="18"/>
+          <w:szCs w:val="18"/>
+          <w:lang w:eastAsia="pt-BR"/>
+        </w:rPr>
+        <w:t xml:space="preserve">Imagem </w:t>
+      </w:r>
+      <w:proofErr w:type="gramStart"/>
+      <w:r>
+        <w:rPr>
+          <w:sz w:val="18"/>
+          <w:szCs w:val="18"/>
+          <w:lang w:eastAsia="pt-BR"/>
+        </w:rPr>
+        <w:t>1</w:t>
+      </w:r>
+      <w:proofErr w:type="gramEnd"/>
+    </w:p>
+    <w:p>
+      <w:pPr>
+        <w:jc w:val="center"/>
+        <w:rPr>
+          <w:lang w:eastAsia="pt-BR"/>
+        </w:rPr>
+      </w:pPr>
+    </w:p>
+    <w:p>
+      <w:pPr>
+        <w:pStyle w:val="Ttulo2"/>
+        <w:jc w:val="both"/>
+        <w:rPr>
+          <w:noProof/>
+          <w:color w:val="76923C" w:themeColor="accent3" w:themeShade="BF"/>
+          <w:lang w:eastAsia="pt-BR"/>
+        </w:rPr>
+      </w:pPr>
+      <w:r>
+        <w:rPr>
+          <w:noProof/>
+          <w:color w:val="76923C" w:themeColor="accent3" w:themeShade="BF"/>
+          <w:lang w:eastAsia="pt-BR"/>
+        </w:rPr>
+        <w:t>Cadastro de Produtor</w:t>
+      </w:r>
+    </w:p>
+    <w:p>
+      <w:pPr>
+        <w:jc w:val="both"/>
+        <w:rPr>
+          <w:lang w:eastAsia="pt-BR"/>
+        </w:rPr>
+      </w:pPr>
+      <w:r>
+        <w:rPr>
+          <w:lang w:eastAsia="pt-BR"/>
+        </w:rPr>
+        <w:t xml:space="preserve">Todos os cadastros possuem o mesmo layout e os eventos dos botões tem o mesmo comportamento. </w:t>
+      </w:r>
+    </w:p>
+    <w:p>
+      <w:pPr>
+        <w:jc w:val="both"/>
+        <w:rPr>
+          <w:lang w:eastAsia="pt-BR"/>
+        </w:rPr>
+      </w:pPr>
+    </w:p>
+    <w:p>
+      <w:pPr>
+        <w:jc w:val="both"/>
+        <w:rPr>
+          <w:lang w:eastAsia="pt-BR"/>
+        </w:rPr>
+      </w:pPr>
+    </w:p>
+    <w:p>
+      <w:pPr>
+        <w:jc w:val="both"/>
+        <w:rPr>
+          <w:lang w:eastAsia="pt-BR"/>
+        </w:rPr>
+      </w:pPr>
+    </w:p>
+    <w:p>
+      <w:pPr>
+        <w:jc w:val="both"/>
+        <w:rPr>
+          <w:lang w:eastAsia="pt-BR"/>
+        </w:rPr>
+      </w:pPr>
+    </w:p>
+    <w:p>
+      <w:pPr>
+        <w:jc w:val="both"/>
+        <w:rPr>
+          <w:lang w:eastAsia="pt-BR"/>
+        </w:rPr>
+      </w:pPr>
+    </w:p>
+    <w:p>
+      <w:pPr>
+        <w:jc w:val="both"/>
+        <w:rPr>
+          <w:lang w:eastAsia="pt-BR"/>
+        </w:rPr>
+      </w:pPr>
+      <w:r>
+        <w:rPr>
+          <w:lang w:eastAsia="pt-BR"/>
+        </w:rPr>
+        <w:lastRenderedPageBreak/>
+        <mc:AlternateContent>
+          <mc:Choice Requires="wps">
+            <w:drawing>
+              <wp:anchor distT="0" distB="0" distL="114300" distR="114300" simplePos="0" relativeHeight="251675648" behindDoc="0" locked="0" layoutInCell="1" allowOverlap="1" wp14:anchorId="67EE86D6" wp14:editId="44B7B647">
+                <wp:simplePos x="0" y="0"/>
+                <wp:positionH relativeFrom="column">
+                  <wp:posOffset>1520190</wp:posOffset>
+                </wp:positionH>
+                <wp:positionV relativeFrom="paragraph">
+                  <wp:posOffset>70485</wp:posOffset>
+                </wp:positionV>
+                <wp:extent cx="1154430" cy="762000"/>
+                <wp:effectExtent l="0" t="0" r="26670" b="19050"/>
+                <wp:wrapNone/>
+                <wp:docPr id="6" name="Caixa de Texto 2"/>
+                <wp:cNvGraphicFramePr>
+                  <a:graphicFrameLocks xmlns:a="http://schemas.openxmlformats.org/drawingml/2006/main"/>
+                </wp:cNvGraphicFramePr>
+                <a:graphic xmlns:a="http://schemas.openxmlformats.org/drawingml/2006/main">
+                  <a:graphicData uri="http://schemas.microsoft.com/office/word/2010/wordprocessingShape">
+                    <wps:wsp>
+                      <wps:cNvSpPr txBox="1">
+                        <a:spLocks noChangeArrowheads="1"/>
+                      </wps:cNvSpPr>
+                      <wps:spPr bwMode="auto">
+                        <a:xfrm>
+                          <a:off x="0" y="0"/>
+                          <a:ext cx="1154430" cy="762000"/>
+                        </a:xfrm>
+                        <a:prstGeom prst="rect">
+                          <a:avLst/>
+                        </a:prstGeom>
+                        <a:solidFill>
+                          <a:srgbClr val="FFFFFF"/>
+                        </a:solidFill>
+                        <a:ln w="9525">
+                          <a:solidFill>
+                            <a:srgbClr val="000000"/>
+                          </a:solidFill>
+                          <a:miter lim="800000"/>
+                          <a:headEnd/>
+                          <a:tailEnd/>
+                        </a:ln>
+                      </wps:spPr>
+                      <wps:txbx>
+                        <w:txbxContent>
+                          <w:p>
+                            <w:pPr>
+                              <w:rPr>
+                                <w:sz w:val="18"/>
+                                <w:szCs w:val="18"/>
+                              </w:rPr>
+                            </w:pPr>
+                            <w:r>
+                              <w:rPr>
+                                <w:sz w:val="18"/>
+                                <w:szCs w:val="18"/>
+                              </w:rPr>
+                              <w:t>Clique aqui para pesquisar um produtor já cadastrado</w:t>
+                            </w:r>
+                          </w:p>
+                          <w:p/>
+                        </w:txbxContent>
+                      </wps:txbx>
+                      <wps:bodyPr rot="0" vert="horz" wrap="square" lIns="91440" tIns="45720" rIns="91440" bIns="45720" anchor="t" anchorCtr="0">
+                        <a:noAutofit/>
+                      </wps:bodyPr>
+                    </wps:wsp>
+                  </a:graphicData>
+                </a:graphic>
+                <wp14:sizeRelH relativeFrom="margin">
+                  <wp14:pctWidth>0</wp14:pctWidth>
+                </wp14:sizeRelH>
+                <wp14:sizeRelV relativeFrom="margin">
+                  <wp14:pctHeight>0</wp14:pctHeight>
+                </wp14:sizeRelV>
+              </wp:anchor>
+            </w:drawing>
+          </mc:Choice>
+          <mc:Fallback>
+            <w:pict>
+              <v:shapetype id="_x0000_t202" coordsize="21600,21600" o:spt="202" path="m,l,21600r21600,l21600,xe">
+                <v:stroke joinstyle="miter"/>
+                <v:path gradientshapeok="t" o:connecttype="rect"/>
+              </v:shapetype>
+              <v:shape id="Caixa de Texto 2" o:spid="_x0000_s1026" type="#_x0000_t202" style="position:absolute;left:0;text-align:left;margin-left:119.7pt;margin-top:5.55pt;width:90.9pt;height:60pt;z-index:251675648;visibility:visible;mso-wrap-style:square;mso-width-percent:0;mso-height-percent:0;mso-wrap-distance-left:9pt;mso-wrap-distance-top:0;mso-wrap-distance-right:9pt;mso-wrap-distance-bottom:0;mso-position-horizontal:absolute;mso-position-horizontal-relative:text;mso-position-vertical:absolute;mso-position-vertical-relative:text;mso-width-percent:0;mso-height-percent:0;mso-width-relative:margin;mso-height-relative:margin;v-text-anchor:top" o:gfxdata="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">
+                <v:textbox>
+                  <w:txbxContent>
+                    <w:p>
+                      <w:pPr>
+                        <w:rPr>
+                          <w:sz w:val="18"/>
+                          <w:szCs w:val="18"/>
+                        </w:rPr>
+                      </w:pPr>
+                      <w:r>
+                        <w:rPr>
+                          <w:sz w:val="18"/>
+                          <w:szCs w:val="18"/>
+                        </w:rPr>
+                        <w:t>Clique aqui para pesquisar um produtor já cadastrado</w:t>
+                      </w:r>
+                    </w:p>
+                    <w:p/>
+                  </w:txbxContent>
+                </v:textbox>
+              </v:shape>
+            </w:pict>
+          </mc:Fallback>
+        </mc:AlternateContent>
+      </w:r>
+      <w:r>
+        <w:rPr>
+          <w:noProof/>
+          <w:lang w:eastAsia="pt-BR"/>
+        </w:rPr>
+        <mc:AlternateContent>
+          <mc:Choice Requires="wps">
+            <w:drawing>
+              <wp:anchor distT="0" distB="0" distL="114300" distR="114300" simplePos="0" relativeHeight="251673600" behindDoc="0" locked="0" layoutInCell="1" allowOverlap="1" wp14:anchorId="08D07FC6" wp14:editId="41C28806">
+                <wp:simplePos x="0" y="0"/>
+                <wp:positionH relativeFrom="column">
+                  <wp:posOffset>224790</wp:posOffset>
+                </wp:positionH>
+                <wp:positionV relativeFrom="paragraph">
+                  <wp:posOffset>175260</wp:posOffset>
+                </wp:positionV>
+                <wp:extent cx="1143000" cy="581025"/>
+                <wp:effectExtent l="0" t="0" r="19050" b="28575"/>
+                <wp:wrapNone/>
+                <wp:docPr id="307" name="Caixa de Texto 2"/>
+                <wp:cNvGraphicFramePr>
+                  <a:graphicFrameLocks xmlns:a="http://schemas.openxmlformats.org/drawingml/2006/main"/>
+                </wp:cNvGraphicFramePr>
+                <a:graphic xmlns:a="http://schemas.openxmlformats.org/drawingml/2006/main">
+                  <a:graphicData uri="http://schemas.microsoft.com/office/word/2010/wordprocessingShape">
+                    <wps:wsp>
+                      <wps:cNvSpPr txBox="1">
+                        <a:spLocks noChangeArrowheads="1"/>
+                      </wps:cNvSpPr>
+                      <wps:spPr bwMode="auto">
+                        <a:xfrm>
+                          <a:off x="0" y="0"/>
+                          <a:ext cx="1143000" cy="581025"/>
+                        </a:xfrm>
+                        <a:prstGeom prst="rect">
+                          <a:avLst/>
+                        </a:prstGeom>
+                        <a:solidFill>
+                          <a:srgbClr val="FFFFFF"/>
+                        </a:solidFill>
+                        <a:ln w="9525">
+                          <a:solidFill>
+                            <a:srgbClr val="000000"/>
+                          </a:solidFill>
+                          <a:miter lim="800000"/>
+                          <a:headEnd/>
+                          <a:tailEnd/>
+                        </a:ln>
+                      </wps:spPr>
+                      <wps:txbx>
+                        <w:txbxContent>
+                          <w:p>
+                            <w:pPr>
+                              <w:rPr>
+                                <w:sz w:val="18"/>
+                                <w:szCs w:val="18"/>
+                              </w:rPr>
+                            </w:pPr>
+                            <w:r>
+                              <w:rPr>
+                                <w:sz w:val="18"/>
+                                <w:szCs w:val="18"/>
+                              </w:rPr>
+                              <w:t>Clique aqui para cadastrar um novo produtor</w:t>
+                            </w:r>
+                          </w:p>
+                          <w:p/>
+                        </w:txbxContent>
+                      </wps:txbx>
+                      <wps:bodyPr rot="0" vert="horz" wrap="square" lIns="91440" tIns="45720" rIns="91440" bIns="45720" anchor="t" anchorCtr="0">
+                        <a:noAutofit/>
+                      </wps:bodyPr>
+                    </wps:wsp>
+                  </a:graphicData>
+                </a:graphic>
+                <wp14:sizeRelH relativeFrom="margin">
+                  <wp14:pctWidth>0</wp14:pctWidth>
+                </wp14:sizeRelH>
+                <wp14:sizeRelV relativeFrom="margin">
+                  <wp14:pctHeight>0</wp14:pctHeight>
+                </wp14:sizeRelV>
+              </wp:anchor>
+            </w:drawing>
+          </mc:Choice>
+          <mc:Fallback>
+            <w:pict>
+              <v:shape id="_x0000_s1027" type="#_x0000_t202" style="position:absolute;left:0;text-align:left;margin-left:17.7pt;margin-top:13.8pt;width:90pt;height:45.75pt;z-index:251673600;visibility:visible;mso-wrap-style:square;mso-width-percent:0;mso-height-percent:0;mso-wrap-distance-left:9pt;mso-wrap-distance-top:0;mso-wrap-distance-right:9pt;mso-wrap-distance-bottom:0;mso-position-horizontal:absolute;mso-position-horizontal-relative:text;mso-position-vertical:absolute;mso-position-vertical-relative:text;mso-width-percent:0;mso-height-percent:0;mso-width-relative:margin;mso-height-relative:margin;v-text-anchor:top" o:gfxdata="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">
+                <v:textbox>
+                  <w:txbxContent>
+                    <w:p>
+                      <w:pPr>
+                        <w:rPr>
+                          <w:sz w:val="18"/>
+                          <w:szCs w:val="18"/>
+                        </w:rPr>
+                      </w:pPr>
+                      <w:r>
+                        <w:rPr>
+                          <w:sz w:val="18"/>
+                          <w:szCs w:val="18"/>
+                        </w:rPr>
+                        <w:t>Clique aqui para cadastrar um novo produtor</w:t>
+                      </w:r>
+                    </w:p>
+                    <w:p/>
+                  </w:txbxContent>
+                </v:textbox>
+              </v:shape>
+            </w:pict>
+          </mc:Fallback>
+        </mc:AlternateContent>
+      </w:r>
+    </w:p>
+    <w:p>
+      <w:pPr>
+        <w:jc w:val="both"/>
+        <w:rPr>
+          <w:lang w:eastAsia="pt-BR"/>
+        </w:rPr>
+      </w:pPr>
+    </w:p>
+    <w:p>
+      <w:pPr>
+        <w:jc w:val="both"/>
+        <w:rPr>
+          <w:lang w:eastAsia="pt-BR"/>
+        </w:rPr>
+      </w:pPr>
+      <w:r>
+        <w:rPr>
+          <w:lang w:eastAsia="pt-BR"/>
+        </w:rPr>
+        <mc:AlternateContent>
+          <mc:Choice Requires="wps">
+            <w:drawing>
+              <wp:anchor distT="0" distB="0" distL="114300" distR="114300" simplePos="0" relativeHeight="251674624" behindDoc="0" locked="0" layoutInCell="1" allowOverlap="1" wp14:anchorId="495CD61B" wp14:editId="098EA0A7">
+                <wp:simplePos x="0" y="0"/>
+                <wp:positionH relativeFrom="column">
+                  <wp:posOffset>977265</wp:posOffset>
+                </wp:positionH>
+                <wp:positionV relativeFrom="paragraph">
+                  <wp:posOffset>186055</wp:posOffset>
+                </wp:positionV>
+                <wp:extent cx="905510" cy="476250"/>
+                <wp:effectExtent l="38100" t="0" r="27940" b="57150"/>
+                <wp:wrapNone/>
+                <wp:docPr id="5" name="Conector de seta reta 5"/>
+                <wp:cNvGraphicFramePr/>
+                <a:graphic xmlns:a="http://schemas.openxmlformats.org/drawingml/2006/main">
+                  <a:graphicData uri="http://schemas.microsoft.com/office/word/2010/wordprocessingShape">
+                    <wps:wsp>
+                      <wps:cNvCnPr/>
+                      <wps:spPr>
+                        <a:xfrm flipH="1">
+                          <a:off x="0" y="0"/>
+                          <a:ext cx="905510" cy="476250"/>
+                        </a:xfrm>
+                        <a:prstGeom prst="straightConnector1">
+                          <a:avLst/>
+                        </a:prstGeom>
+                        <a:ln>
+                          <a:solidFill>
+                            <a:srgbClr val="FF0000"/>
+                          </a:solidFill>
+                          <a:tailEnd type="arrow"/>
+                        </a:ln>
+                      </wps:spPr>
+                      <wps:style>
+                        <a:lnRef idx="1">
+                          <a:schemeClr val="accent1"/>
+                        </a:lnRef>
+                        <a:fillRef idx="0">
+                          <a:schemeClr val="accent1"/>
+                        </a:fillRef>
+                        <a:effectRef idx="0">
+                          <a:schemeClr val="accent1"/>
+                        </a:effectRef>
+                        <a:fontRef idx="minor">
+                          <a:schemeClr val="tx1"/>
+                        </a:fontRef>
+                      </wps:style>
+                      <wps:bodyPr/>
+                    </wps:wsp>
+                  </a:graphicData>
+                </a:graphic>
+                <wp14:sizeRelH relativeFrom="margin">
+                  <wp14:pctWidth>0</wp14:pctWidth>
+                </wp14:sizeRelH>
+                <wp14:sizeRelV relativeFrom="margin">
+                  <wp14:pctHeight>0</wp14:pctHeight>
+                </wp14:sizeRelV>
+              </wp:anchor>
+            </w:drawing>
+          </mc:Choice>
+          <mc:Fallback>
+            <w:pict>
+              <v:shapetype id="_x0000_t32" coordsize="21600,21600" o:spt="32" o:oned="t" path="m,l21600,21600e" filled="f">
+                <v:path arrowok="t" fillok="f" o:connecttype="none"/>
+                <o:lock v:ext="edit" shapetype="t"/>
+              </v:shapetype>
+              <v:shape id="Conector de seta reta 5" o:spid="_x0000_s1026" type="#_x0000_t32" style="position:absolute;margin-left:76.95pt;margin-top:14.65pt;width:71.3pt;height:37.5pt;flip:x;z-index:251674624;visibility:visible;mso-wrap-style:square;mso-width-percent:0;mso-height-percent:0;mso-wrap-distance-left:9pt;mso-wrap-distance-top:0;mso-wrap-distance-right:9pt;mso-wrap-distance-bottom:0;mso-position-horizontal:absolute;mso-position-horizontal-relative:text;mso-position-vertical:absolute;mso-position-vertical-relative:text;mso-width-percent:0;mso-height-percent:0;mso-width-relative:margin;mso-height-relative:margin" o:gfxdata="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" strokecolor="red">
+                <v:stroke endarrow="open"/>
+              </v:shape>
+            </w:pict>
+          </mc:Fallback>
+        </mc:AlternateContent>
+      </w:r>
+      <w:r>
+        <w:rPr>
+          <w:noProof/>
+          <w:lang w:eastAsia="pt-BR"/>
+        </w:rPr>
+        <mc:AlternateContent>
+          <mc:Choice Requires="wps">
+            <w:drawing>
+              <wp:anchor distT="0" distB="0" distL="114300" distR="114300" simplePos="0" relativeHeight="251672576" behindDoc="0" locked="0" layoutInCell="1" allowOverlap="1" wp14:anchorId="3FB5EE26" wp14:editId="417E0C95">
+                <wp:simplePos x="0" y="0"/>
+                <wp:positionH relativeFrom="column">
+                  <wp:posOffset>481965</wp:posOffset>
+                </wp:positionH>
+                <wp:positionV relativeFrom="paragraph">
+                  <wp:posOffset>182880</wp:posOffset>
+                </wp:positionV>
+                <wp:extent cx="133350" cy="409575"/>
+                <wp:effectExtent l="57150" t="0" r="19050" b="66675"/>
+                <wp:wrapNone/>
+                <wp:docPr id="4" name="Conector de seta reta 4"/>
+                <wp:cNvGraphicFramePr/>
+                <a:graphic xmlns:a="http://schemas.openxmlformats.org/drawingml/2006/main">
+                  <a:graphicData uri="http://schemas.microsoft.com/office/word/2010/wordprocessingShape">
+                    <wps:wsp>
+                      <wps:cNvCnPr/>
+                      <wps:spPr>
+                        <a:xfrm flipH="1">
+                          <a:off x="0" y="0"/>
+                          <a:ext cx="133350" cy="409575"/>
+                        </a:xfrm>
+                        <a:prstGeom prst="straightConnector1">
+                          <a:avLst/>
+                        </a:prstGeom>
+                        <a:ln>
+                          <a:solidFill>
+                            <a:srgbClr val="FF0000"/>
+                          </a:solidFill>
+                          <a:tailEnd type="arrow"/>
+                        </a:ln>
+                      </wps:spPr>
+                      <wps:style>
+                        <a:lnRef idx="1">
+                          <a:schemeClr val="accent1"/>
+                        </a:lnRef>
+                        <a:fillRef idx="0">
+                          <a:schemeClr val="accent1"/>
+                        </a:fillRef>
+                        <a:effectRef idx="0">
+                          <a:schemeClr val="accent1"/>
+                        </a:effectRef>
+                        <a:fontRef idx="minor">
+                          <a:schemeClr val="tx1"/>
+                        </a:fontRef>
+                      </wps:style>
+                      <wps:bodyPr/>
+                    </wps:wsp>
+                  </a:graphicData>
+                </a:graphic>
+              </wp:anchor>
+            </w:drawing>
+          </mc:Choice>
+          <mc:Fallback>
+            <w:pict>
+              <v:shape id="Conector de seta reta 4" o:spid="_x0000_s1026" type="#_x0000_t32" style="position:absolute;margin-left:37.95pt;margin-top:14.4pt;width:10.5pt;height:32.25pt;flip:x;z-index:251672576;visibility:visible;mso-wrap-style:square;mso-wrap-distance-left:9pt;mso-wrap-distance-top:0;mso-wrap-distance-right:9pt;mso-wrap-distance-bottom:0;mso-position-horizontal:absolute;mso-position-horizontal-relative:text;mso-position-vertical:absolute;mso-position-vertical-relative:text" o:gfxdata="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" strokecolor="red">
+                <v:stroke endarrow="open"/>
+              </v:shape>
+            </w:pict>
+          </mc:Fallback>
+        </mc:AlternateContent>
+      </w:r>
+    </w:p>
+    <w:p>
+      <w:pPr>
+        <w:tabs>
+          <w:tab w:val="left" w:pos="6237"/>
+        </w:tabs>
+        <w:spacing w:after="0" w:line="240" w:lineRule="auto"/>
+        <w:jc w:val="center"/>
+        <w:rPr>
+          <w:lang w:eastAsia="pt-BR"/>
+        </w:rPr>
+      </w:pPr>
+      <w:r>
+        <w:rPr>
+          <w:noProof/>
+          <w:lang w:eastAsia="pt-BR"/>
+        </w:rPr>
+        <mc:AlternateContent>
+          <mc:Choice Requires="wps">
+            <w:drawing>
+              <wp:anchor distT="0" distB="0" distL="114300" distR="114300" simplePos="0" relativeHeight="251677696" behindDoc="0" locked="0" layoutInCell="1" allowOverlap="1" wp14:anchorId="70D0D0CE" wp14:editId="15E75F4E">
+                <wp:simplePos x="0" y="0"/>
+                <wp:positionH relativeFrom="column">
+                  <wp:posOffset>2901315</wp:posOffset>
+                </wp:positionH>
+                <wp:positionV relativeFrom="paragraph">
+                  <wp:posOffset>3102610</wp:posOffset>
+                </wp:positionV>
+                <wp:extent cx="200025" cy="438150"/>
+                <wp:effectExtent l="38100" t="38100" r="28575" b="19050"/>
+                <wp:wrapNone/>
+                <wp:docPr id="8" name="Conector de seta reta 8"/>
+                <wp:cNvGraphicFramePr/>
+                <a:graphic xmlns:a="http://schemas.openxmlformats.org/drawingml/2006/main">
+                  <a:graphicData uri="http://schemas.microsoft.com/office/word/2010/wordprocessingShape">
+                    <wps:wsp>
+                      <wps:cNvCnPr/>
+                      <wps:spPr>
+                        <a:xfrm flipH="1" flipV="1">
+                          <a:off x="0" y="0"/>
+                          <a:ext cx="200025" cy="438150"/>
+                        </a:xfrm>
+                        <a:prstGeom prst="straightConnector1">
+                          <a:avLst/>
+                        </a:prstGeom>
+                        <a:ln>
+                          <a:solidFill>
+                            <a:srgbClr val="FF0000"/>
+                          </a:solidFill>
+                          <a:tailEnd type="arrow"/>
+                        </a:ln>
+                      </wps:spPr>
+                      <wps:style>
+                        <a:lnRef idx="1">
+                          <a:schemeClr val="accent1"/>
+                        </a:lnRef>
+                        <a:fillRef idx="0">
+                          <a:schemeClr val="accent1"/>
+                        </a:fillRef>
+                        <a:effectRef idx="0">
+                          <a:schemeClr val="accent1"/>
+                        </a:effectRef>
+                        <a:fontRef idx="minor">
+                          <a:schemeClr val="tx1"/>
+                        </a:fontRef>
+                      </wps:style>
+                      <wps:bodyPr/>
+                    </wps:wsp>
+                  </a:graphicData>
+                </a:graphic>
+                <wp14:sizeRelH relativeFrom="margin">
+                  <wp14:pctWidth>0</wp14:pctWidth>
+                </wp14:sizeRelH>
+                <wp14:sizeRelV relativeFrom="margin">
+                  <wp14:pctHeight>0</wp14:pctHeight>
+                </wp14:sizeRelV>
+              </wp:anchor>
+            </w:drawing>
+          </mc:Choice>
+          <mc:Fallback>
+            <w:pict>
+              <v:shape id="Conector de seta reta 8" o:spid="_x0000_s1026" type="#_x0000_t32" style="position:absolute;margin-left:228.45pt;margin-top:244.3pt;width:15.75pt;height:34.5pt;flip:x y;z-index:251677696;visibility:visible;mso-wrap-style:square;mso-width-percent:0;mso-height-percent:0;mso-wrap-distance-left:9pt;mso-wrap-distance-top:0;mso-wrap-distance-right:9pt;mso-wrap-distance-bottom:0;mso-position-horizontal:absolute;mso-position-horizontal-relative:text;mso-position-vertical:absolute;mso-position-vertical-relative:text;mso-width-percent:0;mso-height-percent:0;mso-width-relative:margin;mso-height-relative:margin" o:gfxdata="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" strokecolor="red">
+                <v:stroke endarrow="open"/>
+              </v:shape>
+            </w:pict>
+          </mc:Fallback>
+        </mc:AlternateContent>
+      </w:r>
+      <w:r>
+        <w:rPr>
+          <w:noProof/>
+          <w:lang w:eastAsia="pt-BR"/>
+        </w:rPr>
+        <mc:AlternateContent>
+          <mc:Choice Requires="wps">
+            <w:drawing>
+              <wp:anchor distT="0" distB="0" distL="114300" distR="114300" simplePos="0" relativeHeight="251676672" behindDoc="0" locked="0" layoutInCell="1" allowOverlap="1" wp14:anchorId="0969A710" wp14:editId="353ABF32">
+                <wp:simplePos x="0" y="0"/>
+                <wp:positionH relativeFrom="column">
+                  <wp:posOffset>224790</wp:posOffset>
+                </wp:positionH>
+                <wp:positionV relativeFrom="paragraph">
+                  <wp:posOffset>2605405</wp:posOffset>
+                </wp:positionV>
+                <wp:extent cx="5000625" cy="495300"/>
+                <wp:effectExtent l="0" t="0" r="28575" b="19050"/>
+                <wp:wrapNone/>
+                <wp:docPr id="7" name="Retângulo 7"/>
+                <wp:cNvGraphicFramePr/>
+                <a:graphic xmlns:a="http://schemas.openxmlformats.org/drawingml/2006/main">
+                  <a:graphicData uri="http://schemas.microsoft.com/office/word/2010/wordprocessingShape">
+                    <wps:wsp>
+                      <wps:cNvSpPr/>
+                      <wps:spPr>
+                        <a:xfrm>
+                          <a:off x="0" y="0"/>
+                          <a:ext cx="5000625" cy="495300"/>
+                        </a:xfrm>
+                        <a:prstGeom prst="rect">
+                          <a:avLst/>
+                        </a:prstGeom>
+                        <a:noFill/>
+                        <a:ln>
+                          <a:solidFill>
+                            <a:srgbClr val="FF0000"/>
+                          </a:solidFill>
+                        </a:ln>
+                      </wps:spPr>
+                      <wps:style>
+                        <a:lnRef idx="2">
+                          <a:schemeClr val="accent1">
+                            <a:shade val="50000"/>
+                          </a:schemeClr>
+                        </a:lnRef>
+                        <a:fillRef idx="1">
+                          <a:schemeClr val="accent1"/>
+                        </a:fillRef>
+                        <a:effectRef idx="0">
+                          <a:schemeClr val="accent1"/>
+                        </a:effectRef>
+                        <a:fontRef idx="minor">
+                          <a:schemeClr val="lt1"/>
+                        </a:fontRef>
+                      </wps:style>
+                      <wps:bodyPr rot="0" spcFirstLastPara="0" vertOverflow="overflow" horzOverflow="overflow" vert="horz" wrap="square" lIns="91440" tIns="45720" rIns="91440" bIns="45720" numCol="1" spcCol="0" rtlCol="0" fromWordArt="0" anchor="ctr" anchorCtr="0" forceAA="0" compatLnSpc="1">
+                        <a:prstTxWarp prst="textNoShape">
+                          <a:avLst/>
+                        </a:prstTxWarp>
+                        <a:noAutofit/>
+                      </wps:bodyPr>
+                    </wps:wsp>
+                  </a:graphicData>
+                </a:graphic>
+              </wp:anchor>
+            </w:drawing>
+          </mc:Choice>
+          <mc:Fallback>
+            <w:pict>
+              <v:rect id="Retângulo 7" o:spid="_x0000_s1026" style="position:absolute;margin-left:17.7pt;margin-top:205.15pt;width:393.75pt;height:39pt;z-index:251676672;visibility:visible;mso-wrap-style:square;mso-wrap-distance-left:9pt;mso-wrap-distance-top:0;mso-wrap-distance-right:9pt;mso-wrap-distance-bottom:0;mso-position-horizontal:absolute;mso-position-horizontal-relative:text;mso-position-vertical:absolute;mso-position-vertical-relative:text;v-text-anchor:middle" o:gfxdata="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" filled="f" strokecolor="red" strokeweight="2pt"/>
+            </w:pict>
+          </mc:Fallback>
+        </mc:AlternateContent>
+      </w:r>
+      <w:r>
+        <w:rPr>
+          <w:noProof/>
+          <w:lang w:eastAsia="pt-BR"/>
+        </w:rPr>
+        <mc:AlternateContent>
+          <mc:Choice Requires="wps">
+            <w:drawing>
+              <wp:anchor distT="0" distB="0" distL="114300" distR="114300" simplePos="0" relativeHeight="251671552" behindDoc="0" locked="0" layoutInCell="1" allowOverlap="1" wp14:anchorId="7EFFDBDA" wp14:editId="38A24796">
+                <wp:simplePos x="0" y="0"/>
+                <wp:positionH relativeFrom="column">
+                  <wp:posOffset>262890</wp:posOffset>
+                </wp:positionH>
+                <wp:positionV relativeFrom="paragraph">
+                  <wp:posOffset>269240</wp:posOffset>
+                </wp:positionV>
+                <wp:extent cx="371475" cy="390525"/>
+                <wp:effectExtent l="0" t="0" r="28575" b="28575"/>
+                <wp:wrapNone/>
+                <wp:docPr id="3" name="Retângulo 3"/>
+                <wp:cNvGraphicFramePr/>
+                <a:graphic xmlns:a="http://schemas.openxmlformats.org/drawingml/2006/main">
+                  <a:graphicData uri="http://schemas.microsoft.com/office/word/2010/wordprocessingShape">
+                    <wps:wsp>
+                      <wps:cNvSpPr/>
+                      <wps:spPr>
+                        <a:xfrm>
+                          <a:off x="0" y="0"/>
+                          <a:ext cx="371475" cy="390525"/>
+                        </a:xfrm>
+                        <a:prstGeom prst="rect">
+                          <a:avLst/>
+                        </a:prstGeom>
+                        <a:noFill/>
+                        <a:ln>
+                          <a:solidFill>
+                            <a:srgbClr val="FF0000"/>
+                          </a:solidFill>
+                        </a:ln>
+                      </wps:spPr>
+                      <wps:style>
+                        <a:lnRef idx="2">
+                          <a:schemeClr val="accent1">
+                            <a:shade val="50000"/>
+                          </a:schemeClr>
+                        </a:lnRef>
+                        <a:fillRef idx="1">
+                          <a:schemeClr val="accent1"/>
+                        </a:fillRef>
+                        <a:effectRef idx="0">
+                          <a:schemeClr val="accent1"/>
+                        </a:effectRef>
+                        <a:fontRef idx="minor">
+                          <a:schemeClr val="lt1"/>
+                        </a:fontRef>
+                      </wps:style>
+                      <wps:bodyPr rot="0" spcFirstLastPara="0" vertOverflow="overflow" horzOverflow="overflow" vert="horz" wrap="square" lIns="91440" tIns="45720" rIns="91440" bIns="45720" numCol="1" spcCol="0" rtlCol="0" fromWordArt="0" anchor="ctr" anchorCtr="0" forceAA="0" compatLnSpc="1">
+                        <a:prstTxWarp prst="textNoShape">
+                          <a:avLst/>
+                        </a:prstTxWarp>
+                        <a:noAutofit/>
+                      </wps:bodyPr>
+                    </wps:wsp>
+                  </a:graphicData>
+                </a:graphic>
+              </wp:anchor>
+            </w:drawing>
+          </mc:Choice>
+          <mc:Fallback>
+            <w:pict>
+              <v:rect id="Retângulo 3" o:spid="_x0000_s1026" style="position:absolute;margin-left:20.7pt;margin-top:21.2pt;width:29.25pt;height:30.75pt;z-index:251671552;visibility:visible;mso-wrap-style:square;mso-wrap-distance-left:9pt;mso-wrap-distance-top:0;mso-wrap-distance-right:9pt;mso-wrap-distance-bottom:0;mso-position-horizontal:absolute;mso-position-horizontal-relative:text;mso-position-vertical:absolute;mso-position-vertical-relative:text;v-text-anchor:middle" o:gfxdata="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" filled="f" strokecolor="red" strokeweight="2pt"/>
+            </w:pict>
+          </mc:Fallback>
+        </mc:AlternateContent>
+      </w:r>
+      <w:r>
+        <w:rPr>
+          <w:noProof/>
+          <w:lang w:eastAsia="pt-BR"/>
+        </w:rPr>
+        <w:drawing>
+          <wp:inline distT="0" distB="0" distL="0" distR="0" wp14:anchorId="381500DD" wp14:editId="18CF00F8">
+            <wp:extent cx="4867275" cy="3057525"/>
+            <wp:effectExtent l="0" t="0" r="9525" b="9525"/>
+            <wp:docPr id="2" name="Imagem 2"/>
+            <wp:cNvGraphicFramePr>
+              <a:graphicFrameLocks xmlns:a="http://schemas.openxmlformats.org/drawingml/2006/main" noChangeAspect="1"/>
+            </wp:cNvGraphicFramePr>
+            <a:graphic xmlns:a="http://schemas.openxmlformats.org/drawingml/2006/main">
+              <a:graphicData uri="http://schemas.openxmlformats.org/drawingml/2006/picture">
+                <pic:pic xmlns:pic="http://schemas.openxmlformats.org/drawingml/2006/picture">
+                  <pic:nvPicPr>
+                    <pic:cNvPr id="0" name=""/>
+                    <pic:cNvPicPr/>
+                  </pic:nvPicPr>
+                  <pic:blipFill>
+                    <a:blip r:embed="rId12"/>
+                    <a:stretch>
+                      <a:fillRect/>
+                    </a:stretch>
+                  </pic:blipFill>
+                  <pic:spPr>
+                    <a:xfrm>
+                      <a:off x="0" y="0"/>
+                      <a:ext cx="4867275" cy="3057525"/>
+                    </a:xfrm>
+                    <a:prstGeom prst="rect">
+                      <a:avLst/>
+                    </a:prstGeom>
+                  </pic:spPr>
+                </pic:pic>
+              </a:graphicData>
+            </a:graphic>
+          </wp:inline>
+        </w:drawing>
+      </w:r>
+    </w:p>
+    <w:p>
+      <w:pPr>
+        <w:spacing w:after="0" w:line="240" w:lineRule="auto"/>
+        <w:jc w:val="center"/>
+        <w:rPr>
+          <w:sz w:val="18"/>
+          <w:szCs w:val="18"/>
+          <w:lang w:eastAsia="pt-BR"/>
+        </w:rPr>
+      </w:pPr>
+    </w:p>
+    <w:p>
+      <w:pPr>
+        <w:spacing w:after="0" w:line="240" w:lineRule="auto"/>
+        <w:jc w:val="center"/>
+        <w:rPr>
+          <w:sz w:val="18"/>
+          <w:szCs w:val="18"/>
+          <w:lang w:eastAsia="pt-BR"/>
+        </w:rPr>
+      </w:pPr>
+      <w:r>
+        <w:rPr>
+          <w:sz w:val="18"/>
+          <w:szCs w:val="18"/>
+          <w:lang w:eastAsia="pt-BR"/>
+        </w:rPr>
+        <w:t xml:space="preserve">Imagem </w:t>
+      </w:r>
+      <w:proofErr w:type="gramStart"/>
+      <w:r>
+        <w:rPr>
+          <w:sz w:val="18"/>
+          <w:szCs w:val="18"/>
+          <w:lang w:eastAsia="pt-BR"/>
+        </w:rPr>
+        <w:t>2</w:t>
+      </w:r>
+      <w:proofErr w:type="gramEnd"/>
+    </w:p>
+    <w:p>
+      <w:pPr>
+        <w:jc w:val="both"/>
+        <w:rPr>
+          <w:lang w:eastAsia="pt-BR"/>
+        </w:rPr>
+      </w:pPr>
+      <w:r>
+        <w:rPr>
+          <w:b/>
+          <w:noProof/>
+          <w:lang w:eastAsia="pt-BR"/>
+        </w:rPr>
+        <mc:AlternateContent>
+          <mc:Choice Requires="wps">
+            <w:drawing>
+              <wp:anchor distT="0" distB="0" distL="114300" distR="114300" simplePos="0" relativeHeight="251669504" behindDoc="0" locked="0" layoutInCell="1" allowOverlap="1" wp14:anchorId="3FD80E76" wp14:editId="5EAFA00E">
+                <wp:simplePos x="0" y="0"/>
+                <wp:positionH relativeFrom="column">
+                  <wp:posOffset>2072640</wp:posOffset>
+                </wp:positionH>
+                <wp:positionV relativeFrom="paragraph">
+                  <wp:posOffset>179070</wp:posOffset>
+                </wp:positionV>
+                <wp:extent cx="2374265" cy="400050"/>
+                <wp:effectExtent l="0" t="0" r="11430" b="19050"/>
+                <wp:wrapNone/>
+                <wp:docPr id="9" name="Caixa de Texto 2"/>
+                <wp:cNvGraphicFramePr>
+                  <a:graphicFrameLocks xmlns:a="http://schemas.openxmlformats.org/drawingml/2006/main"/>
+                </wp:cNvGraphicFramePr>
+                <a:graphic xmlns:a="http://schemas.openxmlformats.org/drawingml/2006/main">
+                  <a:graphicData uri="http://schemas.microsoft.com/office/word/2010/wordprocessingShape">
+                    <wps:wsp>
+                      <wps:cNvSpPr txBox="1">
+                        <a:spLocks noChangeArrowheads="1"/>
+                      </wps:cNvSpPr>
+                      <wps:spPr bwMode="auto">
+                        <a:xfrm>
+                          <a:off x="0" y="0"/>
+                          <a:ext cx="2374265" cy="400050"/>
+                        </a:xfrm>
+                        <a:prstGeom prst="rect">
+                          <a:avLst/>
+                        </a:prstGeom>
+                        <a:solidFill>
+                          <a:srgbClr val="FFFFFF"/>
+                        </a:solidFill>
+                        <a:ln w="9525">
+                          <a:solidFill>
+                            <a:srgbClr val="000000"/>
+                          </a:solidFill>
+                          <a:miter lim="800000"/>
+                          <a:headEnd/>
+                          <a:tailEnd/>
+                        </a:ln>
+                      </wps:spPr>
+                      <wps:txbx>
+                        <w:txbxContent>
+                          <w:p>
+                            <w:pPr>
+                              <w:rPr>
+                                <w:sz w:val="18"/>
+                                <w:szCs w:val="18"/>
+                              </w:rPr>
+                            </w:pPr>
+                            <w:r>
+                              <w:rPr>
+                                <w:sz w:val="18"/>
+                                <w:szCs w:val="18"/>
+                              </w:rPr>
+                              <w:t xml:space="preserve">Esse é o </w:t>
+                            </w:r>
+                            <w:proofErr w:type="gramStart"/>
+                            <w:r>
+                              <w:rPr>
+                                <w:sz w:val="18"/>
+                                <w:szCs w:val="18"/>
+                              </w:rPr>
+                              <w:t>menu</w:t>
+                            </w:r>
+                            <w:proofErr w:type="gramEnd"/>
+                            <w:r>
+                              <w:rPr>
+                                <w:sz w:val="18"/>
+                                <w:szCs w:val="18"/>
+                              </w:rPr>
+                              <w:t xml:space="preserve"> de opções que será habilitado conforme as ações da tela.</w:t>
+                            </w:r>
+                          </w:p>
+                        </w:txbxContent>
+                      </wps:txbx>
+                      <wps:bodyPr rot="0" vert="horz" wrap="square" lIns="91440" tIns="45720" rIns="91440" bIns="45720" anchor="t" anchorCtr="0">
+                        <a:noAutofit/>
+                      </wps:bodyPr>
+                    </wps:wsp>
+                  </a:graphicData>
+                </a:graphic>
+                <wp14:sizeRelH relativeFrom="margin">
+                  <wp14:pctWidth>40000</wp14:pctWidth>
+                </wp14:sizeRelH>
+                <wp14:sizeRelV relativeFrom="margin">
+                  <wp14:pctHeight>0</wp14:pctHeight>
+                </wp14:sizeRelV>
+              </wp:anchor>
+            </w:drawing>
+          </mc:Choice>
+          <mc:Fallback>
+            <w:pict>
+              <v:shape id="_x0000_s1028" type="#_x0000_t202" style="position:absolute;left:0;text-align:left;margin-left:163.2pt;margin-top:14.1pt;width:186.95pt;height:31.5pt;z-index:251669504;visibility:visible;mso-wrap-style:square;mso-width-percent:400;mso-height-percent:0;mso-wrap-distance-left:9pt;mso-wrap-distance-top:0;mso-wrap-distance-right:9pt;mso-wrap-distance-bottom:0;mso-position-horizontal:absolute;mso-position-horizontal-relative:text;mso-position-vertical:absolute;mso-position-vertical-relative:text;mso-width-percent:400;mso-height-percent:0;mso-width-relative:margin;mso-height-relative:margin;v-text-anchor:top" o:gfxdata="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">
+                <v:textbox>
+                  <w:txbxContent>
+                    <w:p>
+                      <w:pPr>
+                        <w:rPr>
+                          <w:sz w:val="18"/>
+                          <w:szCs w:val="18"/>
+                        </w:rPr>
+                      </w:pPr>
+                      <w:r>
+                        <w:rPr>
+                          <w:sz w:val="18"/>
+                          <w:szCs w:val="18"/>
+                        </w:rPr>
+                        <w:t xml:space="preserve">Esse é o </w:t>
+                      </w:r>
+                      <w:proofErr w:type="gramStart"/>
+                      <w:r>
+                        <w:rPr>
+                          <w:sz w:val="18"/>
+                          <w:szCs w:val="18"/>
+                        </w:rPr>
+                        <w:t>menu</w:t>
+                      </w:r>
+                      <w:proofErr w:type="gramEnd"/>
+                      <w:r>
+                        <w:rPr>
+                          <w:sz w:val="18"/>
+                          <w:szCs w:val="18"/>
+                        </w:rPr>
+                        <w:t xml:space="preserve"> de opções que será habilitado conforme as ações da tela.</w:t>
+                      </w:r>
+                    </w:p>
+                  </w:txbxContent>
+                </v:textbox>
+              </v:shape>
+            </w:pict>
+          </mc:Fallback>
+        </mc:AlternateContent>
+      </w:r>
+    </w:p>
+    <w:p>
+      <w:pPr>
+        <w:jc w:val="both"/>
+        <w:rPr>
+          <w:lang w:eastAsia="pt-BR"/>
+        </w:rPr>
+      </w:pPr>
+    </w:p>
+    <w:p>
+      <w:pPr>
+        <w:jc w:val="both"/>
+        <w:rPr>
+          <w:lang w:eastAsia="pt-BR"/>
+        </w:rPr>
+      </w:pPr>
+    </w:p>
+    <w:p>
+      <w:pPr>
+        <w:pStyle w:val="PargrafodaLista"/>
+        <w:numPr>
+          <w:ilvl w:val="0"/>
+          <w:numId w:val="3"/>
+        </w:numPr>
+        <w:jc w:val="both"/>
+        <w:rPr>
+          <w:lang w:eastAsia="pt-BR"/>
+        </w:rPr>
+      </w:pPr>
+      <w:r>
+        <w:rPr>
+          <w:lang w:eastAsia="pt-BR"/>
+        </w:rPr>
+        <w:t>Novo – O sistema irá habilitar os campos para preenchimento e o usuário poderá salvar. Para inserir um limite de crédito o produtor deverá estar cadastrado.</w:t>
+      </w:r>
+    </w:p>
+    <w:p>
+      <w:pPr>
+        <w:pStyle w:val="PargrafodaLista"/>
+        <w:jc w:val="both"/>
+        <w:rPr>
+          <w:lang w:eastAsia="pt-BR"/>
+        </w:rPr>
+      </w:pPr>
+    </w:p>
+    <w:p>
+      <w:pPr>
+        <w:pStyle w:val="PargrafodaLista"/>
+        <w:numPr>
+          <w:ilvl w:val="0"/>
+          <w:numId w:val="3"/>
+        </w:numPr>
+        <w:jc w:val="both"/>
+        <w:rPr>
+          <w:lang w:eastAsia="pt-BR"/>
+        </w:rPr>
+      </w:pPr>
+      <w:r>
+        <w:rPr>
+          <w:lang w:eastAsia="pt-BR"/>
+        </w:rPr>
+        <w:t>Pesquisa – O sistema irá abrir uma tela de pesquisa geral</w:t>
+      </w:r>
+      <w:r>
+        <w:rPr>
+          <w:lang w:eastAsia="pt-BR"/>
+        </w:rPr>
+        <w:t xml:space="preserve"> onde será possível pesquisar por código ou nome. </w:t>
+      </w:r>
+      <w:r>
+        <w:rPr>
+          <w:lang w:eastAsia="pt-BR"/>
+        </w:rPr>
+        <w:t>Todas as telas possuem esse padrão de pesquisa.</w:t>
+      </w:r>
+      <w:r>
+        <w:rPr>
+          <w:lang w:eastAsia="pt-BR"/>
+        </w:rPr>
+        <w:t xml:space="preserve"> Ao escolher um produtor com duplo clique, o sistema irá carregar os dados na tela e </w:t>
+      </w:r>
+      <w:r>
+        <w:rPr>
+          <w:lang w:eastAsia="pt-BR"/>
+        </w:rPr>
+        <w:t>habilitar as opções de editar, cancelar, excluir e sair.</w:t>
+      </w:r>
+    </w:p>
+    <w:p>
+      <w:pPr>
+        <w:jc w:val="both"/>
+        <w:rPr>
+          <w:lang w:eastAsia="pt-BR"/>
+        </w:rPr>
+      </w:pPr>
+    </w:p>
+    <w:p>
+      <w:pPr>
+        <w:pStyle w:val="PargrafodaLista"/>
+        <w:jc w:val="both"/>
+        <w:rPr>
+          <w:lang w:eastAsia="pt-BR"/>
+        </w:rPr>
+      </w:pPr>
+    </w:p>
+    <w:p>
+      <w:pPr>
+        <w:pStyle w:val="PargrafodaLista"/>
+        <w:jc w:val="both"/>
+        <w:rPr>
+          <w:lang w:eastAsia="pt-BR"/>
+        </w:rPr>
+      </w:pPr>
+    </w:p>
+    <w:p>
+      <w:pPr>
+        <w:pStyle w:val="PargrafodaLista"/>
+        <w:spacing w:after="0" w:line="240" w:lineRule="auto"/>
+        <w:jc w:val="center"/>
+        <w:rPr>
+          <w:lang w:eastAsia="pt-BR"/>
+        </w:rPr>
+      </w:pPr>
+      <w:r>
+        <w:rPr>
+          <w:noProof/>
+          <w:lang w:eastAsia="pt-BR"/>
+        </w:rPr>
+        <w:lastRenderedPageBreak/>
+        <w:drawing>
+          <wp:inline distT="0" distB="0" distL="0" distR="0" wp14:anchorId="44143804" wp14:editId="56B5C05A">
+            <wp:extent cx="4229100" cy="3305175"/>
+            <wp:effectExtent l="0" t="0" r="0" b="9525"/>
+            <wp:docPr id="11" name="Imagem 11"/>
+            <wp:cNvGraphicFramePr>
+              <a:graphicFrameLocks xmlns:a="http://schemas.openxmlformats.org/drawingml/2006/main" noChangeAspect="1"/>
+            </wp:cNvGraphicFramePr>
+            <a:graphic xmlns:a="http://schemas.openxmlformats.org/drawingml/2006/main">
+              <a:graphicData uri="http://schemas.openxmlformats.org/drawingml/2006/picture">
+                <pic:pic xmlns:pic="http://schemas.openxmlformats.org/drawingml/2006/picture">
+                  <pic:nvPicPr>
+                    <pic:cNvPr id="0" name=""/>
+                    <pic:cNvPicPr/>
+                  </pic:nvPicPr>
+                  <pic:blipFill>
+                    <a:blip r:embed="rId13"/>
+                    <a:stretch>
+                      <a:fillRect/>
+                    </a:stretch>
+                  </pic:blipFill>
+                  <pic:spPr>
+                    <a:xfrm>
+                      <a:off x="0" y="0"/>
+                      <a:ext cx="4229100" cy="3305175"/>
+                    </a:xfrm>
+                    <a:prstGeom prst="rect">
+                      <a:avLst/>
+                    </a:prstGeom>
+                  </pic:spPr>
+                </pic:pic>
+              </a:graphicData>
+            </a:graphic>
+          </wp:inline>
+        </w:drawing>
+      </w:r>
+    </w:p>
+    <w:p>
+      <w:pPr>
+        <w:spacing w:after="0" w:line="240" w:lineRule="auto"/>
+        <w:jc w:val="center"/>
+        <w:rPr>
+          <w:sz w:val="18"/>
+          <w:szCs w:val="18"/>
+          <w:lang w:eastAsia="pt-BR"/>
+        </w:rPr>
+      </w:pPr>
+      <w:r>
+        <w:rPr>
+          <w:sz w:val="18"/>
+          <w:szCs w:val="18"/>
+          <w:lang w:eastAsia="pt-BR"/>
+        </w:rPr>
+        <w:t xml:space="preserve">Imagem </w:t>
+      </w:r>
+      <w:proofErr w:type="gramStart"/>
+      <w:r>
+        <w:rPr>
+          <w:sz w:val="18"/>
+          <w:szCs w:val="18"/>
+          <w:lang w:eastAsia="pt-BR"/>
+        </w:rPr>
+        <w:t>3</w:t>
+      </w:r>
+      <w:proofErr w:type="gramEnd"/>
+    </w:p>
+    <w:p>
+      <w:pPr>
+        <w:pStyle w:val="PargrafodaLista"/>
+        <w:jc w:val="center"/>
+        <w:rPr>
+          <w:lang w:eastAsia="pt-BR"/>
+        </w:rPr>
+      </w:pPr>
+    </w:p>
+    <w:p>
+      <w:pPr>
+        <w:pStyle w:val="PargrafodaLista"/>
+        <w:jc w:val="both"/>
+        <w:rPr>
+          <w:lang w:eastAsia="pt-BR"/>
+        </w:rPr>
+      </w:pPr>
+    </w:p>
+    <w:p>
+      <w:pPr>
+        <w:pStyle w:val="PargrafodaLista"/>
+        <w:spacing w:after="0" w:line="240" w:lineRule="auto"/>
+        <w:jc w:val="center"/>
+        <w:rPr>
+          <w:lang w:eastAsia="pt-BR"/>
+        </w:rPr>
+      </w:pPr>
+      <w:r>
+        <w:rPr>
+          <w:noProof/>
+          <w:lang w:eastAsia="pt-BR"/>
+        </w:rPr>
+        <w:drawing>
+          <wp:inline distT="0" distB="0" distL="0" distR="0" wp14:anchorId="15A120CD" wp14:editId="617425B9">
+            <wp:extent cx="4229100" cy="3305175"/>
+            <wp:effectExtent l="0" t="0" r="0" b="9525"/>
+            <wp:docPr id="12" name="Imagem 12"/>
+            <wp:cNvGraphicFramePr>
+              <a:graphicFrameLocks xmlns:a="http://schemas.openxmlformats.org/drawingml/2006/main" noChangeAspect="1"/>
+            </wp:cNvGraphicFramePr>
+            <a:graphic xmlns:a="http://schemas.openxmlformats.org/drawingml/2006/main">
+              <a:graphicData uri="http://schemas.openxmlformats.org/drawingml/2006/picture">
+                <pic:pic xmlns:pic="http://schemas.openxmlformats.org/drawingml/2006/picture">
+                  <pic:nvPicPr>
+                    <pic:cNvPr id="0" name=""/>
+                    <pic:cNvPicPr/>
+                  </pic:nvPicPr>
+                  <pic:blipFill>
+                    <a:blip r:embed="rId14"/>
+                    <a:stretch>
+                      <a:fillRect/>
+                    </a:stretch>
+                  </pic:blipFill>
+                  <pic:spPr>
+                    <a:xfrm>
+                      <a:off x="0" y="0"/>
+                      <a:ext cx="4229100" cy="3305175"/>
+                    </a:xfrm>
+                    <a:prstGeom prst="rect">
+                      <a:avLst/>
+                    </a:prstGeom>
+                  </pic:spPr>
+                </pic:pic>
+              </a:graphicData>
+            </a:graphic>
+          </wp:inline>
+        </w:drawing>
+      </w:r>
+    </w:p>
+    <w:p>
+      <w:pPr>
+        <w:spacing w:after="0" w:line="240" w:lineRule="auto"/>
+        <w:jc w:val="center"/>
+        <w:rPr>
+          <w:sz w:val="18"/>
+          <w:szCs w:val="18"/>
+          <w:lang w:eastAsia="pt-BR"/>
+        </w:rPr>
+      </w:pPr>
+      <w:r>
+        <w:rPr>
+          <w:sz w:val="18"/>
+          <w:szCs w:val="18"/>
+          <w:lang w:eastAsia="pt-BR"/>
+        </w:rPr>
+        <w:t xml:space="preserve">Imagem </w:t>
+      </w:r>
+      <w:proofErr w:type="gramStart"/>
+      <w:r>
+        <w:rPr>
+          <w:sz w:val="18"/>
+          <w:szCs w:val="18"/>
+          <w:lang w:eastAsia="pt-BR"/>
+        </w:rPr>
+        <w:t>4</w:t>
+      </w:r>
+      <w:proofErr w:type="gramEnd"/>
+    </w:p>
+    <w:p>
+      <w:pPr>
+        <w:pStyle w:val="PargrafodaLista"/>
+        <w:jc w:val="center"/>
+        <w:rPr>
+          <w:lang w:eastAsia="pt-BR"/>
+        </w:rPr>
+      </w:pPr>
+    </w:p>
+    <w:p>
+      <w:pPr>
+        <w:ind w:left="360"/>
+        <w:jc w:val="both"/>
+        <w:rPr>
+          <w:lang w:eastAsia="pt-BR"/>
+        </w:rPr>
+      </w:pPr>
+    </w:p>
+    <w:p>
+      <w:pPr>
+        <w:pStyle w:val="PargrafodaLista"/>
+        <w:numPr>
+          <w:ilvl w:val="0"/>
+          <w:numId w:val="3"/>
+        </w:numPr>
+        <w:jc w:val="both"/>
+        <w:rPr>
+          <w:lang w:eastAsia="pt-BR"/>
+        </w:rPr>
+      </w:pPr>
+      <w:r>
+        <w:rPr>
+          <w:lang w:eastAsia="pt-BR"/>
+        </w:rPr>
+        <w:t xml:space="preserve">Editar – O sistema irá habilitar </w:t>
+      </w:r>
+      <w:r>
+        <w:rPr>
+          <w:lang w:eastAsia="pt-BR"/>
+        </w:rPr>
+        <w:t>os campos para alteração e habilitará os botões salvar e cancelar.</w:t>
+      </w:r>
+    </w:p>
+    <w:p>
+      <w:pPr>
+        <w:pStyle w:val="PargrafodaLista"/>
+        <w:numPr>
+          <w:ilvl w:val="0"/>
+          <w:numId w:val="3"/>
+        </w:numPr>
+        <w:jc w:val="both"/>
+        <w:rPr>
+          <w:lang w:eastAsia="pt-BR"/>
+        </w:rPr>
+      </w:pPr>
+      <w:r>
+        <w:rPr>
+          <w:lang w:eastAsia="pt-BR"/>
+        </w:rPr>
+        <w:t>Excluir – Ao escolher essa opção o sistema irá excluir (</w:t>
+      </w:r>
+      <w:proofErr w:type="gramStart"/>
+      <w:r>
+        <w:rPr>
+          <w:lang w:eastAsia="pt-BR"/>
+        </w:rPr>
+        <w:t>deletar</w:t>
+      </w:r>
+      <w:proofErr w:type="gramEnd"/>
+      <w:r>
+        <w:rPr>
+          <w:lang w:eastAsia="pt-BR"/>
+        </w:rPr>
+        <w:t>) do banco todas as informações desse cadastro e também as informações do limite de crédito.</w:t>
+      </w:r>
+    </w:p>
+    <w:p>
+      <w:pPr>
+        <w:jc w:val="both"/>
+        <w:rPr>
+          <w:lang w:eastAsia="pt-BR"/>
+        </w:rPr>
+      </w:pPr>
+      <w:r>
+        <w:rPr>
+          <w:lang w:eastAsia="pt-BR"/>
+        </w:rPr>
+        <w:lastRenderedPageBreak/>
+        <w:t xml:space="preserve">Para informar um limite de crédito, o produtor deve estar cadastrado. Acesse a aba Limite de crédito, escolha o distribuidor pela opção conforme imagem a seguir e informe o limite de crédito. Clique na opção </w:t>
+      </w:r>
+      <w:r>
+        <w:rPr>
+          <w:noProof/>
+          <w:lang w:eastAsia="pt-BR"/>
+        </w:rPr>
+        <w:drawing>
+          <wp:inline distT="0" distB="0" distL="0" distR="0" wp14:anchorId="0884958D" wp14:editId="6169F7CB">
+            <wp:extent cx="161925" cy="161925"/>
+            <wp:effectExtent l="0" t="0" r="9525" b="9525"/>
+            <wp:docPr id="15" name="Imagem 15"/>
+            <wp:cNvGraphicFramePr>
+              <a:graphicFrameLocks xmlns:a="http://schemas.openxmlformats.org/drawingml/2006/main" noChangeAspect="1"/>
+            </wp:cNvGraphicFramePr>
+            <a:graphic xmlns:a="http://schemas.openxmlformats.org/drawingml/2006/main">
+              <a:graphicData uri="http://schemas.openxmlformats.org/drawingml/2006/picture">
+                <pic:pic xmlns:pic="http://schemas.openxmlformats.org/drawingml/2006/picture">
+                  <pic:nvPicPr>
+                    <pic:cNvPr id="0" name="Picture 2"/>
+                    <pic:cNvPicPr>
+                      <a:picLocks noChangeAspect="1" noChangeArrowheads="1"/>
+                    </pic:cNvPicPr>
+                  </pic:nvPicPr>
+                  <pic:blipFill>
+                    <a:blip r:embed="rId15">
+                      <a:extLst>
+                        <a:ext uri="{28A0092B-C50C-407E-A947-70E740481C1C}">
+                          <a14:useLocalDpi xmlns:a14="http://schemas.microsoft.com/office/drawing/2010/main" val="0"/>
+                        </a:ext>
+                      </a:extLst>
+                    </a:blip>
+                    <a:srcRect/>
+                    <a:stretch>
+                      <a:fillRect/>
+                    </a:stretch>
+                  </pic:blipFill>
+                  <pic:spPr bwMode="auto">
+                    <a:xfrm>
+                      <a:off x="0" y="0"/>
+                      <a:ext cx="161925" cy="161925"/>
+                    </a:xfrm>
+                    <a:prstGeom prst="rect">
+                      <a:avLst/>
+                    </a:prstGeom>
+                    <a:noFill/>
+                    <a:ln>
+                      <a:noFill/>
+                    </a:ln>
+                  </pic:spPr>
+                </pic:pic>
+              </a:graphicData>
+            </a:graphic>
+          </wp:inline>
+        </w:drawing>
+      </w:r>
+      <w:r>
+        <w:rPr>
+          <w:lang w:eastAsia="pt-BR"/>
+        </w:rPr>
+        <w:t xml:space="preserve"> para salvar temporariamente na grid. Para excluir, basta clicar duas vezes no registro na grid, os dados serão carregados nos campos, e escolha a opção </w:t>
+      </w:r>
+      <w:r>
+        <w:rPr>
+          <w:noProof/>
+          <w:lang w:eastAsia="pt-BR"/>
+        </w:rPr>
+        <w:drawing>
+          <wp:inline distT="0" distB="0" distL="0" distR="0" wp14:anchorId="39542214" wp14:editId="6BAC325A">
+            <wp:extent cx="238125" cy="209550"/>
+            <wp:effectExtent l="0" t="0" r="9525" b="0"/>
+            <wp:docPr id="16" name="Imagem 16"/>
+            <wp:cNvGraphicFramePr>
+              <a:graphicFrameLocks xmlns:a="http://schemas.openxmlformats.org/drawingml/2006/main" noChangeAspect="1"/>
+            </wp:cNvGraphicFramePr>
+            <a:graphic xmlns:a="http://schemas.openxmlformats.org/drawingml/2006/main">
+              <a:graphicData uri="http://schemas.openxmlformats.org/drawingml/2006/picture">
+                <pic:pic xmlns:pic="http://schemas.openxmlformats.org/drawingml/2006/picture">
+                  <pic:nvPicPr>
+                    <pic:cNvPr id="0" name="Picture 3"/>
+                    <pic:cNvPicPr>
+                      <a:picLocks noChangeAspect="1" noChangeArrowheads="1"/>
+                    </pic:cNvPicPr>
+                  </pic:nvPicPr>
+                  <pic:blipFill>
+                    <a:blip r:embed="rId16">
+                      <a:extLst>
+                        <a:ext uri="{28A0092B-C50C-407E-A947-70E740481C1C}">
+                          <a14:useLocalDpi xmlns:a14="http://schemas.microsoft.com/office/drawing/2010/main" val="0"/>
+                        </a:ext>
+                      </a:extLst>
+                    </a:blip>
+                    <a:srcRect/>
+                    <a:stretch>
+                      <a:fillRect/>
+                    </a:stretch>
+                  </pic:blipFill>
+                  <pic:spPr bwMode="auto">
+                    <a:xfrm>
+                      <a:off x="0" y="0"/>
+                      <a:ext cx="238125" cy="209550"/>
+                    </a:xfrm>
+                    <a:prstGeom prst="rect">
+                      <a:avLst/>
+                    </a:prstGeom>
+                    <a:noFill/>
+                    <a:ln>
+                      <a:noFill/>
+                    </a:ln>
+                  </pic:spPr>
+                </pic:pic>
+              </a:graphicData>
+            </a:graphic>
+          </wp:inline>
+        </w:drawing>
+      </w:r>
+      <w:r>
+        <w:rPr>
+          <w:lang w:eastAsia="pt-BR"/>
+        </w:rPr>
+        <w:t>. A exclusão será realizada diretamente no banco de dados.</w:t>
+      </w:r>
+    </w:p>
+    <w:p>
+      <w:pPr>
+        <w:rPr>
+          <w:lang w:eastAsia="pt-BR"/>
+        </w:rPr>
+      </w:pPr>
+      <w:r>
+        <w:rPr>
+          <w:lang w:eastAsia="pt-BR"/>
+        </w:rPr>
+        <w:t>Para salvar as informações do limite de crédito conclua clicando em Salvar.</w:t>
+      </w:r>
+    </w:p>
+    <w:p>
+      <w:pPr>
+        <w:ind w:left="360"/>
+        <w:jc w:val="both"/>
+        <w:rPr>
+          <w:lang w:eastAsia="pt-BR"/>
+        </w:rPr>
+      </w:pPr>
+    </w:p>
+    <w:p>
+      <w:pPr>
+        <w:spacing w:after="0" w:line="240" w:lineRule="auto"/>
+        <w:ind w:left="360"/>
+        <w:jc w:val="both"/>
+        <w:rPr>
+          <w:lang w:eastAsia="pt-BR"/>
+        </w:rPr>
+      </w:pPr>
+      <w:r>
+        <w:rPr>
+          <w:noProof/>
+          <w:lang w:eastAsia="pt-BR"/>
+        </w:rPr>
+        <mc:AlternateContent>
+          <mc:Choice Requires="wps">
+            <w:drawing>
+              <wp:anchor distT="0" distB="0" distL="114300" distR="114300" simplePos="0" relativeHeight="251679744" behindDoc="0" locked="0" layoutInCell="1" allowOverlap="1" wp14:anchorId="6484A58A" wp14:editId="4FCF7D51">
+                <wp:simplePos x="0" y="0"/>
+                <wp:positionH relativeFrom="column">
+                  <wp:posOffset>1082040</wp:posOffset>
+                </wp:positionH>
+                <wp:positionV relativeFrom="paragraph">
+                  <wp:posOffset>1381125</wp:posOffset>
+                </wp:positionV>
+                <wp:extent cx="2200275" cy="1790700"/>
+                <wp:effectExtent l="0" t="38100" r="47625" b="19050"/>
+                <wp:wrapNone/>
+                <wp:docPr id="18" name="Conector de seta reta 18"/>
+                <wp:cNvGraphicFramePr/>
+                <a:graphic xmlns:a="http://schemas.openxmlformats.org/drawingml/2006/main">
+                  <a:graphicData uri="http://schemas.microsoft.com/office/word/2010/wordprocessingShape">
+                    <wps:wsp>
+                      <wps:cNvCnPr/>
+                      <wps:spPr>
+                        <a:xfrm flipV="1">
+                          <a:off x="0" y="0"/>
+                          <a:ext cx="2200275" cy="1790700"/>
+                        </a:xfrm>
+                        <a:prstGeom prst="straightConnector1">
+                          <a:avLst/>
+                        </a:prstGeom>
+                        <a:ln>
+                          <a:solidFill>
+                            <a:srgbClr val="FF0000"/>
+                          </a:solidFill>
+                          <a:tailEnd type="arrow"/>
+                        </a:ln>
+                      </wps:spPr>
+                      <wps:style>
+                        <a:lnRef idx="1">
+                          <a:schemeClr val="accent1"/>
+                        </a:lnRef>
+                        <a:fillRef idx="0">
+                          <a:schemeClr val="accent1"/>
+                        </a:fillRef>
+                        <a:effectRef idx="0">
+                          <a:schemeClr val="accent1"/>
+                        </a:effectRef>
+                        <a:fontRef idx="minor">
+                          <a:schemeClr val="tx1"/>
+                        </a:fontRef>
+                      </wps:style>
+                      <wps:bodyPr/>
+                    </wps:wsp>
+                  </a:graphicData>
+                </a:graphic>
+                <wp14:sizeRelH relativeFrom="margin">
+                  <wp14:pctWidth>0</wp14:pctWidth>
+                </wp14:sizeRelH>
+                <wp14:sizeRelV relativeFrom="margin">
+                  <wp14:pctHeight>0</wp14:pctHeight>
+                </wp14:sizeRelV>
+              </wp:anchor>
+            </w:drawing>
+          </mc:Choice>
+          <mc:Fallback>
+            <w:pict>
+              <v:shape id="Conector de seta reta 18" o:spid="_x0000_s1026" type="#_x0000_t32" style="position:absolute;margin-left:85.2pt;margin-top:108.75pt;width:173.25pt;height:141pt;flip:y;z-index:251679744;visibility:visible;mso-wrap-style:square;mso-width-percent:0;mso-height-percent:0;mso-wrap-distance-left:9pt;mso-wrap-distance-top:0;mso-wrap-distance-right:9pt;mso-wrap-distance-bottom:0;mso-position-horizontal:absolute;mso-position-horizontal-relative:text;mso-position-vertical:absolute;mso-position-vertical-relative:text;mso-width-percent:0;mso-height-percent:0;mso-width-relative:margin;mso-height-relative:margin" o:gfxdata="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" strokecolor="red">
+                <v:stroke endarrow="open"/>
+              </v:shape>
+            </w:pict>
+          </mc:Fallback>
+        </mc:AlternateContent>
+      </w:r>
+      <w:r>
+        <w:rPr>
+          <w:noProof/>
+          <w:lang w:eastAsia="pt-BR"/>
+        </w:rPr>
+        <mc:AlternateContent>
+          <mc:Choice Requires="wps">
+            <w:drawing>
+              <wp:anchor distT="0" distB="0" distL="114300" distR="114300" simplePos="0" relativeHeight="251678720" behindDoc="0" locked="0" layoutInCell="1" allowOverlap="1" wp14:anchorId="660772A0" wp14:editId="46C55B09">
+                <wp:simplePos x="0" y="0"/>
+                <wp:positionH relativeFrom="column">
+                  <wp:posOffset>3282315</wp:posOffset>
+                </wp:positionH>
+                <wp:positionV relativeFrom="paragraph">
+                  <wp:posOffset>1038225</wp:posOffset>
+                </wp:positionV>
+                <wp:extent cx="247650" cy="266700"/>
+                <wp:effectExtent l="0" t="0" r="19050" b="19050"/>
+                <wp:wrapNone/>
+                <wp:docPr id="17" name="Retângulo 17"/>
+                <wp:cNvGraphicFramePr/>
+                <a:graphic xmlns:a="http://schemas.openxmlformats.org/drawingml/2006/main">
+                  <a:graphicData uri="http://schemas.microsoft.com/office/word/2010/wordprocessingShape">
+                    <wps:wsp>
+                      <wps:cNvSpPr/>
+                      <wps:spPr>
+                        <a:xfrm>
+                          <a:off x="0" y="0"/>
+                          <a:ext cx="247650" cy="266700"/>
+                        </a:xfrm>
+                        <a:prstGeom prst="rect">
+                          <a:avLst/>
+                        </a:prstGeom>
+                        <a:noFill/>
+                        <a:ln>
+                          <a:solidFill>
+                            <a:srgbClr val="FF0000"/>
+                          </a:solidFill>
+                        </a:ln>
+                      </wps:spPr>
+                      <wps:style>
+                        <a:lnRef idx="2">
+                          <a:schemeClr val="accent1">
+                            <a:shade val="50000"/>
+                          </a:schemeClr>
+                        </a:lnRef>
+                        <a:fillRef idx="1">
+                          <a:schemeClr val="accent1"/>
+                        </a:fillRef>
+                        <a:effectRef idx="0">
+                          <a:schemeClr val="accent1"/>
+                        </a:effectRef>
+                        <a:fontRef idx="minor">
+                          <a:schemeClr val="lt1"/>
+                        </a:fontRef>
+                      </wps:style>
+                      <wps:bodyPr rot="0" spcFirstLastPara="0" vertOverflow="overflow" horzOverflow="overflow" vert="horz" wrap="square" lIns="91440" tIns="45720" rIns="91440" bIns="45720" numCol="1" spcCol="0" rtlCol="0" fromWordArt="0" anchor="ctr" anchorCtr="0" forceAA="0" compatLnSpc="1">
+                        <a:prstTxWarp prst="textNoShape">
+                          <a:avLst/>
+                        </a:prstTxWarp>
+                        <a:noAutofit/>
+                      </wps:bodyPr>
+                    </wps:wsp>
+                  </a:graphicData>
+                </a:graphic>
+              </wp:anchor>
+            </w:drawing>
+          </mc:Choice>
+          <mc:Fallback>
+            <w:pict>
+              <v:rect id="Retângulo 17" o:spid="_x0000_s1026" style="position:absolute;margin-left:258.45pt;margin-top:81.75pt;width:19.5pt;height:21pt;z-index:251678720;visibility:visible;mso-wrap-style:square;mso-wrap-distance-left:9pt;mso-wrap-distance-top:0;mso-wrap-distance-right:9pt;mso-wrap-distance-bottom:0;mso-position-horizontal:absolute;mso-position-horizontal-relative:text;mso-position-vertical:absolute;mso-position-vertical-relative:text;v-text-anchor:middle" o:gfxdata="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" filled="f" strokecolor="red" strokeweight="2pt"/>
+            </w:pict>
+          </mc:Fallback>
+        </mc:AlternateContent>
+      </w:r>
+      <w:r>
+        <w:rPr>
+          <w:noProof/>
+          <w:lang w:eastAsia="pt-BR"/>
+        </w:rPr>
+        <w:drawing>
+          <wp:inline distT="0" distB="0" distL="0" distR="0" wp14:anchorId="1C424C3A" wp14:editId="36730C63">
+            <wp:extent cx="4867275" cy="3057525"/>
+            <wp:effectExtent l="0" t="0" r="9525" b="9525"/>
+            <wp:docPr id="13" name="Imagem 13"/>
+            <wp:cNvGraphicFramePr>
+              <a:graphicFrameLocks xmlns:a="http://schemas.openxmlformats.org/drawingml/2006/main" noChangeAspect="1"/>
+            </wp:cNvGraphicFramePr>
+            <a:graphic xmlns:a="http://schemas.openxmlformats.org/drawingml/2006/main">
+              <a:graphicData uri="http://schemas.openxmlformats.org/drawingml/2006/picture">
+                <pic:pic xmlns:pic="http://schemas.openxmlformats.org/drawingml/2006/picture">
+                  <pic:nvPicPr>
+                    <pic:cNvPr id="0" name=""/>
+                    <pic:cNvPicPr/>
+                  </pic:nvPicPr>
+                  <pic:blipFill>
+                    <a:blip r:embed="rId17"/>
+                    <a:stretch>
+                      <a:fillRect/>
+                    </a:stretch>
+                  </pic:blipFill>
+                  <pic:spPr>
+                    <a:xfrm>
+                      <a:off x="0" y="0"/>
+                      <a:ext cx="4867275" cy="3057525"/>
+                    </a:xfrm>
+                    <a:prstGeom prst="rect">
+                      <a:avLst/>
+                    </a:prstGeom>
+                  </pic:spPr>
+                </pic:pic>
+              </a:graphicData>
+            </a:graphic>
+          </wp:inline>
+        </w:drawing>
+      </w:r>
+    </w:p>
+    <w:p>
+      <w:pPr>
+        <w:spacing w:after="0" w:line="240" w:lineRule="auto"/>
+        <w:jc w:val="center"/>
+        <w:rPr>
+          <w:sz w:val="18"/>
+          <w:szCs w:val="18"/>
+          <w:lang w:eastAsia="pt-BR"/>
+        </w:rPr>
+      </w:pPr>
+      <w:r>
+        <w:rPr>
+          <w:sz w:val="18"/>
+          <w:szCs w:val="18"/>
+          <w:lang w:eastAsia="pt-BR"/>
+        </w:rPr>
+        <w:t xml:space="preserve">Imagem </w:t>
+      </w:r>
+      <w:proofErr w:type="gramStart"/>
+      <w:r>
+        <w:rPr>
+          <w:sz w:val="18"/>
+          <w:szCs w:val="18"/>
+          <w:lang w:eastAsia="pt-BR"/>
+        </w:rPr>
+        <w:t>5</w:t>
+      </w:r>
+      <w:proofErr w:type="gramEnd"/>
+    </w:p>
+    <w:p>
+      <w:pPr>
+        <w:jc w:val="both"/>
+        <w:rPr>
+          <w:lang w:eastAsia="pt-BR"/>
+        </w:rPr>
+      </w:pPr>
+      <w:r>
+        <w:rPr>
+          <w:noProof/>
+          <w:lang w:eastAsia="pt-BR"/>
+        </w:rPr>
+        <mc:AlternateContent>
+          <mc:Choice Requires="wps">
+            <w:drawing>
+              <wp:anchor distT="0" distB="0" distL="114300" distR="114300" simplePos="0" relativeHeight="251682816" behindDoc="0" locked="0" layoutInCell="1" allowOverlap="1">
+                <wp:simplePos x="0" y="0"/>
+                <wp:positionH relativeFrom="column">
+                  <wp:posOffset>1739265</wp:posOffset>
+                </wp:positionH>
+                <wp:positionV relativeFrom="paragraph">
+                  <wp:posOffset>237490</wp:posOffset>
+                </wp:positionV>
+                <wp:extent cx="904875" cy="19050"/>
+                <wp:effectExtent l="0" t="76200" r="9525" b="95250"/>
+                <wp:wrapNone/>
+                <wp:docPr id="22" name="Conector de seta reta 22"/>
+                <wp:cNvGraphicFramePr/>
+                <a:graphic xmlns:a="http://schemas.openxmlformats.org/drawingml/2006/main">
+                  <a:graphicData uri="http://schemas.microsoft.com/office/word/2010/wordprocessingShape">
+                    <wps:wsp>
+                      <wps:cNvCnPr/>
+                      <wps:spPr>
+                        <a:xfrm flipV="1">
+                          <a:off x="0" y="0"/>
+                          <a:ext cx="904875" cy="19050"/>
+                        </a:xfrm>
+                        <a:prstGeom prst="straightConnector1">
+                          <a:avLst/>
+                        </a:prstGeom>
+                        <a:ln>
+                          <a:solidFill>
+                            <a:srgbClr val="FF0000"/>
+                          </a:solidFill>
+                          <a:tailEnd type="arrow"/>
+                        </a:ln>
+                      </wps:spPr>
+                      <wps:style>
+                        <a:lnRef idx="1">
+                          <a:schemeClr val="accent1"/>
+                        </a:lnRef>
+                        <a:fillRef idx="0">
+                          <a:schemeClr val="accent1"/>
+                        </a:fillRef>
+                        <a:effectRef idx="0">
+                          <a:schemeClr val="accent1"/>
+                        </a:effectRef>
+                        <a:fontRef idx="minor">
+                          <a:schemeClr val="tx1"/>
+                        </a:fontRef>
+                      </wps:style>
+                      <wps:bodyPr/>
+                    </wps:wsp>
+                  </a:graphicData>
+                </a:graphic>
+              </wp:anchor>
+            </w:drawing>
+          </mc:Choice>
+          <mc:Fallback>
+            <w:pict>
+              <v:shape id="Conector de seta reta 22" o:spid="_x0000_s1026" type="#_x0000_t32" style="position:absolute;margin-left:136.95pt;margin-top:18.7pt;width:71.25pt;height:1.5pt;flip:y;z-index:251682816;visibility:visible;mso-wrap-style:square;mso-wrap-distance-left:9pt;mso-wrap-distance-top:0;mso-wrap-distance-right:9pt;mso-wrap-distance-bottom:0;mso-position-horizontal:absolute;mso-position-horizontal-relative:text;mso-position-vertical:absolute;mso-position-vertical-relative:text" o:gfxdata="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" strokecolor="red">
+                <v:stroke endarrow="open"/>
+              </v:shape>
+            </w:pict>
+          </mc:Fallback>
+        </mc:AlternateContent>
+      </w:r>
+      <w:r>
+        <w:rPr>
+          <w:lang w:eastAsia="pt-BR"/>
+        </w:rPr>
+        <w:t xml:space="preserve">                                                                                     </w:t>
+      </w:r>
+      <w:r>
+        <w:rPr>
+          <w:noProof/>
+          <w:lang w:eastAsia="pt-BR"/>
+        </w:rPr>
+        <w:drawing>
+          <wp:inline distT="0" distB="0" distL="0" distR="0" wp14:anchorId="6F0FC4E3" wp14:editId="08553064">
+            <wp:extent cx="1524000" cy="1191054"/>
+            <wp:effectExtent l="0" t="0" r="0" b="9525"/>
+            <wp:docPr id="21" name="Imagem 21"/>
+            <wp:cNvGraphicFramePr>
+              <a:graphicFrameLocks xmlns:a="http://schemas.openxmlformats.org/drawingml/2006/main" noChangeAspect="1"/>
+            </wp:cNvGraphicFramePr>
+            <a:graphic xmlns:a="http://schemas.openxmlformats.org/drawingml/2006/main">
+              <a:graphicData uri="http://schemas.openxmlformats.org/drawingml/2006/picture">
+                <pic:pic xmlns:pic="http://schemas.openxmlformats.org/drawingml/2006/picture">
+                  <pic:nvPicPr>
+                    <pic:cNvPr id="0" name=""/>
+                    <pic:cNvPicPr/>
+                  </pic:nvPicPr>
+                  <pic:blipFill>
+                    <a:blip r:embed="rId18"/>
+                    <a:stretch>
+                      <a:fillRect/>
+                    </a:stretch>
+                  </pic:blipFill>
+                  <pic:spPr>
+                    <a:xfrm>
+                      <a:off x="0" y="0"/>
+                      <a:ext cx="1524000" cy="1191054"/>
+                    </a:xfrm>
+                    <a:prstGeom prst="rect">
+                      <a:avLst/>
+                    </a:prstGeom>
+                  </pic:spPr>
+                </pic:pic>
+              </a:graphicData>
+            </a:graphic>
+          </wp:inline>
+        </w:drawing>
+      </w:r>
+      <w:r>
+        <w:rPr>
+          <w:noProof/>
+          <w:lang w:eastAsia="pt-BR"/>
+        </w:rPr>
+        <mc:AlternateContent>
+          <mc:Choice Requires="wps">
+            <w:drawing>
+              <wp:anchor distT="0" distB="0" distL="114300" distR="114300" simplePos="0" relativeHeight="251681792" behindDoc="0" locked="0" layoutInCell="1" allowOverlap="1" wp14:anchorId="6EB53DCF" wp14:editId="3A1113BA">
+                <wp:simplePos x="0" y="0"/>
+                <wp:positionH relativeFrom="column">
+                  <wp:posOffset>-51435</wp:posOffset>
+                </wp:positionH>
+                <wp:positionV relativeFrom="paragraph">
+                  <wp:posOffset>18415</wp:posOffset>
+                </wp:positionV>
+                <wp:extent cx="1695450" cy="390525"/>
+                <wp:effectExtent l="0" t="0" r="19050" b="28575"/>
+                <wp:wrapNone/>
+                <wp:docPr id="19" name="Caixa de Texto 2"/>
+                <wp:cNvGraphicFramePr>
+                  <a:graphicFrameLocks xmlns:a="http://schemas.openxmlformats.org/drawingml/2006/main"/>
+                </wp:cNvGraphicFramePr>
+                <a:graphic xmlns:a="http://schemas.openxmlformats.org/drawingml/2006/main">
+                  <a:graphicData uri="http://schemas.microsoft.com/office/word/2010/wordprocessingShape">
+                    <wps:wsp>
+                      <wps:cNvSpPr txBox="1">
+                        <a:spLocks noChangeArrowheads="1"/>
+                      </wps:cNvSpPr>
+                      <wps:spPr bwMode="auto">
+                        <a:xfrm>
+                          <a:off x="0" y="0"/>
+                          <a:ext cx="1695450" cy="390525"/>
+                        </a:xfrm>
+                        <a:prstGeom prst="rect">
+                          <a:avLst/>
+                        </a:prstGeom>
+                        <a:solidFill>
+                          <a:srgbClr val="FFFFFF"/>
+                        </a:solidFill>
+                        <a:ln w="9525">
+                          <a:solidFill>
+                            <a:srgbClr val="000000"/>
+                          </a:solidFill>
+                          <a:miter lim="800000"/>
+                          <a:headEnd/>
+                          <a:tailEnd/>
+                        </a:ln>
+                      </wps:spPr>
+                      <wps:txbx>
+                        <w:txbxContent>
+                          <w:p>
+                            <w:pPr>
+                              <w:rPr>
+                                <w:sz w:val="18"/>
+                                <w:szCs w:val="18"/>
+                              </w:rPr>
+                            </w:pPr>
+                            <w:r>
+                              <w:rPr>
+                                <w:sz w:val="18"/>
+                                <w:szCs w:val="18"/>
+                              </w:rPr>
+                              <w:t xml:space="preserve">Será aberta a pesquisa geral dos distribuidores cadastrados. </w:t>
+                            </w:r>
+                          </w:p>
+                        </w:txbxContent>
+                      </wps:txbx>
+                      <wps:bodyPr rot="0" vert="horz" wrap="square" lIns="91440" tIns="45720" rIns="91440" bIns="45720" anchor="t" anchorCtr="0">
+                        <a:noAutofit/>
+                      </wps:bodyPr>
+                    </wps:wsp>
+                  </a:graphicData>
+                </a:graphic>
+                <wp14:sizeRelH relativeFrom="margin">
+                  <wp14:pctWidth>0</wp14:pctWidth>
+                </wp14:sizeRelH>
+                <wp14:sizeRelV relativeFrom="margin">
+                  <wp14:pctHeight>0</wp14:pctHeight>
+                </wp14:sizeRelV>
+              </wp:anchor>
+            </w:drawing>
+          </mc:Choice>
+          <mc:Fallback>
+            <w:pict>
+              <v:shape id="_x0000_s1029" type="#_x0000_t202" style="position:absolute;left:0;text-align:left;margin-left:-4.05pt;margin-top:1.45pt;width:133.5pt;height:30.75pt;z-index:251681792;visibility:visible;mso-wrap-style:square;mso-width-percent:0;mso-height-percent:0;mso-wrap-distance-left:9pt;mso-wrap-distance-top:0;mso-wrap-distance-right:9pt;mso-wrap-distance-bottom:0;mso-position-horizontal:absolute;mso-position-horizontal-relative:text;mso-position-vertical:absolute;mso-position-vertical-relative:text;mso-width-percent:0;mso-height-percent:0;mso-width-relative:margin;mso-height-relative:margin;v-text-anchor:top" o:gfxdata="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">
+                <v:textbox>
+                  <w:txbxContent>
+                    <w:p>
+                      <w:pPr>
+                        <w:rPr>
+                          <w:sz w:val="18"/>
+                          <w:szCs w:val="18"/>
+                        </w:rPr>
+                      </w:pPr>
+                      <w:r>
+                        <w:rPr>
+                          <w:sz w:val="18"/>
+                          <w:szCs w:val="18"/>
+                        </w:rPr>
+                        <w:t xml:space="preserve">Será aberta a pesquisa geral dos distribuidores cadastrados. </w:t>
+                      </w:r>
+                    </w:p>
+                  </w:txbxContent>
+                </v:textbox>
+              </v:shape>
+            </w:pict>
+          </mc:Fallback>
+        </mc:AlternateContent>
+      </w:r>
+    </w:p>
+    <w:p>
+      <w:pPr>
+        <w:pStyle w:val="Ttulo2"/>
+        <w:rPr>
+          <w:color w:val="76923C" w:themeColor="accent3" w:themeShade="BF"/>
+          <w:lang w:eastAsia="pt-BR"/>
+        </w:rPr>
+      </w:pPr>
+      <w:r>
+        <w:rPr>
+          <w:color w:val="76923C" w:themeColor="accent3" w:themeShade="BF"/>
+          <w:lang w:eastAsia="pt-BR"/>
+        </w:rPr>
+        <w:t xml:space="preserve">Cadastro de Distribuidor </w:t>
+      </w:r>
+    </w:p>
+    <w:p>
+      <w:pPr>
+        <w:rPr>
+          <w:lang w:eastAsia="pt-BR"/>
+        </w:rPr>
+      </w:pPr>
+      <w:r>
+        <w:rPr>
+          <w:lang w:eastAsia="pt-BR"/>
+        </w:rPr>
+        <w:t xml:space="preserve">O cadastro de Distribuidor é mais simples e possui o mesmo comportamento do cadastro do produtor. </w:t>
+      </w:r>
+    </w:p>
+    <w:p>
+      <w:pPr>
+        <w:spacing w:after="0" w:line="240" w:lineRule="auto"/>
+        <w:jc w:val="center"/>
+        <w:rPr>
+          <w:lang w:eastAsia="pt-BR"/>
+        </w:rPr>
+      </w:pPr>
+      <w:r>
+        <w:rPr>
+          <w:noProof/>
+          <w:lang w:eastAsia="pt-BR"/>
+        </w:rPr>
+        <w:lastRenderedPageBreak/>
+        <w:drawing>
+          <wp:inline distT="0" distB="0" distL="0" distR="0" wp14:anchorId="060535C1" wp14:editId="43619A8C">
+            <wp:extent cx="3992724" cy="2276475"/>
+            <wp:effectExtent l="0" t="0" r="8255" b="0"/>
+            <wp:docPr id="23" name="Imagem 23"/>
+            <wp:cNvGraphicFramePr>
+              <a:graphicFrameLocks xmlns:a="http://schemas.openxmlformats.org/drawingml/2006/main" noChangeAspect="1"/>
+            </wp:cNvGraphicFramePr>
+            <a:graphic xmlns:a="http://schemas.openxmlformats.org/drawingml/2006/main">
+              <a:graphicData uri="http://schemas.openxmlformats.org/drawingml/2006/picture">
+                <pic:pic xmlns:pic="http://schemas.openxmlformats.org/drawingml/2006/picture">
+                  <pic:nvPicPr>
+                    <pic:cNvPr id="0" name=""/>
+                    <pic:cNvPicPr/>
+                  </pic:nvPicPr>
+                  <pic:blipFill>
+                    <a:blip r:embed="rId19"/>
+                    <a:stretch>
+                      <a:fillRect/>
+                    </a:stretch>
+                  </pic:blipFill>
+                  <pic:spPr>
+                    <a:xfrm>
+                      <a:off x="0" y="0"/>
+                      <a:ext cx="3992724" cy="2276475"/>
+                    </a:xfrm>
+                    <a:prstGeom prst="rect">
+                      <a:avLst/>
+                    </a:prstGeom>
+                  </pic:spPr>
+                </pic:pic>
+              </a:graphicData>
+            </a:graphic>
+          </wp:inline>
+        </w:drawing>
+      </w:r>
+    </w:p>
+    <w:p>
+      <w:pPr>
+        <w:spacing w:after="0" w:line="240" w:lineRule="auto"/>
+        <w:jc w:val="center"/>
+        <w:rPr>
+          <w:sz w:val="18"/>
+          <w:szCs w:val="18"/>
+          <w:lang w:eastAsia="pt-BR"/>
+        </w:rPr>
+      </w:pPr>
+      <w:r>
+        <w:rPr>
+          <w:sz w:val="18"/>
+          <w:szCs w:val="18"/>
+          <w:lang w:eastAsia="pt-BR"/>
+        </w:rPr>
+        <w:t xml:space="preserve">Imagem </w:t>
+      </w:r>
+      <w:proofErr w:type="gramStart"/>
+      <w:r>
+        <w:rPr>
+          <w:sz w:val="18"/>
+          <w:szCs w:val="18"/>
+          <w:lang w:eastAsia="pt-BR"/>
+        </w:rPr>
+        <w:t>6</w:t>
+      </w:r>
+      <w:proofErr w:type="gramEnd"/>
+    </w:p>
+    <w:p>
+      <w:pPr>
+        <w:jc w:val="center"/>
+        <w:rPr>
+          <w:lang w:eastAsia="pt-BR"/>
+        </w:rPr>
+      </w:pPr>
+    </w:p>
+    <w:p>
+      <w:pPr>
+        <w:pStyle w:val="Ttulo2"/>
+        <w:rPr>
+          <w:color w:val="76923C" w:themeColor="accent3" w:themeShade="BF"/>
+          <w:lang w:eastAsia="pt-BR"/>
+        </w:rPr>
+      </w:pPr>
+      <w:r>
+        <w:rPr>
+          <w:color w:val="76923C" w:themeColor="accent3" w:themeShade="BF"/>
+          <w:lang w:eastAsia="pt-BR"/>
+        </w:rPr>
+        <w:t>Cadastro de Produto</w:t>
+      </w:r>
+    </w:p>
+    <w:p>
+      <w:pPr>
+        <w:rPr>
+          <w:lang w:eastAsia="pt-BR"/>
+        </w:rPr>
+      </w:pPr>
+      <w:r>
+        <w:rPr>
+          <w:lang w:eastAsia="pt-BR"/>
+        </w:rPr>
+        <w:t xml:space="preserve"> A tela de produto tem o mesmo compartimento dos demais cadastrados. Para cadastrar um produto, basta informar o nome e salvar. </w:t>
+      </w:r>
+    </w:p>
+    <w:p>
+      <w:pPr>
+        <w:spacing w:after="0" w:line="240" w:lineRule="auto"/>
+        <w:jc w:val="center"/>
+        <w:rPr>
+          <w:lang w:eastAsia="pt-BR"/>
+        </w:rPr>
+      </w:pPr>
+      <w:r>
+        <w:rPr>
+          <w:noProof/>
+          <w:lang w:eastAsia="pt-BR"/>
+        </w:rPr>
+        <w:drawing>
+          <wp:inline distT="0" distB="0" distL="0" distR="0" wp14:anchorId="6EA84B19" wp14:editId="03902244">
+            <wp:extent cx="4248150" cy="2269560"/>
+            <wp:effectExtent l="0" t="0" r="0" b="0"/>
+            <wp:docPr id="24" name="Imagem 24"/>
+            <wp:cNvGraphicFramePr>
+              <a:graphicFrameLocks xmlns:a="http://schemas.openxmlformats.org/drawingml/2006/main" noChangeAspect="1"/>
+            </wp:cNvGraphicFramePr>
+            <a:graphic xmlns:a="http://schemas.openxmlformats.org/drawingml/2006/main">
+              <a:graphicData uri="http://schemas.openxmlformats.org/drawingml/2006/picture">
+                <pic:pic xmlns:pic="http://schemas.openxmlformats.org/drawingml/2006/picture">
+                  <pic:nvPicPr>
+                    <pic:cNvPr id="0" name=""/>
+                    <pic:cNvPicPr/>
+                  </pic:nvPicPr>
+                  <pic:blipFill>
+                    <a:blip r:embed="rId20"/>
+                    <a:stretch>
+                      <a:fillRect/>
+                    </a:stretch>
+                  </pic:blipFill>
+                  <pic:spPr>
+                    <a:xfrm>
+                      <a:off x="0" y="0"/>
+                      <a:ext cx="4248150" cy="2269560"/>
+                    </a:xfrm>
+                    <a:prstGeom prst="rect">
+                      <a:avLst/>
+                    </a:prstGeom>
+                  </pic:spPr>
+                </pic:pic>
+              </a:graphicData>
+            </a:graphic>
+          </wp:inline>
+        </w:drawing>
+      </w:r>
+    </w:p>
+    <w:p>
+      <w:pPr>
+        <w:spacing w:after="0" w:line="240" w:lineRule="auto"/>
+        <w:jc w:val="center"/>
+        <w:rPr>
+          <w:sz w:val="18"/>
+          <w:szCs w:val="18"/>
+          <w:lang w:eastAsia="pt-BR"/>
+        </w:rPr>
+      </w:pPr>
+      <w:r>
+        <w:rPr>
+          <w:sz w:val="18"/>
+          <w:szCs w:val="18"/>
+          <w:lang w:eastAsia="pt-BR"/>
+        </w:rPr>
+        <w:t xml:space="preserve">Imagem </w:t>
+      </w:r>
+      <w:proofErr w:type="gramStart"/>
+      <w:r>
+        <w:rPr>
+          <w:sz w:val="18"/>
+          <w:szCs w:val="18"/>
+          <w:lang w:eastAsia="pt-BR"/>
+        </w:rPr>
+        <w:t>7</w:t>
+      </w:r>
+      <w:proofErr w:type="gramEnd"/>
+    </w:p>
+    <w:p>
+      <w:pPr>
+        <w:jc w:val="center"/>
+        <w:rPr>
+          <w:lang w:eastAsia="pt-BR"/>
+        </w:rPr>
+      </w:pPr>
+    </w:p>
+    <w:p>
+      <w:pPr>
+        <w:rPr>
+          <w:lang w:eastAsia="pt-BR"/>
+        </w:rPr>
+      </w:pPr>
+      <w:r>
+        <w:rPr>
+          <w:lang w:eastAsia="pt-BR"/>
+        </w:rPr>
+        <w:t>Assim como o limite de crédito, o sistema só irá habilitar para inserir o preço por distribuidor se o produto estiver cadastrado. Na aba Preço por Distribuidor, escolhe-se o distribuidor e informa o preço do pr</w:t>
+      </w:r>
+      <w:r>
+        <w:rPr>
+          <w:lang w:eastAsia="pt-BR"/>
+        </w:rPr>
+        <w:t xml:space="preserve">oduto para aquele distribuidor. </w:t>
+      </w:r>
+      <w:proofErr w:type="gramStart"/>
+      <w:r>
+        <w:rPr>
+          <w:lang w:eastAsia="pt-BR"/>
+        </w:rPr>
+        <w:t>As operação</w:t>
+      </w:r>
+      <w:proofErr w:type="gramEnd"/>
+      <w:r>
+        <w:rPr>
+          <w:lang w:eastAsia="pt-BR"/>
+        </w:rPr>
+        <w:t xml:space="preserve"> são as mesma do limite de crédito no cadastro do produtor.</w:t>
+      </w:r>
+    </w:p>
+    <w:p>
+      <w:pPr>
+        <w:spacing w:after="0" w:line="240" w:lineRule="auto"/>
+        <w:jc w:val="center"/>
+        <w:rPr>
+          <w:lang w:eastAsia="pt-BR"/>
+        </w:rPr>
+      </w:pPr>
+      <w:r>
+        <w:rPr>
+          <w:noProof/>
+          <w:lang w:eastAsia="pt-BR"/>
+        </w:rPr>
+        <w:lastRenderedPageBreak/>
+        <mc:AlternateContent>
+          <mc:Choice Requires="wps">
+            <w:drawing>
+              <wp:anchor distT="0" distB="0" distL="114300" distR="114300" simplePos="0" relativeHeight="251685888" behindDoc="0" locked="0" layoutInCell="1" allowOverlap="1" wp14:anchorId="3F813518" wp14:editId="5ADEB009">
+                <wp:simplePos x="0" y="0"/>
+                <wp:positionH relativeFrom="column">
+                  <wp:posOffset>3996690</wp:posOffset>
+                </wp:positionH>
+                <wp:positionV relativeFrom="paragraph">
+                  <wp:posOffset>747395</wp:posOffset>
+                </wp:positionV>
+                <wp:extent cx="228600" cy="276225"/>
+                <wp:effectExtent l="0" t="0" r="19050" b="28575"/>
+                <wp:wrapNone/>
+                <wp:docPr id="28" name="Retângulo 28"/>
+                <wp:cNvGraphicFramePr/>
+                <a:graphic xmlns:a="http://schemas.openxmlformats.org/drawingml/2006/main">
+                  <a:graphicData uri="http://schemas.microsoft.com/office/word/2010/wordprocessingShape">
+                    <wps:wsp>
+                      <wps:cNvSpPr/>
+                      <wps:spPr>
+                        <a:xfrm>
+                          <a:off x="0" y="0"/>
+                          <a:ext cx="228600" cy="276225"/>
+                        </a:xfrm>
+                        <a:prstGeom prst="rect">
+                          <a:avLst/>
+                        </a:prstGeom>
+                        <a:noFill/>
+                        <a:ln>
+                          <a:solidFill>
+                            <a:srgbClr val="FF0000"/>
+                          </a:solidFill>
+                        </a:ln>
+                      </wps:spPr>
+                      <wps:style>
+                        <a:lnRef idx="2">
+                          <a:schemeClr val="accent1">
+                            <a:shade val="50000"/>
+                          </a:schemeClr>
+                        </a:lnRef>
+                        <a:fillRef idx="1">
+                          <a:schemeClr val="accent1"/>
+                        </a:fillRef>
+                        <a:effectRef idx="0">
+                          <a:schemeClr val="accent1"/>
+                        </a:effectRef>
+                        <a:fontRef idx="minor">
+                          <a:schemeClr val="lt1"/>
+                        </a:fontRef>
+                      </wps:style>
+                      <wps:bodyPr rot="0" spcFirstLastPara="0" vertOverflow="overflow" horzOverflow="overflow" vert="horz" wrap="square" lIns="91440" tIns="45720" rIns="91440" bIns="45720" numCol="1" spcCol="0" rtlCol="0" fromWordArt="0" anchor="ctr" anchorCtr="0" forceAA="0" compatLnSpc="1">
+                        <a:prstTxWarp prst="textNoShape">
+                          <a:avLst/>
+                        </a:prstTxWarp>
+                        <a:noAutofit/>
+                      </wps:bodyPr>
+                    </wps:wsp>
+                  </a:graphicData>
+                </a:graphic>
+              </wp:anchor>
+            </w:drawing>
+          </mc:Choice>
+          <mc:Fallback>
+            <w:pict>
+              <v:rect id="Retângulo 28" o:spid="_x0000_s1026" style="position:absolute;margin-left:314.7pt;margin-top:58.85pt;width:18pt;height:21.75pt;z-index:251685888;visibility:visible;mso-wrap-style:square;mso-wrap-distance-left:9pt;mso-wrap-distance-top:0;mso-wrap-distance-right:9pt;mso-wrap-distance-bottom:0;mso-position-horizontal:absolute;mso-position-horizontal-relative:text;mso-position-vertical:absolute;mso-position-vertical-relative:text;v-text-anchor:middle" o:gfxdata="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" filled="f" strokecolor="red" strokeweight="2pt"/>
+            </w:pict>
+          </mc:Fallback>
+        </mc:AlternateContent>
+      </w:r>
+      <w:r>
+        <w:rPr>
+          <w:noProof/>
+          <w:lang w:eastAsia="pt-BR"/>
+        </w:rPr>
+        <mc:AlternateContent>
+          <mc:Choice Requires="wps">
+            <w:drawing>
+              <wp:anchor distT="0" distB="0" distL="114300" distR="114300" simplePos="0" relativeHeight="251683840" behindDoc="0" locked="0" layoutInCell="1" allowOverlap="1" wp14:anchorId="055ED05A" wp14:editId="216BCC16">
+                <wp:simplePos x="0" y="0"/>
+                <wp:positionH relativeFrom="column">
+                  <wp:posOffset>3148965</wp:posOffset>
+                </wp:positionH>
+                <wp:positionV relativeFrom="paragraph">
+                  <wp:posOffset>747395</wp:posOffset>
+                </wp:positionV>
+                <wp:extent cx="228600" cy="276225"/>
+                <wp:effectExtent l="0" t="0" r="19050" b="28575"/>
+                <wp:wrapNone/>
+                <wp:docPr id="27" name="Retângulo 27"/>
+                <wp:cNvGraphicFramePr/>
+                <a:graphic xmlns:a="http://schemas.openxmlformats.org/drawingml/2006/main">
+                  <a:graphicData uri="http://schemas.microsoft.com/office/word/2010/wordprocessingShape">
+                    <wps:wsp>
+                      <wps:cNvSpPr/>
+                      <wps:spPr>
+                        <a:xfrm>
+                          <a:off x="0" y="0"/>
+                          <a:ext cx="228600" cy="276225"/>
+                        </a:xfrm>
+                        <a:prstGeom prst="rect">
+                          <a:avLst/>
+                        </a:prstGeom>
+                        <a:noFill/>
+                        <a:ln>
+                          <a:solidFill>
+                            <a:srgbClr val="FF0000"/>
+                          </a:solidFill>
+                        </a:ln>
+                      </wps:spPr>
+                      <wps:style>
+                        <a:lnRef idx="2">
+                          <a:schemeClr val="accent1">
+                            <a:shade val="50000"/>
+                          </a:schemeClr>
+                        </a:lnRef>
+                        <a:fillRef idx="1">
+                          <a:schemeClr val="accent1"/>
+                        </a:fillRef>
+                        <a:effectRef idx="0">
+                          <a:schemeClr val="accent1"/>
+                        </a:effectRef>
+                        <a:fontRef idx="minor">
+                          <a:schemeClr val="lt1"/>
+                        </a:fontRef>
+                      </wps:style>
+                      <wps:bodyPr rot="0" spcFirstLastPara="0" vertOverflow="overflow" horzOverflow="overflow" vert="horz" wrap="square" lIns="91440" tIns="45720" rIns="91440" bIns="45720" numCol="1" spcCol="0" rtlCol="0" fromWordArt="0" anchor="ctr" anchorCtr="0" forceAA="0" compatLnSpc="1">
+                        <a:prstTxWarp prst="textNoShape">
+                          <a:avLst/>
+                        </a:prstTxWarp>
+                        <a:noAutofit/>
+                      </wps:bodyPr>
+                    </wps:wsp>
+                  </a:graphicData>
+                </a:graphic>
+              </wp:anchor>
+            </w:drawing>
+          </mc:Choice>
+          <mc:Fallback>
+            <w:pict>
+              <v:rect id="Retângulo 27" o:spid="_x0000_s1026" style="position:absolute;margin-left:247.95pt;margin-top:58.85pt;width:18pt;height:21.75pt;z-index:251683840;visibility:visible;mso-wrap-style:square;mso-wrap-distance-left:9pt;mso-wrap-distance-top:0;mso-wrap-distance-right:9pt;mso-wrap-distance-bottom:0;mso-position-horizontal:absolute;mso-position-horizontal-relative:text;mso-position-vertical:absolute;mso-position-vertical-relative:text;v-text-anchor:middle" o:gfxdata="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" filled="f" strokecolor="red" strokeweight="2pt"/>
+            </w:pict>
+          </mc:Fallback>
+        </mc:AlternateContent>
+      </w:r>
+      <w:r>
+        <w:rPr>
+          <w:noProof/>
+          <w:lang w:eastAsia="pt-BR"/>
+        </w:rPr>
+        <w:drawing>
+          <wp:inline distT="0" distB="0" distL="0" distR="0" wp14:anchorId="5F1459CD" wp14:editId="2AC5E717">
+            <wp:extent cx="3638550" cy="1943883"/>
+            <wp:effectExtent l="0" t="0" r="0" b="0"/>
+            <wp:docPr id="26" name="Imagem 26"/>
+            <wp:cNvGraphicFramePr>
+              <a:graphicFrameLocks xmlns:a="http://schemas.openxmlformats.org/drawingml/2006/main" noChangeAspect="1"/>
+            </wp:cNvGraphicFramePr>
+            <a:graphic xmlns:a="http://schemas.openxmlformats.org/drawingml/2006/main">
+              <a:graphicData uri="http://schemas.openxmlformats.org/drawingml/2006/picture">
+                <pic:pic xmlns:pic="http://schemas.openxmlformats.org/drawingml/2006/picture">
+                  <pic:nvPicPr>
+                    <pic:cNvPr id="0" name=""/>
+                    <pic:cNvPicPr/>
+                  </pic:nvPicPr>
+                  <pic:blipFill>
+                    <a:blip r:embed="rId21"/>
+                    <a:stretch>
+                      <a:fillRect/>
+                    </a:stretch>
+                  </pic:blipFill>
+                  <pic:spPr>
+                    <a:xfrm>
+                      <a:off x="0" y="0"/>
+                      <a:ext cx="3638550" cy="1943883"/>
+                    </a:xfrm>
+                    <a:prstGeom prst="rect">
+                      <a:avLst/>
+                    </a:prstGeom>
+                  </pic:spPr>
+                </pic:pic>
+              </a:graphicData>
+            </a:graphic>
+          </wp:inline>
+        </w:drawing>
+      </w:r>
+    </w:p>
+    <w:p>
+      <w:pPr>
+        <w:spacing w:after="0" w:line="240" w:lineRule="auto"/>
+        <w:jc w:val="center"/>
+        <w:rPr>
+          <w:sz w:val="18"/>
+          <w:szCs w:val="18"/>
+          <w:lang w:eastAsia="pt-BR"/>
+        </w:rPr>
+      </w:pPr>
+      <w:r>
+        <w:rPr>
+          <w:sz w:val="18"/>
+          <w:szCs w:val="18"/>
+          <w:lang w:eastAsia="pt-BR"/>
+        </w:rPr>
+        <w:t xml:space="preserve">Imagem </w:t>
+      </w:r>
+      <w:proofErr w:type="gramStart"/>
+      <w:r>
+        <w:rPr>
+          <w:sz w:val="18"/>
+          <w:szCs w:val="18"/>
+          <w:lang w:eastAsia="pt-BR"/>
+        </w:rPr>
+        <w:t>8</w:t>
+      </w:r>
+      <w:proofErr w:type="gramEnd"/>
+    </w:p>
+    <w:p>
+      <w:pPr>
+        <w:pStyle w:val="Ttulo2"/>
+        <w:rPr>
+          <w:color w:val="76923C" w:themeColor="accent3" w:themeShade="BF"/>
+          <w:lang w:eastAsia="pt-BR"/>
+        </w:rPr>
+      </w:pPr>
+      <w:r>
+        <w:rPr>
+          <w:color w:val="76923C" w:themeColor="accent3" w:themeShade="BF"/>
+          <w:lang w:eastAsia="pt-BR"/>
+        </w:rPr>
+        <w:t>Negociação</w:t>
+      </w:r>
+    </w:p>
+    <w:p>
+      <w:pPr>
+        <w:rPr>
+          <w:lang w:eastAsia="pt-BR"/>
+        </w:rPr>
+      </w:pPr>
+      <w:r>
+        <w:rPr>
+          <w:lang w:eastAsia="pt-BR"/>
+        </w:rPr>
+        <w:t xml:space="preserve">A tela de Negociação segue o mesmo padrão e foram </w:t>
+      </w:r>
+      <w:proofErr w:type="gramStart"/>
+      <w:r>
+        <w:rPr>
+          <w:lang w:eastAsia="pt-BR"/>
+        </w:rPr>
+        <w:t>acrescentados</w:t>
+      </w:r>
+      <w:proofErr w:type="gramEnd"/>
+      <w:r>
+        <w:rPr>
+          <w:lang w:eastAsia="pt-BR"/>
+        </w:rPr>
+        <w:t xml:space="preserve"> as opções de Aprovar, Concluir e Cancelar uma negociação. </w:t>
+      </w:r>
+    </w:p>
+    <w:p>
+      <w:pPr>
+        <w:spacing w:after="0" w:line="240" w:lineRule="auto"/>
+        <w:jc w:val="center"/>
+        <w:rPr>
+          <w:lang w:eastAsia="pt-BR"/>
+        </w:rPr>
+      </w:pPr>
+      <w:r>
+        <w:rPr>
+          <w:noProof/>
+          <w:lang w:eastAsia="pt-BR"/>
+        </w:rPr>
+        <w:drawing>
+          <wp:inline distT="0" distB="0" distL="0" distR="0" wp14:anchorId="42755663" wp14:editId="092BF0F7">
+            <wp:extent cx="4467225" cy="3514725"/>
+            <wp:effectExtent l="0" t="0" r="9525" b="9525"/>
+            <wp:docPr id="29" name="Imagem 29"/>
+            <wp:cNvGraphicFramePr>
+              <a:graphicFrameLocks xmlns:a="http://schemas.openxmlformats.org/drawingml/2006/main" noChangeAspect="1"/>
+            </wp:cNvGraphicFramePr>
+            <a:graphic xmlns:a="http://schemas.openxmlformats.org/drawingml/2006/main">
+              <a:graphicData uri="http://schemas.openxmlformats.org/drawingml/2006/picture">
+                <pic:pic xmlns:pic="http://schemas.openxmlformats.org/drawingml/2006/picture">
+                  <pic:nvPicPr>
+                    <pic:cNvPr id="0" name=""/>
+                    <pic:cNvPicPr/>
+                  </pic:nvPicPr>
+                  <pic:blipFill>
+                    <a:blip r:embed="rId22"/>
+                    <a:stretch>
+                      <a:fillRect/>
+                    </a:stretch>
+                  </pic:blipFill>
+                  <pic:spPr>
+                    <a:xfrm>
+                      <a:off x="0" y="0"/>
+                      <a:ext cx="4467225" cy="3514725"/>
+                    </a:xfrm>
+                    <a:prstGeom prst="rect">
+                      <a:avLst/>
+                    </a:prstGeom>
+                  </pic:spPr>
+                </pic:pic>
+              </a:graphicData>
+            </a:graphic>
+          </wp:inline>
+        </w:drawing>
+      </w:r>
+    </w:p>
+    <w:p>
+      <w:pPr>
+        <w:spacing w:after="0" w:line="240" w:lineRule="auto"/>
+        <w:jc w:val="center"/>
+        <w:rPr>
+          <w:sz w:val="18"/>
+          <w:szCs w:val="18"/>
+          <w:lang w:eastAsia="pt-BR"/>
+        </w:rPr>
+      </w:pPr>
+      <w:r>
+        <w:rPr>
+          <w:sz w:val="18"/>
+          <w:szCs w:val="18"/>
+          <w:lang w:eastAsia="pt-BR"/>
+        </w:rPr>
+        <w:t xml:space="preserve">Imagem </w:t>
+      </w:r>
+      <w:proofErr w:type="gramStart"/>
+      <w:r>
+        <w:rPr>
+          <w:sz w:val="18"/>
+          <w:szCs w:val="18"/>
+          <w:lang w:eastAsia="pt-BR"/>
+        </w:rPr>
+        <w:t>9</w:t>
+      </w:r>
+      <w:proofErr w:type="gramEnd"/>
+    </w:p>
+    <w:p>
+      <w:pPr>
+        <w:jc w:val="both"/>
+        <w:rPr>
+          <w:lang w:eastAsia="pt-BR"/>
+        </w:rPr>
+      </w:pPr>
+    </w:p>
+    <w:p>
+      <w:pPr>
+        <w:jc w:val="both"/>
+        <w:rPr>
+          <w:lang w:eastAsia="pt-BR"/>
+        </w:rPr>
+      </w:pPr>
+      <w:r>
+        <w:rPr>
+          <w:lang w:eastAsia="pt-BR"/>
+        </w:rPr>
+        <w:t xml:space="preserve">Ao clicar em Novo o usuário deverá informar o produtor e o distribuidor. O sistema irá validar se o produtor tem limite de crédito com o distribuidor escolhido. Caso não tenha, será exibida a mensagem e o sistema irá desabilitar a opção Salvar. </w:t>
+      </w:r>
+    </w:p>
+    <w:p>
+      <w:pPr>
+        <w:jc w:val="both"/>
+        <w:rPr>
+          <w:lang w:eastAsia="pt-BR"/>
+        </w:rPr>
+      </w:pPr>
+      <w:r>
+        <w:rPr>
+          <w:lang w:eastAsia="pt-BR"/>
+        </w:rPr>
+        <w:t>O produtor tendo limite disponível, o usuário poderá salvar a negociação para poder inserir os itens da negociação.</w:t>
+      </w:r>
+      <w:r>
+        <w:rPr>
+          <w:lang w:eastAsia="pt-BR"/>
+        </w:rPr>
+        <w:t xml:space="preserve"> Nota-se que ao carregar o produtor e o distribuidor o sistema já carrega o crédito disponível para a negociação, lembrando que o crédito disponível é considera somente as negociações APROVADAS, </w:t>
+      </w:r>
+      <w:proofErr w:type="gramStart"/>
+      <w:r>
+        <w:rPr>
+          <w:lang w:eastAsia="pt-BR"/>
+        </w:rPr>
+        <w:t>ou seja</w:t>
+      </w:r>
+      <w:proofErr w:type="gramEnd"/>
+      <w:r>
+        <w:rPr>
+          <w:lang w:eastAsia="pt-BR"/>
+        </w:rPr>
+        <w:t xml:space="preserve"> as </w:t>
+      </w:r>
+      <w:r>
+        <w:rPr>
+          <w:lang w:eastAsia="pt-BR"/>
+        </w:rPr>
+        <w:t xml:space="preserve">negociações no status de PENDENTE, CANCELADA e CONCLUIDA não consomem o limite do produtor. </w:t>
+      </w:r>
+    </w:p>
+    <w:p>
+      <w:pPr>
+        <w:spacing w:after="0" w:line="240" w:lineRule="auto"/>
+        <w:jc w:val="center"/>
+        <w:rPr>
+          <w:lang w:eastAsia="pt-BR"/>
+        </w:rPr>
+      </w:pPr>
+      <w:r>
+        <w:rPr>
+          <w:noProof/>
+          <w:lang w:eastAsia="pt-BR"/>
+        </w:rPr>
+        <w:lastRenderedPageBreak/>
+        <w:drawing>
+          <wp:inline distT="0" distB="0" distL="0" distR="0" wp14:anchorId="67194EC2" wp14:editId="088A6FAD">
+            <wp:extent cx="4467225" cy="3514725"/>
+            <wp:effectExtent l="0" t="0" r="9525" b="9525"/>
+            <wp:docPr id="30" name="Imagem 30"/>
+            <wp:cNvGraphicFramePr>
+              <a:graphicFrameLocks xmlns:a="http://schemas.openxmlformats.org/drawingml/2006/main" noChangeAspect="1"/>
+            </wp:cNvGraphicFramePr>
+            <a:graphic xmlns:a="http://schemas.openxmlformats.org/drawingml/2006/main">
+              <a:graphicData uri="http://schemas.openxmlformats.org/drawingml/2006/picture">
+                <pic:pic xmlns:pic="http://schemas.openxmlformats.org/drawingml/2006/picture">
+                  <pic:nvPicPr>
+                    <pic:cNvPr id="0" name=""/>
+                    <pic:cNvPicPr/>
+                  </pic:nvPicPr>
+                  <pic:blipFill>
+                    <a:blip r:embed="rId23"/>
+                    <a:stretch>
+                      <a:fillRect/>
+                    </a:stretch>
+                  </pic:blipFill>
+                  <pic:spPr>
+                    <a:xfrm>
+                      <a:off x="0" y="0"/>
+                      <a:ext cx="4467225" cy="3514725"/>
+                    </a:xfrm>
+                    <a:prstGeom prst="rect">
+                      <a:avLst/>
+                    </a:prstGeom>
+                  </pic:spPr>
+                </pic:pic>
+              </a:graphicData>
+            </a:graphic>
+          </wp:inline>
+        </w:drawing>
+      </w:r>
+    </w:p>
+    <w:p>
+      <w:pPr>
+        <w:spacing w:after="0" w:line="240" w:lineRule="auto"/>
+        <w:jc w:val="center"/>
+        <w:rPr>
+          <w:sz w:val="18"/>
+          <w:szCs w:val="18"/>
+          <w:lang w:eastAsia="pt-BR"/>
+        </w:rPr>
+      </w:pPr>
+      <w:r>
+        <w:rPr>
+          <w:sz w:val="18"/>
+          <w:szCs w:val="18"/>
+          <w:lang w:eastAsia="pt-BR"/>
+        </w:rPr>
+        <w:t xml:space="preserve">Imagem </w:t>
+      </w:r>
+      <w:r>
+        <w:rPr>
+          <w:sz w:val="18"/>
+          <w:szCs w:val="18"/>
+          <w:lang w:eastAsia="pt-BR"/>
+        </w:rPr>
+        <w:t>10</w:t>
+      </w:r>
+    </w:p>
+    <w:p>
+      <w:pPr>
+        <w:spacing w:after="0" w:line="240" w:lineRule="auto"/>
+        <w:jc w:val="center"/>
+        <w:rPr>
+          <w:sz w:val="18"/>
+          <w:szCs w:val="18"/>
+          <w:lang w:eastAsia="pt-BR"/>
+        </w:rPr>
+      </w:pPr>
+    </w:p>
+    <w:p>
+      <w:pPr>
+        <w:jc w:val="both"/>
+        <w:rPr>
+          <w:lang w:eastAsia="pt-BR"/>
+        </w:rPr>
+      </w:pPr>
+      <w:r>
+        <w:rPr>
+          <w:lang w:eastAsia="pt-BR"/>
+        </w:rPr>
+        <w:t xml:space="preserve">Na aba Itens Negociação o usuário deverá informar os produtos. Na pesquisa, serão exibidos somente os produtos com preços vinculados ao distribuidor da negociação. </w:t>
+      </w:r>
+    </w:p>
+    <w:p>
+      <w:pPr>
+        <w:jc w:val="both"/>
+        <w:rPr>
+          <w:lang w:eastAsia="pt-BR"/>
+        </w:rPr>
+      </w:pPr>
+      <w:r>
+        <w:rPr>
+          <w:lang w:eastAsia="pt-BR"/>
+        </w:rPr>
+        <w:t xml:space="preserve">Após inserir os itens desejados, salve a negociação. Ainda no status PENDENTE, será possível alterá-la ou excluí-la. </w:t>
+      </w:r>
+    </w:p>
+    <w:p>
+      <w:pPr>
+        <w:rPr>
+          <w:lang w:eastAsia="pt-BR"/>
+        </w:rPr>
+      </w:pPr>
+      <w:r>
+        <w:rPr>
+          <w:lang w:eastAsia="pt-BR"/>
+        </w:rPr>
+        <w:t xml:space="preserve">Ao carregar uma negociação PENDENTE, o sistema irá habilitar a opção de Aprovar / </w:t>
+      </w:r>
+      <w:r>
+        <w:rPr>
+          <w:lang w:eastAsia="pt-BR"/>
+        </w:rPr>
+        <w:t>Concluir Negociação e a opção Cancelar Negociação, conforme destacado na imagem seguinte.</w:t>
+      </w:r>
+    </w:p>
+    <w:p>
+      <w:pPr>
+        <w:spacing w:after="0" w:line="240" w:lineRule="auto"/>
+        <w:jc w:val="center"/>
+        <w:rPr>
+          <w:lang w:eastAsia="pt-BR"/>
+        </w:rPr>
+      </w:pPr>
+      <w:r>
+        <w:rPr>
+          <w:noProof/>
+          <w:lang w:eastAsia="pt-BR"/>
+        </w:rPr>
+        <mc:AlternateContent>
+          <mc:Choice Requires="wps">
+            <w:drawing>
+              <wp:anchor distT="0" distB="0" distL="114300" distR="114300" simplePos="0" relativeHeight="251686912" behindDoc="0" locked="0" layoutInCell="1" allowOverlap="1">
+                <wp:simplePos x="0" y="0"/>
+                <wp:positionH relativeFrom="column">
+                  <wp:posOffset>1072515</wp:posOffset>
+                </wp:positionH>
+                <wp:positionV relativeFrom="paragraph">
+                  <wp:posOffset>208915</wp:posOffset>
+                </wp:positionV>
+                <wp:extent cx="762000" cy="485775"/>
+                <wp:effectExtent l="0" t="0" r="19050" b="28575"/>
+                <wp:wrapNone/>
+                <wp:docPr id="449" name="Retângulo 449"/>
+                <wp:cNvGraphicFramePr/>
+                <a:graphic xmlns:a="http://schemas.openxmlformats.org/drawingml/2006/main">
+                  <a:graphicData uri="http://schemas.microsoft.com/office/word/2010/wordprocessingShape">
+                    <wps:wsp>
+                      <wps:cNvSpPr/>
+                      <wps:spPr>
+                        <a:xfrm>
+                          <a:off x="0" y="0"/>
+                          <a:ext cx="762000" cy="485775"/>
+                        </a:xfrm>
+                        <a:prstGeom prst="rect">
+                          <a:avLst/>
+                        </a:prstGeom>
+                        <a:noFill/>
+                        <a:ln>
+                          <a:solidFill>
+                            <a:srgbClr val="FF0000"/>
+                          </a:solidFill>
+                        </a:ln>
+                      </wps:spPr>
+                      <wps:style>
+                        <a:lnRef idx="2">
+                          <a:schemeClr val="accent1">
+                            <a:shade val="50000"/>
+                          </a:schemeClr>
+                        </a:lnRef>
+                        <a:fillRef idx="1">
+                          <a:schemeClr val="accent1"/>
+                        </a:fillRef>
+                        <a:effectRef idx="0">
+                          <a:schemeClr val="accent1"/>
+                        </a:effectRef>
+                        <a:fontRef idx="minor">
+                          <a:schemeClr val="lt1"/>
+                        </a:fontRef>
+                      </wps:style>
+                      <wps:bodyPr rot="0" spcFirstLastPara="0" vertOverflow="overflow" horzOverflow="overflow" vert="horz" wrap="square" lIns="91440" tIns="45720" rIns="91440" bIns="45720" numCol="1" spcCol="0" rtlCol="0" fromWordArt="0" anchor="ctr" anchorCtr="0" forceAA="0" compatLnSpc="1">
+                        <a:prstTxWarp prst="textNoShape">
+                          <a:avLst/>
+                        </a:prstTxWarp>
+                        <a:noAutofit/>
+                      </wps:bodyPr>
+                    </wps:wsp>
+                  </a:graphicData>
+                </a:graphic>
+                <wp14:sizeRelH relativeFrom="margin">
+                  <wp14:pctWidth>0</wp14:pctWidth>
+                </wp14:sizeRelH>
+                <wp14:sizeRelV relativeFrom="margin">
+                  <wp14:pctHeight>0</wp14:pctHeight>
+                </wp14:sizeRelV>
+              </wp:anchor>
+            </w:drawing>
+          </mc:Choice>
+          <mc:Fallback>
+            <w:pict>
+              <v:rect id="Retângulo 449" o:spid="_x0000_s1026" style="position:absolute;margin-left:84.45pt;margin-top:16.45pt;width:60pt;height:38.25pt;z-index:251686912;visibility:visible;mso-wrap-style:square;mso-width-percent:0;mso-height-percent:0;mso-wrap-distance-left:9pt;mso-wrap-distance-top:0;mso-wrap-distance-right:9pt;mso-wrap-distance-bottom:0;mso-position-horizontal:absolute;mso-position-horizontal-relative:text;mso-position-vertical:absolute;mso-position-vertical-relative:text;mso-width-percent:0;mso-height-percent:0;mso-width-relative:margin;mso-height-relative:margin;v-text-anchor:middle" o:gfxdata="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" filled="f" strokecolor="red" strokeweight="2pt"/>
+            </w:pict>
+          </mc:Fallback>
+        </mc:AlternateContent>
+      </w:r>
+      <w:r>
+        <w:rPr>
+          <w:noProof/>
+          <w:lang w:eastAsia="pt-BR"/>
+        </w:rPr>
+        <w:drawing>
+          <wp:inline distT="0" distB="0" distL="0" distR="0" wp14:anchorId="342D3805" wp14:editId="140D5E12">
+            <wp:extent cx="4267200" cy="3357349"/>
+            <wp:effectExtent l="0" t="0" r="0" b="0"/>
+            <wp:docPr id="448" name="Imagem 448"/>
+            <wp:cNvGraphicFramePr>
+              <a:graphicFrameLocks xmlns:a="http://schemas.openxmlformats.org/drawingml/2006/main" noChangeAspect="1"/>
+            </wp:cNvGraphicFramePr>
+            <a:graphic xmlns:a="http://schemas.openxmlformats.org/drawingml/2006/main">
+              <a:graphicData uri="http://schemas.openxmlformats.org/drawingml/2006/picture">
+                <pic:pic xmlns:pic="http://schemas.openxmlformats.org/drawingml/2006/picture">
+                  <pic:nvPicPr>
+                    <pic:cNvPr id="0" name=""/>
+                    <pic:cNvPicPr/>
+                  </pic:nvPicPr>
+                  <pic:blipFill>
+                    <a:blip r:embed="rId24"/>
+                    <a:stretch>
+                      <a:fillRect/>
+                    </a:stretch>
+                  </pic:blipFill>
+                  <pic:spPr>
+                    <a:xfrm>
+                      <a:off x="0" y="0"/>
+                      <a:ext cx="4267200" cy="3357349"/>
+                    </a:xfrm>
+                    <a:prstGeom prst="rect">
+                      <a:avLst/>
+                    </a:prstGeom>
+                  </pic:spPr>
+                </pic:pic>
+              </a:graphicData>
+            </a:graphic>
+          </wp:inline>
+        </w:drawing>
+      </w:r>
+    </w:p>
+    <w:p>
+      <w:pPr>
+        <w:spacing w:after="0" w:line="240" w:lineRule="auto"/>
+        <w:jc w:val="center"/>
+        <w:rPr>
+          <w:sz w:val="18"/>
+          <w:szCs w:val="18"/>
+          <w:lang w:eastAsia="pt-BR"/>
+        </w:rPr>
+      </w:pPr>
+      <w:r>
+        <w:rPr>
+          <w:sz w:val="18"/>
+          <w:szCs w:val="18"/>
+          <w:lang w:eastAsia="pt-BR"/>
+        </w:rPr>
+        <w:t xml:space="preserve">Imagem </w:t>
+      </w:r>
+      <w:r>
+        <w:rPr>
+          <w:sz w:val="18"/>
+          <w:szCs w:val="18"/>
+          <w:lang w:eastAsia="pt-BR"/>
+        </w:rPr>
+        <w:t>11</w:t>
+      </w:r>
+    </w:p>
+    <w:p>
+      <w:pPr>
+        <w:spacing w:after="0" w:line="240" w:lineRule="auto"/>
+        <w:jc w:val="center"/>
+        <w:rPr>
+          <w:lang w:eastAsia="pt-BR"/>
+        </w:rPr>
+      </w:pPr>
+    </w:p>
+    <w:p>
+      <w:pPr>
+        <w:jc w:val="both"/>
+        <w:rPr>
+          <w:lang w:eastAsia="pt-BR"/>
+        </w:rPr>
+      </w:pPr>
+      <w:r>
+        <w:rPr>
+          <w:lang w:eastAsia="pt-BR"/>
+        </w:rPr>
+        <w:t>Ao clicar na opção para aprovar/concluir, e a negociação estiver no status PENDENTE, o sistema irá exibir a seguinte mensagem:</w:t>
+      </w:r>
+    </w:p>
+    <w:p>
+      <w:pPr>
+        <w:spacing w:after="0" w:line="240" w:lineRule="auto"/>
+        <w:jc w:val="center"/>
+        <w:rPr>
+          <w:lang w:eastAsia="pt-BR"/>
+        </w:rPr>
+      </w:pPr>
+      <w:r>
+        <w:rPr>
+          <w:noProof/>
+          <w:lang w:eastAsia="pt-BR"/>
+        </w:rPr>
+        <w:drawing>
+          <wp:inline distT="0" distB="0" distL="0" distR="0" wp14:anchorId="596F2431" wp14:editId="17CC633D">
+            <wp:extent cx="3448050" cy="1219200"/>
+            <wp:effectExtent l="0" t="0" r="0" b="0"/>
+            <wp:docPr id="450" name="Imagem 450"/>
+            <wp:cNvGraphicFramePr>
+              <a:graphicFrameLocks xmlns:a="http://schemas.openxmlformats.org/drawingml/2006/main" noChangeAspect="1"/>
+            </wp:cNvGraphicFramePr>
+            <a:graphic xmlns:a="http://schemas.openxmlformats.org/drawingml/2006/main">
+              <a:graphicData uri="http://schemas.openxmlformats.org/drawingml/2006/picture">
+                <pic:pic xmlns:pic="http://schemas.openxmlformats.org/drawingml/2006/picture">
+                  <pic:nvPicPr>
+                    <pic:cNvPr id="0" name=""/>
+                    <pic:cNvPicPr/>
+                  </pic:nvPicPr>
+                  <pic:blipFill>
+                    <a:blip r:embed="rId25"/>
+                    <a:stretch>
+                      <a:fillRect/>
+                    </a:stretch>
+                  </pic:blipFill>
+                  <pic:spPr>
+                    <a:xfrm>
+                      <a:off x="0" y="0"/>
+                      <a:ext cx="3448050" cy="1219200"/>
+                    </a:xfrm>
+                    <a:prstGeom prst="rect">
+                      <a:avLst/>
+                    </a:prstGeom>
+                  </pic:spPr>
+                </pic:pic>
+              </a:graphicData>
+            </a:graphic>
+          </wp:inline>
+        </w:drawing>
+      </w:r>
+    </w:p>
+    <w:p>
+      <w:pPr>
+        <w:spacing w:after="0" w:line="240" w:lineRule="auto"/>
+        <w:jc w:val="center"/>
+        <w:rPr>
+          <w:sz w:val="18"/>
+          <w:szCs w:val="18"/>
+          <w:lang w:eastAsia="pt-BR"/>
+        </w:rPr>
+      </w:pPr>
+      <w:r>
+        <w:rPr>
+          <w:sz w:val="18"/>
+          <w:szCs w:val="18"/>
+          <w:lang w:eastAsia="pt-BR"/>
+        </w:rPr>
+        <w:t xml:space="preserve">Imagem </w:t>
+      </w:r>
+      <w:r>
+        <w:rPr>
+          <w:sz w:val="18"/>
+          <w:szCs w:val="18"/>
+          <w:lang w:eastAsia="pt-BR"/>
+        </w:rPr>
+        <w:t>11</w:t>
+      </w:r>
+    </w:p>
+    <w:p>
+      <w:pPr>
+        <w:jc w:val="both"/>
+        <w:rPr>
+          <w:lang w:eastAsia="pt-BR"/>
+        </w:rPr>
+      </w:pPr>
+    </w:p>
+    <w:p>
+      <w:pPr>
+        <w:jc w:val="both"/>
+        <w:rPr>
+          <w:lang w:eastAsia="pt-BR"/>
+        </w:rPr>
+      </w:pPr>
+      <w:r>
+        <w:rPr>
+          <w:lang w:eastAsia="pt-BR"/>
+        </w:rPr>
+        <w:t xml:space="preserve">Afirmando a informação, o sistema irá alterar diretamente no banco de dados o status da negociação para APROVADA. </w:t>
+      </w:r>
+    </w:p>
+    <w:p>
+      <w:pPr>
+        <w:jc w:val="both"/>
+        <w:rPr>
+          <w:lang w:eastAsia="pt-BR"/>
+        </w:rPr>
+      </w:pPr>
+      <w:r>
+        <w:rPr>
+          <w:lang w:eastAsia="pt-BR"/>
+        </w:rPr>
+        <w:t xml:space="preserve">Ao clicar na opção </w:t>
+      </w:r>
+      <w:r>
+        <w:rPr>
+          <w:lang w:eastAsia="pt-BR"/>
+        </w:rPr>
+        <w:t>aprovar/concluir, e a negociação estiver no status APROVADA, o sistema irá exibir a seguinte mensagem:</w:t>
+      </w:r>
+    </w:p>
+    <w:p>
+      <w:pPr>
+        <w:spacing w:after="0" w:line="240" w:lineRule="auto"/>
+        <w:jc w:val="center"/>
+        <w:rPr>
+          <w:lang w:eastAsia="pt-BR"/>
+        </w:rPr>
+      </w:pPr>
+      <w:r>
+        <w:rPr>
+          <w:noProof/>
+          <w:lang w:eastAsia="pt-BR"/>
+        </w:rPr>
+        <w:drawing>
+          <wp:inline distT="0" distB="0" distL="0" distR="0" wp14:anchorId="06264180" wp14:editId="04AB7324">
+            <wp:extent cx="3448050" cy="1219200"/>
+            <wp:effectExtent l="0" t="0" r="0" b="0"/>
+            <wp:docPr id="451" name="Imagem 451"/>
+            <wp:cNvGraphicFramePr>
+              <a:graphicFrameLocks xmlns:a="http://schemas.openxmlformats.org/drawingml/2006/main" noChangeAspect="1"/>
+            </wp:cNvGraphicFramePr>
+            <a:graphic xmlns:a="http://schemas.openxmlformats.org/drawingml/2006/main">
+              <a:graphicData uri="http://schemas.openxmlformats.org/drawingml/2006/picture">
+                <pic:pic xmlns:pic="http://schemas.openxmlformats.org/drawingml/2006/picture">
+                  <pic:nvPicPr>
+                    <pic:cNvPr id="0" name=""/>
+                    <pic:cNvPicPr/>
+                  </pic:nvPicPr>
+                  <pic:blipFill>
+                    <a:blip r:embed="rId26"/>
+                    <a:stretch>
+                      <a:fillRect/>
+                    </a:stretch>
+                  </pic:blipFill>
+                  <pic:spPr>
+                    <a:xfrm>
+                      <a:off x="0" y="0"/>
+                      <a:ext cx="3448050" cy="1219200"/>
+                    </a:xfrm>
+                    <a:prstGeom prst="rect">
+                      <a:avLst/>
+                    </a:prstGeom>
+                  </pic:spPr>
+                </pic:pic>
+              </a:graphicData>
+            </a:graphic>
+          </wp:inline>
+        </w:drawing>
+      </w:r>
+    </w:p>
+    <w:p>
+      <w:pPr>
+        <w:spacing w:after="0" w:line="240" w:lineRule="auto"/>
+        <w:jc w:val="center"/>
+        <w:rPr>
+          <w:sz w:val="18"/>
+          <w:szCs w:val="18"/>
+          <w:lang w:eastAsia="pt-BR"/>
+        </w:rPr>
+      </w:pPr>
+      <w:r>
+        <w:rPr>
+          <w:sz w:val="18"/>
+          <w:szCs w:val="18"/>
+          <w:lang w:eastAsia="pt-BR"/>
+        </w:rPr>
+        <w:t xml:space="preserve">Imagem </w:t>
+      </w:r>
+      <w:r>
+        <w:rPr>
+          <w:sz w:val="18"/>
+          <w:szCs w:val="18"/>
+          <w:lang w:eastAsia="pt-BR"/>
+        </w:rPr>
+        <w:t>12</w:t>
+      </w:r>
+    </w:p>
+    <w:p>
+      <w:pPr>
+        <w:rPr>
+          <w:lang w:eastAsia="pt-BR"/>
+        </w:rPr>
+      </w:pPr>
+    </w:p>
+    <w:p>
+      <w:pPr>
+        <w:rPr>
+          <w:lang w:eastAsia="pt-BR"/>
+        </w:rPr>
+      </w:pPr>
+      <w:r>
+        <w:rPr>
+          <w:lang w:eastAsia="pt-BR"/>
+        </w:rPr>
+        <w:t xml:space="preserve">Afirmando a informação, o sistema irá alterar diretamente no banco de dados o status da negociação para </w:t>
+      </w:r>
+      <w:r>
+        <w:rPr>
+          <w:lang w:eastAsia="pt-BR"/>
+        </w:rPr>
+        <w:t>CONCLUIDA</w:t>
+      </w:r>
+      <w:r>
+        <w:rPr>
+          <w:lang w:eastAsia="pt-BR"/>
+        </w:rPr>
+        <w:t xml:space="preserve">. </w:t>
+      </w:r>
+    </w:p>
+    <w:p>
+      <w:pPr>
+        <w:pStyle w:val="Ttulo2"/>
+        <w:rPr>
+          <w:color w:val="76923C" w:themeColor="accent3" w:themeShade="BF"/>
+          <w:lang w:eastAsia="pt-BR"/>
+        </w:rPr>
+      </w:pPr>
+      <w:r>
+        <w:rPr>
+          <w:color w:val="76923C" w:themeColor="accent3" w:themeShade="BF"/>
+          <w:lang w:eastAsia="pt-BR"/>
+        </w:rPr>
+        <w:t>Relatório Negociação</w:t>
+      </w:r>
+    </w:p>
+    <w:p>
+      <w:pPr>
+        <w:rPr>
+          <w:lang w:eastAsia="pt-BR"/>
+        </w:rPr>
+      </w:pPr>
+      <w:r>
+        <w:rPr>
+          <w:lang w:eastAsia="pt-BR"/>
+        </w:rPr>
+        <w:t>Criado a tela de relatório de negociação onde será possível</w:t>
+      </w:r>
+      <w:proofErr w:type="gramStart"/>
+      <w:r>
+        <w:rPr>
+          <w:lang w:eastAsia="pt-BR"/>
+        </w:rPr>
+        <w:t xml:space="preserve">  </w:t>
+      </w:r>
+      <w:proofErr w:type="gramEnd"/>
+      <w:r>
+        <w:rPr>
+          <w:lang w:eastAsia="pt-BR"/>
+        </w:rPr>
+        <w:t>filtrar por produtor, distribuidor e status da negociação.</w:t>
+      </w:r>
+    </w:p>
+    <w:p>
+      <w:pPr>
+        <w:spacing w:after="0" w:line="240" w:lineRule="auto"/>
+        <w:jc w:val="center"/>
+        <w:rPr>
+          <w:noProof/>
+          <w:lang w:eastAsia="pt-BR"/>
+        </w:rPr>
+      </w:pPr>
+      <w:r>
+        <w:rPr>
+          <w:noProof/>
+          <w:lang w:eastAsia="pt-BR"/>
+        </w:rPr>
+        <w:lastRenderedPageBreak/>
+        <w:t xml:space="preserve"> </w:t>
+      </w:r>
+      <w:r>
+        <w:rPr>
+          <w:noProof/>
+          <w:lang w:eastAsia="pt-BR"/>
+        </w:rPr>
+        <w:drawing>
+          <wp:inline distT="0" distB="0" distL="0" distR="0" wp14:anchorId="0659C946" wp14:editId="3D8B3F46">
+            <wp:extent cx="3451596" cy="2828925"/>
+            <wp:effectExtent l="0" t="0" r="0" b="0"/>
+            <wp:docPr id="455" name="Imagem 455"/>
+            <wp:cNvGraphicFramePr>
+              <a:graphicFrameLocks xmlns:a="http://schemas.openxmlformats.org/drawingml/2006/main" noChangeAspect="1"/>
+            </wp:cNvGraphicFramePr>
+            <a:graphic xmlns:a="http://schemas.openxmlformats.org/drawingml/2006/main">
+              <a:graphicData uri="http://schemas.openxmlformats.org/drawingml/2006/picture">
+                <pic:pic xmlns:pic="http://schemas.openxmlformats.org/drawingml/2006/picture">
+                  <pic:nvPicPr>
+                    <pic:cNvPr id="0" name=""/>
+                    <pic:cNvPicPr/>
+                  </pic:nvPicPr>
+                  <pic:blipFill>
+                    <a:blip r:embed="rId27"/>
+                    <a:stretch>
+                      <a:fillRect/>
+                    </a:stretch>
+                  </pic:blipFill>
+                  <pic:spPr>
+                    <a:xfrm>
+                      <a:off x="0" y="0"/>
+                      <a:ext cx="3454849" cy="2831591"/>
+                    </a:xfrm>
+                    <a:prstGeom prst="rect">
+                      <a:avLst/>
+                    </a:prstGeom>
+                  </pic:spPr>
+                </pic:pic>
+              </a:graphicData>
+            </a:graphic>
+          </wp:inline>
+        </w:drawing>
+      </w:r>
+    </w:p>
+    <w:p>
+      <w:pPr>
+        <w:spacing w:after="0" w:line="240" w:lineRule="auto"/>
+        <w:jc w:val="center"/>
+        <w:rPr>
+          <w:sz w:val="18"/>
+          <w:szCs w:val="18"/>
+          <w:lang w:eastAsia="pt-BR"/>
+        </w:rPr>
+      </w:pPr>
+      <w:r>
+        <w:rPr>
+          <w:sz w:val="18"/>
+          <w:szCs w:val="18"/>
+          <w:lang w:eastAsia="pt-BR"/>
+        </w:rPr>
+        <w:t xml:space="preserve">Imagem </w:t>
+      </w:r>
+      <w:r>
+        <w:rPr>
+          <w:sz w:val="18"/>
+          <w:szCs w:val="18"/>
+          <w:lang w:eastAsia="pt-BR"/>
+        </w:rPr>
+        <w:t>1</w:t>
+      </w:r>
+      <w:r>
+        <w:rPr>
+          <w:sz w:val="18"/>
+          <w:szCs w:val="18"/>
+          <w:lang w:eastAsia="pt-BR"/>
+        </w:rPr>
+        <w:t>3</w:t>
+      </w:r>
+    </w:p>
+    <w:p>
+      <w:pPr>
+        <w:jc w:val="center"/>
+        <w:rPr>
+          <w:lang w:eastAsia="pt-BR"/>
+        </w:rPr>
+      </w:pPr>
+    </w:p>
+    <w:p>
+      <w:pPr>
+        <w:jc w:val="both"/>
+        <w:rPr>
+          <w:lang w:eastAsia="pt-BR"/>
+        </w:rPr>
+      </w:pPr>
+      <w:r>
+        <w:rPr>
+          <w:lang w:eastAsia="pt-BR"/>
+        </w:rPr>
+        <w:t>Ao clicar na opção Imprimir, o sistema irá carregar os dados na grid na aba Dados filtrados.</w:t>
+      </w:r>
+    </w:p>
+    <w:p>
+      <w:pPr>
+        <w:spacing w:after="0" w:line="240" w:lineRule="auto"/>
+        <w:jc w:val="center"/>
+        <w:rPr>
+          <w:lang w:eastAsia="pt-BR"/>
+        </w:rPr>
+      </w:pPr>
+      <w:r>
+        <w:rPr>
+          <w:noProof/>
+          <w:lang w:eastAsia="pt-BR"/>
+        </w:rPr>
+        <mc:AlternateContent>
+          <mc:Choice Requires="wps">
+            <w:drawing>
+              <wp:anchor distT="0" distB="0" distL="114300" distR="114300" simplePos="0" relativeHeight="251687936" behindDoc="0" locked="0" layoutInCell="1" allowOverlap="1" wp14:anchorId="4F5A2C57" wp14:editId="5163EB6F">
+                <wp:simplePos x="0" y="0"/>
+                <wp:positionH relativeFrom="column">
+                  <wp:posOffset>481965</wp:posOffset>
+                </wp:positionH>
+                <wp:positionV relativeFrom="paragraph">
+                  <wp:posOffset>196215</wp:posOffset>
+                </wp:positionV>
+                <wp:extent cx="904875" cy="771525"/>
+                <wp:effectExtent l="0" t="0" r="28575" b="28575"/>
+                <wp:wrapNone/>
+                <wp:docPr id="453" name="Retângulo 453"/>
+                <wp:cNvGraphicFramePr/>
+                <a:graphic xmlns:a="http://schemas.openxmlformats.org/drawingml/2006/main">
+                  <a:graphicData uri="http://schemas.microsoft.com/office/word/2010/wordprocessingShape">
+                    <wps:wsp>
+                      <wps:cNvSpPr/>
+                      <wps:spPr>
+                        <a:xfrm>
+                          <a:off x="0" y="0"/>
+                          <a:ext cx="904875" cy="771525"/>
+                        </a:xfrm>
+                        <a:prstGeom prst="rect">
+                          <a:avLst/>
+                        </a:prstGeom>
+                        <a:noFill/>
+                        <a:ln>
+                          <a:solidFill>
+                            <a:srgbClr val="FF0000"/>
+                          </a:solidFill>
+                        </a:ln>
+                      </wps:spPr>
+                      <wps:style>
+                        <a:lnRef idx="2">
+                          <a:schemeClr val="accent1">
+                            <a:shade val="50000"/>
+                          </a:schemeClr>
+                        </a:lnRef>
+                        <a:fillRef idx="1">
+                          <a:schemeClr val="accent1"/>
+                        </a:fillRef>
+                        <a:effectRef idx="0">
+                          <a:schemeClr val="accent1"/>
+                        </a:effectRef>
+                        <a:fontRef idx="minor">
+                          <a:schemeClr val="lt1"/>
+                        </a:fontRef>
+                      </wps:style>
+                      <wps:bodyPr rot="0" spcFirstLastPara="0" vertOverflow="overflow" horzOverflow="overflow" vert="horz" wrap="square" lIns="91440" tIns="45720" rIns="91440" bIns="45720" numCol="1" spcCol="0" rtlCol="0" fromWordArt="0" anchor="ctr" anchorCtr="0" forceAA="0" compatLnSpc="1">
+                        <a:prstTxWarp prst="textNoShape">
+                          <a:avLst/>
+                        </a:prstTxWarp>
+                        <a:noAutofit/>
+                      </wps:bodyPr>
+                    </wps:wsp>
+                  </a:graphicData>
+                </a:graphic>
+              </wp:anchor>
+            </w:drawing>
+          </mc:Choice>
+          <mc:Fallback>
+            <w:pict>
+              <v:rect id="Retângulo 453" o:spid="_x0000_s1026" style="position:absolute;margin-left:37.95pt;margin-top:15.45pt;width:71.25pt;height:60.75pt;z-index:251687936;visibility:visible;mso-wrap-style:square;mso-wrap-distance-left:9pt;mso-wrap-distance-top:0;mso-wrap-distance-right:9pt;mso-wrap-distance-bottom:0;mso-position-horizontal:absolute;mso-position-horizontal-relative:text;mso-position-vertical:absolute;mso-position-vertical-relative:text;v-text-anchor:middle" o:gfxdata="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" filled="f" strokecolor="red" strokeweight="2pt"/>
+            </w:pict>
+          </mc:Fallback>
+        </mc:AlternateContent>
+      </w:r>
+      <w:r>
+        <w:rPr>
+          <w:noProof/>
+          <w:lang w:eastAsia="pt-BR"/>
+        </w:rPr>
+        <w:drawing>
+          <wp:inline distT="0" distB="0" distL="0" distR="0" wp14:anchorId="1C2150DF" wp14:editId="316E1471">
+            <wp:extent cx="4276725" cy="3505200"/>
+            <wp:effectExtent l="0" t="0" r="9525" b="0"/>
+            <wp:docPr id="454" name="Imagem 454"/>
+            <wp:cNvGraphicFramePr>
+              <a:graphicFrameLocks xmlns:a="http://schemas.openxmlformats.org/drawingml/2006/main" noChangeAspect="1"/>
+            </wp:cNvGraphicFramePr>
+            <a:graphic xmlns:a="http://schemas.openxmlformats.org/drawingml/2006/main">
+              <a:graphicData uri="http://schemas.openxmlformats.org/drawingml/2006/picture">
+                <pic:pic xmlns:pic="http://schemas.openxmlformats.org/drawingml/2006/picture">
+                  <pic:nvPicPr>
+                    <pic:cNvPr id="0" name=""/>
+                    <pic:cNvPicPr/>
+                  </pic:nvPicPr>
+                  <pic:blipFill>
+                    <a:blip r:embed="rId28"/>
+                    <a:stretch>
+                      <a:fillRect/>
+                    </a:stretch>
+                  </pic:blipFill>
+                  <pic:spPr>
+                    <a:xfrm>
+                      <a:off x="0" y="0"/>
+                      <a:ext cx="4276725" cy="3505200"/>
+                    </a:xfrm>
+                    <a:prstGeom prst="rect">
+                      <a:avLst/>
+                    </a:prstGeom>
+                  </pic:spPr>
+                </pic:pic>
+              </a:graphicData>
+            </a:graphic>
+          </wp:inline>
+        </w:drawing>
+      </w:r>
+    </w:p>
+    <w:p>
+      <w:pPr>
+        <w:spacing w:after="0" w:line="240" w:lineRule="auto"/>
+        <w:jc w:val="center"/>
+        <w:rPr>
+          <w:sz w:val="18"/>
+          <w:szCs w:val="18"/>
+          <w:lang w:eastAsia="pt-BR"/>
+        </w:rPr>
+      </w:pPr>
+      <w:r>
+        <w:rPr>
+          <w:sz w:val="18"/>
+          <w:szCs w:val="18"/>
+          <w:lang w:eastAsia="pt-BR"/>
+        </w:rPr>
+        <w:t xml:space="preserve">Imagem </w:t>
+      </w:r>
+      <w:r>
+        <w:rPr>
+          <w:sz w:val="18"/>
+          <w:szCs w:val="18"/>
+          <w:lang w:eastAsia="pt-BR"/>
+        </w:rPr>
+        <w:t>14</w:t>
+      </w:r>
+    </w:p>
+    <w:p>
+      <w:pPr>
+        <w:spacing w:after="0" w:line="240" w:lineRule="auto"/>
+        <w:jc w:val="center"/>
+        <w:rPr>
+          <w:sz w:val="18"/>
+          <w:szCs w:val="18"/>
+          <w:lang w:eastAsia="pt-BR"/>
+        </w:rPr>
+      </w:pPr>
+    </w:p>
+    <w:p>
+      <w:pPr>
+        <w:jc w:val="both"/>
+        <w:rPr>
+          <w:lang w:eastAsia="pt-BR"/>
+        </w:rPr>
+      </w:pPr>
+      <w:r>
+        <w:rPr>
+          <w:lang w:eastAsia="pt-BR"/>
+        </w:rPr>
+        <w:t xml:space="preserve">A opção destacada na imagem acima gera os dados na planilha Excel no mesmo diretório que </w:t>
+      </w:r>
+      <w:proofErr w:type="gramStart"/>
+      <w:r>
+        <w:rPr>
+          <w:lang w:eastAsia="pt-BR"/>
+        </w:rPr>
+        <w:t>encontra</w:t>
+      </w:r>
+      <w:proofErr w:type="gramEnd"/>
+      <w:r>
+        <w:rPr>
+          <w:lang w:eastAsia="pt-BR"/>
+        </w:rPr>
+        <w:t>-se o executável, conforme mensagem:</w:t>
+      </w:r>
+    </w:p>
+    <w:p>
+      <w:pPr>
+        <w:spacing w:after="0" w:line="240" w:lineRule="auto"/>
+        <w:jc w:val="center"/>
+        <w:rPr>
+          <w:lang w:eastAsia="pt-BR"/>
+        </w:rPr>
+      </w:pPr>
+      <w:r>
+        <w:rPr>
+          <w:noProof/>
+          <w:lang w:eastAsia="pt-BR"/>
+        </w:rPr>
+        <w:lastRenderedPageBreak/>
+        <w:drawing>
+          <wp:inline distT="0" distB="0" distL="0" distR="0" wp14:anchorId="32D90097" wp14:editId="49F867AA">
+            <wp:extent cx="3448050" cy="1219200"/>
+            <wp:effectExtent l="0" t="0" r="0" b="0"/>
+            <wp:docPr id="456" name="Imagem 456"/>
+            <wp:cNvGraphicFramePr>
+              <a:graphicFrameLocks xmlns:a="http://schemas.openxmlformats.org/drawingml/2006/main" noChangeAspect="1"/>
+            </wp:cNvGraphicFramePr>
+            <a:graphic xmlns:a="http://schemas.openxmlformats.org/drawingml/2006/main">
+              <a:graphicData uri="http://schemas.openxmlformats.org/drawingml/2006/picture">
+                <pic:pic xmlns:pic="http://schemas.openxmlformats.org/drawingml/2006/picture">
+                  <pic:nvPicPr>
+                    <pic:cNvPr id="0" name=""/>
+                    <pic:cNvPicPr/>
+                  </pic:nvPicPr>
+                  <pic:blipFill>
+                    <a:blip r:embed="rId29"/>
+                    <a:stretch>
+                      <a:fillRect/>
+                    </a:stretch>
+                  </pic:blipFill>
+                  <pic:spPr>
+                    <a:xfrm>
+                      <a:off x="0" y="0"/>
+                      <a:ext cx="3448050" cy="1219200"/>
+                    </a:xfrm>
+                    <a:prstGeom prst="rect">
+                      <a:avLst/>
+                    </a:prstGeom>
+                  </pic:spPr>
+                </pic:pic>
+              </a:graphicData>
+            </a:graphic>
+          </wp:inline>
+        </w:drawing>
+      </w:r>
+    </w:p>
+    <w:p>
+      <w:pPr>
+        <w:spacing w:after="0" w:line="240" w:lineRule="auto"/>
+        <w:jc w:val="center"/>
+        <w:rPr>
+          <w:sz w:val="18"/>
+          <w:szCs w:val="18"/>
+          <w:lang w:eastAsia="pt-BR"/>
+        </w:rPr>
+      </w:pPr>
+      <w:r>
+        <w:rPr>
+          <w:sz w:val="18"/>
+          <w:szCs w:val="18"/>
+          <w:lang w:eastAsia="pt-BR"/>
+        </w:rPr>
+        <w:t xml:space="preserve">Imagem </w:t>
+      </w:r>
+      <w:r>
+        <w:rPr>
+          <w:sz w:val="18"/>
+          <w:szCs w:val="18"/>
+          <w:lang w:eastAsia="pt-BR"/>
+        </w:rPr>
+        <w:t>15</w:t>
+      </w:r>
+    </w:p>
+    <w:p>
+      <w:pPr>
+        <w:spacing w:after="0" w:line="240" w:lineRule="auto"/>
+        <w:jc w:val="center"/>
+        <w:rPr>
+          <w:sz w:val="18"/>
+          <w:szCs w:val="18"/>
+          <w:lang w:eastAsia="pt-BR"/>
+        </w:rPr>
+      </w:pPr>
+    </w:p>
+    <w:p>
+      <w:pPr>
+        <w:jc w:val="both"/>
+        <w:rPr>
+          <w:lang w:eastAsia="pt-BR"/>
+        </w:rPr>
+      </w:pPr>
+      <w:r>
+        <w:rPr>
+          <w:lang w:eastAsia="pt-BR"/>
+        </w:rPr>
+        <w:t xml:space="preserve">No diretório informado, abra o arquivo </w:t>
+      </w:r>
+      <w:proofErr w:type="gramStart"/>
+      <w:r>
+        <w:rPr>
+          <w:lang w:eastAsia="pt-BR"/>
+        </w:rPr>
+        <w:t>negociação.</w:t>
+      </w:r>
+      <w:proofErr w:type="gramEnd"/>
+      <w:r>
+        <w:rPr>
+          <w:lang w:eastAsia="pt-BR"/>
+        </w:rPr>
+        <w:t>csv e o relatório está disponível.</w:t>
+      </w:r>
+    </w:p>
+    <w:p>
+      <w:pPr>
+        <w:spacing w:after="0" w:line="240" w:lineRule="auto"/>
+        <w:jc w:val="both"/>
+        <w:rPr>
+          <w:lang w:eastAsia="pt-BR"/>
+        </w:rPr>
+      </w:pPr>
+      <w:r>
+        <w:rPr>
+          <w:noProof/>
+          <w:lang w:eastAsia="pt-BR"/>
+        </w:rPr>
+        <w:drawing>
+          <wp:inline distT="0" distB="0" distL="0" distR="0" wp14:anchorId="1D37D02E" wp14:editId="3F2992A6">
+            <wp:extent cx="5400040" cy="3036071"/>
+            <wp:effectExtent l="0" t="0" r="0" b="0"/>
+            <wp:docPr id="457" name="Imagem 457"/>
+            <wp:cNvGraphicFramePr>
+              <a:graphicFrameLocks xmlns:a="http://schemas.openxmlformats.org/drawingml/2006/main" noChangeAspect="1"/>
+            </wp:cNvGraphicFramePr>
+            <a:graphic xmlns:a="http://schemas.openxmlformats.org/drawingml/2006/main">
+              <a:graphicData uri="http://schemas.openxmlformats.org/drawingml/2006/picture">
+                <pic:pic xmlns:pic="http://schemas.openxmlformats.org/drawingml/2006/picture">
+                  <pic:nvPicPr>
+                    <pic:cNvPr id="0" name=""/>
+                    <pic:cNvPicPr/>
+                  </pic:nvPicPr>
+                  <pic:blipFill>
+                    <a:blip r:embed="rId30"/>
+                    <a:stretch>
+                      <a:fillRect/>
+                    </a:stretch>
+                  </pic:blipFill>
+                  <pic:spPr>
+                    <a:xfrm>
+                      <a:off x="0" y="0"/>
+                      <a:ext cx="5400040" cy="3036071"/>
+                    </a:xfrm>
+                    <a:prstGeom prst="rect">
+                      <a:avLst/>
+                    </a:prstGeom>
+                  </pic:spPr>
+                </pic:pic>
+              </a:graphicData>
+            </a:graphic>
+          </wp:inline>
+        </w:drawing>
+      </w:r>
+    </w:p>
+    <w:p>
+      <w:pPr>
+        <w:spacing w:after="0" w:line="240" w:lineRule="auto"/>
+        <w:jc w:val="center"/>
+        <w:rPr>
+          <w:sz w:val="18"/>
+          <w:szCs w:val="18"/>
+          <w:lang w:eastAsia="pt-BR"/>
+        </w:rPr>
+      </w:pPr>
+      <w:r>
+        <w:rPr>
+          <w:sz w:val="18"/>
+          <w:szCs w:val="18"/>
+          <w:lang w:eastAsia="pt-BR"/>
+        </w:rPr>
+        <w:t xml:space="preserve">Imagem </w:t>
+      </w:r>
+      <w:r>
+        <w:rPr>
+          <w:sz w:val="18"/>
+          <w:szCs w:val="18"/>
+          <w:lang w:eastAsia="pt-BR"/>
+        </w:rPr>
+        <w:t>16</w:t>
+      </w:r>
+    </w:p>
+    <w:p>
+      <w:pPr>
+        <w:jc w:val="both"/>
+        <w:rPr>
+          <w:lang w:eastAsia="pt-BR"/>
+        </w:rPr>
+      </w:pPr>
+    </w:p>
+    <w:p>
+      <w:pPr>
+        <w:jc w:val="both"/>
+        <w:rPr>
+          <w:lang w:eastAsia="pt-BR"/>
+        </w:rPr>
+      </w:pPr>
+      <w:r>
+        <w:rPr>
+          <w:lang w:eastAsia="pt-BR"/>
+        </w:rPr>
+        <w:t>Obs.: O projeto foi criado na versão Delphi XE6 e o mesmo não possui qualquer componente nativo de relatório, por esse motivo a impressão do relatório foi realizada exportando para Excel.</w:t>
+      </w:r>
+    </w:p>
+    <w:p>
+      <w:pPr>
+        <w:jc w:val="both"/>
+        <w:rPr>
+          <w:lang w:eastAsia="pt-BR"/>
+        </w:rPr>
+      </w:pPr>
+    </w:p>
+    <w:p>
+      <w:pPr>
+        <w:jc w:val="both"/>
+        <w:rPr>
+          <w:lang w:eastAsia="pt-BR"/>
+        </w:rPr>
+      </w:pPr>
+    </w:p>
+    <w:p>
+      <w:pPr>
+        <w:jc w:val="both"/>
+        <w:rPr>
+          <w:lang w:eastAsia="pt-BR"/>
+        </w:rPr>
+      </w:pPr>
+    </w:p>
+    <w:p>
+      <w:pPr>
+        <w:jc w:val="both"/>
+        <w:rPr>
+          <w:lang w:eastAsia="pt-BR"/>
+        </w:rPr>
+      </w:pPr>
+    </w:p>
+    <w:p>
+      <w:pPr>
+        <w:jc w:val="both"/>
+        <w:rPr>
+          <w:lang w:eastAsia="pt-BR"/>
+        </w:rPr>
+      </w:pPr>
     </w:p>
     <w:p>
       <w:pPr>
         <w:pStyle w:val="SemEspaamento"/>
         <w:ind w:left="720"/>
+        <w:jc w:val="both"/>
         <w:rPr>
           <w:noProof/>
           <w:lang w:eastAsia="pt-BR"/>
@@ -673,6 +4652,7 @@
       <w:pPr>
         <w:pStyle w:val="SemEspaamento"/>
         <w:ind w:left="720"/>
+        <w:jc w:val="both"/>
         <w:rPr>
           <w:noProof/>
           <w:lang w:eastAsia="pt-BR"/>
@@ -683,6 +4663,7 @@
       <w:pPr>
         <w:pStyle w:val="SemEspaamento"/>
         <w:ind w:left="720"/>
+        <w:jc w:val="both"/>
         <w:rPr>
           <w:noProof/>
           <w:lang w:eastAsia="pt-BR"/>
@@ -693,6 +4674,7 @@
       <w:pPr>
         <w:pStyle w:val="SemEspaamento"/>
         <w:ind w:left="720"/>
+        <w:jc w:val="both"/>
         <w:rPr>
           <w:b/>
           <w:noProof/>
@@ -704,6 +4686,7 @@
       <w:pPr>
         <w:pStyle w:val="SemEspaamento"/>
         <w:ind w:left="720"/>
+        <w:jc w:val="both"/>
         <w:rPr>
           <w:b/>
           <w:noProof/>
@@ -711,12 +4694,16 @@
         </w:rPr>
       </w:pPr>
     </w:p>
-    <w:p/>
+    <w:p>
+      <w:pPr>
+        <w:jc w:val="both"/>
+      </w:pPr>
+    </w:p>
     <w:sectPr>
-      <w:headerReference w:type="even" r:id="rId11"/>
-      <w:headerReference w:type="default" r:id="rId12"/>
-      <w:footerReference w:type="default" r:id="rId13"/>
-      <w:headerReference w:type="first" r:id="rId14"/>
+      <w:headerReference w:type="even" r:id="rId31"/>
+      <w:headerReference w:type="default" r:id="rId32"/>
+      <w:footerReference w:type="default" r:id="rId33"/>
+      <w:headerReference w:type="first" r:id="rId34"/>
       <w:pgSz w:w="11906" w:h="16838"/>
       <w:pgMar w:top="1417" w:right="1701" w:bottom="1417" w:left="1701" w:header="708" w:footer="708" w:gutter="0"/>
       <w:cols w:space="708"/>
@@ -768,6 +4755,7 @@
       <w:dataBinding w:prefixMappings="xmlns:ns0='http://schemas.openxmlformats.org/officeDocument/2006/extended-properties'" w:xpath="/ns0:Properties[1]/ns0:Company[1]" w:storeItemID="{6668398D-A668-4E3E-A5EB-62B293D839F1}"/>
       <w:text/>
     </w:sdtPr>
+    <w:sdtEndPr/>
     <w:sdtContent>
       <w:p>
         <w:pPr>
@@ -846,11 +4834,12 @@
       <w:rPr>
         <w:noProof/>
         <w:color w:val="000000"/>
+        <w:lang w:eastAsia="pt-BR"/>
       </w:rPr>
       <mc:AlternateContent>
         <mc:Choice Requires="wps">
           <w:drawing>
-            <wp:anchor distT="0" distB="0" distL="114300" distR="114300" simplePos="0" relativeHeight="251662336" behindDoc="0" locked="0" layoutInCell="1" allowOverlap="1" wp14:editId="3C1D26D5">
+            <wp:anchor distT="0" distB="0" distL="114300" distR="114300" simplePos="0" relativeHeight="251662336" behindDoc="0" locked="0" layoutInCell="1" allowOverlap="1" wp14:anchorId="11E2D39D" wp14:editId="45DCF032">
               <wp:simplePos x="0" y="0"/>
               <wp:positionH relativeFrom="page">
                 <wp:align>center</wp:align>
@@ -941,6 +4930,7 @@
         <w:dataBinding w:prefixMappings="xmlns:ns0='http://schemas.openxmlformats.org/package/2006/metadata/core-properties' xmlns:ns1='http://purl.org/dc/elements/1.1/'" w:xpath="/ns0:coreProperties[1]/ns1:title[1]" w:storeItemID="{6C3C8BC8-F283-45AE-878A-BAB7291924A1}"/>
         <w:text/>
       </w:sdtPr>
+      <w:sdtEndPr/>
       <w:sdtContent>
         <w:r>
           <w:rPr>
@@ -983,6 +4973,7 @@
         </v:shapetype>
         <v:shape id="WordPictureWatermark89414126" o:spid="_x0000_s2050" type="#_x0000_t75" style="position:absolute;margin-left:0;margin-top:0;width:425pt;height:379.05pt;z-index:-251657216;mso-position-horizontal:center;mso-position-horizontal-relative:margin;mso-position-vertical:center;mso-position-vertical-relative:margin" o:allowincell="f">
           <v:imagedata r:id="rId1" o:title="Imagem principal" gain="19661f" blacklevel="22938f"/>
+          <w10:wrap anchorx="margin" anchory="margin"/>
         </v:shape>
       </w:pict>
     </w:r>
@@ -1010,11 +5001,12 @@
         <w:noProof/>
         <w:sz w:val="28"/>
         <w:szCs w:val="28"/>
+        <w:lang w:eastAsia="pt-BR"/>
       </w:rPr>
       <mc:AlternateContent>
         <mc:Choice Requires="wps">
           <w:drawing>
-            <wp:anchor distT="0" distB="0" distL="114300" distR="114300" simplePos="0" relativeHeight="251664384" behindDoc="0" locked="0" layoutInCell="0" allowOverlap="1" wp14:editId="3856D3B0">
+            <wp:anchor distT="0" distB="0" distL="114300" distR="114300" simplePos="0" relativeHeight="251664384" behindDoc="0" locked="0" layoutInCell="0" allowOverlap="1" wp14:anchorId="47F796EA" wp14:editId="0065664E">
               <wp:simplePos x="0" y="0"/>
               <wp:positionH relativeFrom="rightMargin">
                 <wp:align>left</wp:align>
@@ -1108,7 +5100,7 @@
                               <w:sz w:val="28"/>
                               <w:szCs w:val="28"/>
                             </w:rPr>
-                            <w:t>2</w:t>
+                            <w:t>1</w:t>
                           </w:r>
                           <w:r>
                             <w:rPr>
@@ -1142,7 +5134,7 @@
               <v:stroke joinstyle="miter"/>
               <v:path gradientshapeok="t" o:connecttype="rect"/>
             </v:shapetype>
-            <v:shape id="Caixa de Texto 464" o:spid="_x0000_s1026" type="#_x0000_t202" style="position:absolute;left:0;text-align:left;margin-left:0;margin-top:0;width:36pt;height:36pt;z-index:251664384;visibility:visible;mso-wrap-style:square;mso-width-percent:0;mso-height-percent:0;mso-wrap-distance-left:9pt;mso-wrap-distance-top:0;mso-wrap-distance-right:9pt;mso-wrap-distance-bottom:0;mso-position-horizontal:left;mso-position-horizontal-relative:right-margin-area;mso-position-vertical:top;mso-position-vertical-relative:margin;mso-width-percent:0;mso-height-percent:0;mso-width-relative:margin;mso-height-relative:page;v-text-anchor:bottom" o:gfxdata="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" o:allowincell="f" stroked="f">
+            <v:shape id="Caixa de Texto 464" o:spid="_x0000_s1030" type="#_x0000_t202" style="position:absolute;left:0;text-align:left;margin-left:0;margin-top:0;width:36pt;height:36pt;z-index:251664384;visibility:visible;mso-wrap-style:square;mso-width-percent:0;mso-height-percent:0;mso-wrap-distance-left:9pt;mso-wrap-distance-top:0;mso-wrap-distance-right:9pt;mso-wrap-distance-bottom:0;mso-position-horizontal:left;mso-position-horizontal-relative:right-margin-area;mso-position-vertical:top;mso-position-vertical-relative:margin;mso-width-percent:0;mso-height-percent:0;mso-width-relative:margin;mso-height-relative:page;v-text-anchor:bottom" o:gfxdata="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" o:allowincell="f" stroked="f">
               <v:shadow type="perspective" opacity=".5" origin=".5,.5" offset="4pt,5pt" matrix="1.25,,,1.25"/>
               <v:textbox inset="0,0,0,0">
                 <w:txbxContent>
@@ -1182,7 +5174,7 @@
                         <w:sz w:val="28"/>
                         <w:szCs w:val="28"/>
                       </w:rPr>
-                      <w:t>2</w:t>
+                      <w:t>1</w:t>
                     </w:r>
                     <w:r>
                       <w:rPr>
@@ -1217,6 +5209,7 @@
         <w:dataBinding w:prefixMappings="xmlns:ns0='http://schemas.openxmlformats.org/package/2006/metadata/core-properties' xmlns:ns1='http://purl.org/dc/elements/1.1/'" w:xpath="/ns0:coreProperties[1]/ns1:title[1]" w:storeItemID="{6C3C8BC8-F283-45AE-878A-BAB7291924A1}"/>
         <w:text/>
       </w:sdtPr>
+      <w:sdtEndPr/>
       <w:sdtContent>
         <w:r>
           <w:rPr>
@@ -1279,6 +5272,7 @@
         </v:shapetype>
         <v:shape id="WordPictureWatermark89414127" o:spid="_x0000_s2051" type="#_x0000_t75" style="position:absolute;margin-left:0;margin-top:0;width:425pt;height:379.05pt;z-index:-251656192;mso-position-horizontal:center;mso-position-horizontal-relative:margin;mso-position-vertical:center;mso-position-vertical-relative:margin" o:allowincell="f">
           <v:imagedata r:id="rId1" o:title="Imagem principal" gain="19661f" blacklevel="22938f"/>
+          <w10:wrap anchorx="margin" anchory="margin"/>
         </v:shape>
       </w:pict>
     </w:r>
@@ -1319,6 +5313,7 @@
         </v:shapetype>
         <v:shape id="WordPictureWatermark89414125" o:spid="_x0000_s2049" type="#_x0000_t75" style="position:absolute;margin-left:0;margin-top:0;width:425pt;height:379.05pt;z-index:-251658240;mso-position-horizontal:center;mso-position-horizontal-relative:margin;mso-position-vertical:center;mso-position-vertical-relative:margin" o:allowincell="f">
           <v:imagedata r:id="rId1" o:title="Imagem principal" gain="19661f" blacklevel="22938f"/>
+          <w10:wrap anchorx="margin" anchory="margin"/>
         </v:shape>
       </w:pict>
     </w:r>
@@ -1329,6 +5324,119 @@
 <file path=word/numbering.xml><?xml version="1.0" encoding="utf-8"?>
 <w:numbering xmlns:wpc="http://schemas.microsoft.com/office/word/2010/wordprocessingCanvas" xmlns:mc="http://schemas.openxmlformats.org/markup-compatibility/2006" xmlns:o="urn:schemas-microsoft-com:office:office" xmlns:r="http://schemas.openxmlformats.org/officeDocument/2006/relationships" xmlns:m="http://schemas.openxmlformats.org/officeDocument/2006/math" xmlns:v="urn:schemas-microsoft-com:vml" xmlns:wp14="http://schemas.microsoft.com/office/word/2010/wordprocessingDrawing" xmlns:wp="http://schemas.openxmlformats.org/drawingml/2006/wordprocessingDrawing" xmlns:w10="urn:schemas-microsoft-com:office:word" xmlns:w="http://schemas.openxmlformats.org/wordprocessingml/2006/main" xmlns:w14="http://schemas.microsoft.com/office/word/2010/wordml" xmlns:wpg="http://schemas.microsoft.com/office/word/2010/wordprocessingGroup" xmlns:wpi="http://schemas.microsoft.com/office/word/2010/wordprocessingInk" xmlns:wne="http://schemas.microsoft.com/office/word/2006/wordml" xmlns:wps="http://schemas.microsoft.com/office/word/2010/wordprocessingShape" mc:Ignorable="w14 wp14">
   <w:abstractNum w:abstractNumId="0">
+    <w:nsid w:val="4865181F"/>
+    <w:multiLevelType w:val="hybridMultilevel"/>
+    <w:tmpl w:val="99E09812"/>
+    <w:lvl w:ilvl="0" w:tplc="04160001">
+      <w:start w:val="1"/>
+      <w:numFmt w:val="bullet"/>
+      <w:lvlText w:val=""/>
+      <w:lvlJc w:val="left"/>
+      <w:pPr>
+        <w:ind w:left="720" w:hanging="360"/>
+      </w:pPr>
+      <w:rPr>
+        <w:rFonts w:ascii="Symbol" w:hAnsi="Symbol" w:hint="default"/>
+      </w:rPr>
+    </w:lvl>
+    <w:lvl w:ilvl="1" w:tplc="04160003" w:tentative="1">
+      <w:start w:val="1"/>
+      <w:numFmt w:val="bullet"/>
+      <w:lvlText w:val="o"/>
+      <w:lvlJc w:val="left"/>
+      <w:pPr>
+        <w:ind w:left="1440" w:hanging="360"/>
+      </w:pPr>
+      <w:rPr>
+        <w:rFonts w:ascii="Courier New" w:hAnsi="Courier New" w:cs="Courier New" w:hint="default"/>
+      </w:rPr>
+    </w:lvl>
+    <w:lvl w:ilvl="2" w:tplc="04160005" w:tentative="1">
+      <w:start w:val="1"/>
+      <w:numFmt w:val="bullet"/>
+      <w:lvlText w:val=""/>
+      <w:lvlJc w:val="left"/>
+      <w:pPr>
+        <w:ind w:left="2160" w:hanging="360"/>
+      </w:pPr>
+      <w:rPr>
+        <w:rFonts w:ascii="Wingdings" w:hAnsi="Wingdings" w:hint="default"/>
+      </w:rPr>
+    </w:lvl>
+    <w:lvl w:ilvl="3" w:tplc="04160001" w:tentative="1">
+      <w:start w:val="1"/>
+      <w:numFmt w:val="bullet"/>
+      <w:lvlText w:val=""/>
+      <w:lvlJc w:val="left"/>
+      <w:pPr>
+        <w:ind w:left="2880" w:hanging="360"/>
+      </w:pPr>
+      <w:rPr>
+        <w:rFonts w:ascii="Symbol" w:hAnsi="Symbol" w:hint="default"/>
+      </w:rPr>
+    </w:lvl>
+    <w:lvl w:ilvl="4" w:tplc="04160003" w:tentative="1">
+      <w:start w:val="1"/>
+      <w:numFmt w:val="bullet"/>
+      <w:lvlText w:val="o"/>
+      <w:lvlJc w:val="left"/>
+      <w:pPr>
+        <w:ind w:left="3600" w:hanging="360"/>
+      </w:pPr>
+      <w:rPr>
+        <w:rFonts w:ascii="Courier New" w:hAnsi="Courier New" w:cs="Courier New" w:hint="default"/>
+      </w:rPr>
+    </w:lvl>
+    <w:lvl w:ilvl="5" w:tplc="04160005" w:tentative="1">
+      <w:start w:val="1"/>
+      <w:numFmt w:val="bullet"/>
+      <w:lvlText w:val=""/>
+      <w:lvlJc w:val="left"/>
+      <w:pPr>
+        <w:ind w:left="4320" w:hanging="360"/>
+      </w:pPr>
+      <w:rPr>
+        <w:rFonts w:ascii="Wingdings" w:hAnsi="Wingdings" w:hint="default"/>
+      </w:rPr>
+    </w:lvl>
+    <w:lvl w:ilvl="6" w:tplc="04160001" w:tentative="1">
+      <w:start w:val="1"/>
+      <w:numFmt w:val="bullet"/>
+      <w:lvlText w:val=""/>
+      <w:lvlJc w:val="left"/>
+      <w:pPr>
+        <w:ind w:left="5040" w:hanging="360"/>
+      </w:pPr>
+      <w:rPr>
+        <w:rFonts w:ascii="Symbol" w:hAnsi="Symbol" w:hint="default"/>
+      </w:rPr>
+    </w:lvl>
+    <w:lvl w:ilvl="7" w:tplc="04160003" w:tentative="1">
+      <w:start w:val="1"/>
+      <w:numFmt w:val="bullet"/>
+      <w:lvlText w:val="o"/>
+      <w:lvlJc w:val="left"/>
+      <w:pPr>
+        <w:ind w:left="5760" w:hanging="360"/>
+      </w:pPr>
+      <w:rPr>
+        <w:rFonts w:ascii="Courier New" w:hAnsi="Courier New" w:cs="Courier New" w:hint="default"/>
+      </w:rPr>
+    </w:lvl>
+    <w:lvl w:ilvl="8" w:tplc="04160005" w:tentative="1">
+      <w:start w:val="1"/>
+      <w:numFmt w:val="bullet"/>
+      <w:lvlText w:val=""/>
+      <w:lvlJc w:val="left"/>
+      <w:pPr>
+        <w:ind w:left="6480" w:hanging="360"/>
+      </w:pPr>
+      <w:rPr>
+        <w:rFonts w:ascii="Wingdings" w:hAnsi="Wingdings" w:hint="default"/>
+      </w:rPr>
+    </w:lvl>
+  </w:abstractNum>
+  <w:abstractNum w:abstractNumId="1">
     <w:nsid w:val="4B6107F7"/>
     <w:multiLevelType w:val="multilevel"/>
     <w:tmpl w:val="04160025"/>
@@ -1426,8 +5534,243 @@
       </w:pPr>
     </w:lvl>
   </w:abstractNum>
+  <w:abstractNum w:abstractNumId="2">
+    <w:nsid w:val="59137FD4"/>
+    <w:multiLevelType w:val="hybridMultilevel"/>
+    <w:tmpl w:val="74241406"/>
+    <w:lvl w:ilvl="0" w:tplc="04160001">
+      <w:start w:val="1"/>
+      <w:numFmt w:val="bullet"/>
+      <w:lvlText w:val=""/>
+      <w:lvlJc w:val="left"/>
+      <w:pPr>
+        <w:ind w:left="720" w:hanging="360"/>
+      </w:pPr>
+      <w:rPr>
+        <w:rFonts w:ascii="Symbol" w:hAnsi="Symbol" w:hint="default"/>
+      </w:rPr>
+    </w:lvl>
+    <w:lvl w:ilvl="1" w:tplc="04160003" w:tentative="1">
+      <w:start w:val="1"/>
+      <w:numFmt w:val="bullet"/>
+      <w:lvlText w:val="o"/>
+      <w:lvlJc w:val="left"/>
+      <w:pPr>
+        <w:ind w:left="1440" w:hanging="360"/>
+      </w:pPr>
+      <w:rPr>
+        <w:rFonts w:ascii="Courier New" w:hAnsi="Courier New" w:cs="Courier New" w:hint="default"/>
+      </w:rPr>
+    </w:lvl>
+    <w:lvl w:ilvl="2" w:tplc="04160005" w:tentative="1">
+      <w:start w:val="1"/>
+      <w:numFmt w:val="bullet"/>
+      <w:lvlText w:val=""/>
+      <w:lvlJc w:val="left"/>
+      <w:pPr>
+        <w:ind w:left="2160" w:hanging="360"/>
+      </w:pPr>
+      <w:rPr>
+        <w:rFonts w:ascii="Wingdings" w:hAnsi="Wingdings" w:hint="default"/>
+      </w:rPr>
+    </w:lvl>
+    <w:lvl w:ilvl="3" w:tplc="04160001" w:tentative="1">
+      <w:start w:val="1"/>
+      <w:numFmt w:val="bullet"/>
+      <w:lvlText w:val=""/>
+      <w:lvlJc w:val="left"/>
+      <w:pPr>
+        <w:ind w:left="2880" w:hanging="360"/>
+      </w:pPr>
+      <w:rPr>
+        <w:rFonts w:ascii="Symbol" w:hAnsi="Symbol" w:hint="default"/>
+      </w:rPr>
+    </w:lvl>
+    <w:lvl w:ilvl="4" w:tplc="04160003" w:tentative="1">
+      <w:start w:val="1"/>
+      <w:numFmt w:val="bullet"/>
+      <w:lvlText w:val="o"/>
+      <w:lvlJc w:val="left"/>
+      <w:pPr>
+        <w:ind w:left="3600" w:hanging="360"/>
+      </w:pPr>
+      <w:rPr>
+        <w:rFonts w:ascii="Courier New" w:hAnsi="Courier New" w:cs="Courier New" w:hint="default"/>
+      </w:rPr>
+    </w:lvl>
+    <w:lvl w:ilvl="5" w:tplc="04160005" w:tentative="1">
+      <w:start w:val="1"/>
+      <w:numFmt w:val="bullet"/>
+      <w:lvlText w:val=""/>
+      <w:lvlJc w:val="left"/>
+      <w:pPr>
+        <w:ind w:left="4320" w:hanging="360"/>
+      </w:pPr>
+      <w:rPr>
+        <w:rFonts w:ascii="Wingdings" w:hAnsi="Wingdings" w:hint="default"/>
+      </w:rPr>
+    </w:lvl>
+    <w:lvl w:ilvl="6" w:tplc="04160001" w:tentative="1">
+      <w:start w:val="1"/>
+      <w:numFmt w:val="bullet"/>
+      <w:lvlText w:val=""/>
+      <w:lvlJc w:val="left"/>
+      <w:pPr>
+        <w:ind w:left="5040" w:hanging="360"/>
+      </w:pPr>
+      <w:rPr>
+        <w:rFonts w:ascii="Symbol" w:hAnsi="Symbol" w:hint="default"/>
+      </w:rPr>
+    </w:lvl>
+    <w:lvl w:ilvl="7" w:tplc="04160003" w:tentative="1">
+      <w:start w:val="1"/>
+      <w:numFmt w:val="bullet"/>
+      <w:lvlText w:val="o"/>
+      <w:lvlJc w:val="left"/>
+      <w:pPr>
+        <w:ind w:left="5760" w:hanging="360"/>
+      </w:pPr>
+      <w:rPr>
+        <w:rFonts w:ascii="Courier New" w:hAnsi="Courier New" w:cs="Courier New" w:hint="default"/>
+      </w:rPr>
+    </w:lvl>
+    <w:lvl w:ilvl="8" w:tplc="04160005" w:tentative="1">
+      <w:start w:val="1"/>
+      <w:numFmt w:val="bullet"/>
+      <w:lvlText w:val=""/>
+      <w:lvlJc w:val="left"/>
+      <w:pPr>
+        <w:ind w:left="6480" w:hanging="360"/>
+      </w:pPr>
+      <w:rPr>
+        <w:rFonts w:ascii="Wingdings" w:hAnsi="Wingdings" w:hint="default"/>
+      </w:rPr>
+    </w:lvl>
+  </w:abstractNum>
+  <w:abstractNum w:abstractNumId="3">
+    <w:nsid w:val="5DC80ABB"/>
+    <w:multiLevelType w:val="hybridMultilevel"/>
+    <w:tmpl w:val="A1AE216C"/>
+    <w:lvl w:ilvl="0" w:tplc="04160001">
+      <w:start w:val="1"/>
+      <w:numFmt w:val="bullet"/>
+      <w:lvlText w:val=""/>
+      <w:lvlJc w:val="left"/>
+      <w:pPr>
+        <w:ind w:left="765" w:hanging="360"/>
+      </w:pPr>
+      <w:rPr>
+        <w:rFonts w:ascii="Symbol" w:hAnsi="Symbol" w:hint="default"/>
+      </w:rPr>
+    </w:lvl>
+    <w:lvl w:ilvl="1" w:tplc="04160003" w:tentative="1">
+      <w:start w:val="1"/>
+      <w:numFmt w:val="bullet"/>
+      <w:lvlText w:val="o"/>
+      <w:lvlJc w:val="left"/>
+      <w:pPr>
+        <w:ind w:left="1485" w:hanging="360"/>
+      </w:pPr>
+      <w:rPr>
+        <w:rFonts w:ascii="Courier New" w:hAnsi="Courier New" w:cs="Courier New" w:hint="default"/>
+      </w:rPr>
+    </w:lvl>
+    <w:lvl w:ilvl="2" w:tplc="04160005" w:tentative="1">
+      <w:start w:val="1"/>
+      <w:numFmt w:val="bullet"/>
+      <w:lvlText w:val=""/>
+      <w:lvlJc w:val="left"/>
+      <w:pPr>
+        <w:ind w:left="2205" w:hanging="360"/>
+      </w:pPr>
+      <w:rPr>
+        <w:rFonts w:ascii="Wingdings" w:hAnsi="Wingdings" w:hint="default"/>
+      </w:rPr>
+    </w:lvl>
+    <w:lvl w:ilvl="3" w:tplc="04160001" w:tentative="1">
+      <w:start w:val="1"/>
+      <w:numFmt w:val="bullet"/>
+      <w:lvlText w:val=""/>
+      <w:lvlJc w:val="left"/>
+      <w:pPr>
+        <w:ind w:left="2925" w:hanging="360"/>
+      </w:pPr>
+      <w:rPr>
+        <w:rFonts w:ascii="Symbol" w:hAnsi="Symbol" w:hint="default"/>
+      </w:rPr>
+    </w:lvl>
+    <w:lvl w:ilvl="4" w:tplc="04160003" w:tentative="1">
+      <w:start w:val="1"/>
+      <w:numFmt w:val="bullet"/>
+      <w:lvlText w:val="o"/>
+      <w:lvlJc w:val="left"/>
+      <w:pPr>
+        <w:ind w:left="3645" w:hanging="360"/>
+      </w:pPr>
+      <w:rPr>
+        <w:rFonts w:ascii="Courier New" w:hAnsi="Courier New" w:cs="Courier New" w:hint="default"/>
+      </w:rPr>
+    </w:lvl>
+    <w:lvl w:ilvl="5" w:tplc="04160005" w:tentative="1">
+      <w:start w:val="1"/>
+      <w:numFmt w:val="bullet"/>
+      <w:lvlText w:val=""/>
+      <w:lvlJc w:val="left"/>
+      <w:pPr>
+        <w:ind w:left="4365" w:hanging="360"/>
+      </w:pPr>
+      <w:rPr>
+        <w:rFonts w:ascii="Wingdings" w:hAnsi="Wingdings" w:hint="default"/>
+      </w:rPr>
+    </w:lvl>
+    <w:lvl w:ilvl="6" w:tplc="04160001" w:tentative="1">
+      <w:start w:val="1"/>
+      <w:numFmt w:val="bullet"/>
+      <w:lvlText w:val=""/>
+      <w:lvlJc w:val="left"/>
+      <w:pPr>
+        <w:ind w:left="5085" w:hanging="360"/>
+      </w:pPr>
+      <w:rPr>
+        <w:rFonts w:ascii="Symbol" w:hAnsi="Symbol" w:hint="default"/>
+      </w:rPr>
+    </w:lvl>
+    <w:lvl w:ilvl="7" w:tplc="04160003" w:tentative="1">
+      <w:start w:val="1"/>
+      <w:numFmt w:val="bullet"/>
+      <w:lvlText w:val="o"/>
+      <w:lvlJc w:val="left"/>
+      <w:pPr>
+        <w:ind w:left="5805" w:hanging="360"/>
+      </w:pPr>
+      <w:rPr>
+        <w:rFonts w:ascii="Courier New" w:hAnsi="Courier New" w:cs="Courier New" w:hint="default"/>
+      </w:rPr>
+    </w:lvl>
+    <w:lvl w:ilvl="8" w:tplc="04160005" w:tentative="1">
+      <w:start w:val="1"/>
+      <w:numFmt w:val="bullet"/>
+      <w:lvlText w:val=""/>
+      <w:lvlJc w:val="left"/>
+      <w:pPr>
+        <w:ind w:left="6525" w:hanging="360"/>
+      </w:pPr>
+      <w:rPr>
+        <w:rFonts w:ascii="Wingdings" w:hAnsi="Wingdings" w:hint="default"/>
+      </w:rPr>
+    </w:lvl>
+  </w:abstractNum>
   <w:num w:numId="1">
+    <w:abstractNumId w:val="1"/>
+  </w:num>
+  <w:num w:numId="2">
+    <w:abstractNumId w:val="3"/>
+  </w:num>
+  <w:num w:numId="3">
     <w:abstractNumId w:val="0"/>
+  </w:num>
+  <w:num w:numId="4">
+    <w:abstractNumId w:val="2"/>
   </w:num>
 </w:numbering>
 </file>
@@ -1624,7 +5967,6 @@
     <w:next w:val="Normal"/>
     <w:link w:val="Ttulo2Char"/>
     <w:uiPriority w:val="9"/>
-    <w:semiHidden/>
     <w:unhideWhenUsed/>
     <w:qFormat/>
     <w:rsid w:val="007F5066"/>
@@ -1841,6 +6183,7 @@
   <w:style w:type="character" w:default="1" w:styleId="Fontepargpadro">
     <w:name w:val="Default Paragraph Font"/>
     <w:uiPriority w:val="1"/>
+    <w:semiHidden/>
     <w:unhideWhenUsed/>
   </w:style>
   <w:style w:type="table" w:default="1" w:styleId="Tabelanormal">
@@ -2030,7 +6373,6 @@
     <w:basedOn w:val="Fontepargpadro"/>
     <w:link w:val="Ttulo2"/>
     <w:uiPriority w:val="9"/>
-    <w:semiHidden/>
     <w:rsid w:val="007F5066"/>
     <w:rPr>
       <w:rFonts w:asciiTheme="majorHAnsi" w:eastAsiaTheme="majorEastAsia" w:hAnsiTheme="majorHAnsi" w:cstheme="majorBidi"/>
@@ -2336,7 +6678,6 @@
     <w:next w:val="Normal"/>
     <w:link w:val="Ttulo2Char"/>
     <w:uiPriority w:val="9"/>
-    <w:semiHidden/>
     <w:unhideWhenUsed/>
     <w:qFormat/>
     <w:rsid w:val="007F5066"/>
@@ -2553,6 +6894,7 @@
   <w:style w:type="character" w:default="1" w:styleId="Fontepargpadro">
     <w:name w:val="Default Paragraph Font"/>
     <w:uiPriority w:val="1"/>
+    <w:semiHidden/>
     <w:unhideWhenUsed/>
   </w:style>
   <w:style w:type="table" w:default="1" w:styleId="Tabelanormal">
@@ -2742,7 +7084,6 @@
     <w:basedOn w:val="Fontepargpadro"/>
     <w:link w:val="Ttulo2"/>
     <w:uiPriority w:val="9"/>
-    <w:semiHidden/>
     <w:rsid w:val="007F5066"/>
     <w:rPr>
       <w:rFonts w:asciiTheme="majorHAnsi" w:eastAsiaTheme="majorEastAsia" w:hAnsiTheme="majorHAnsi" w:cstheme="majorBidi"/>
@@ -2957,12 +7298,33 @@
 
 <file path=word/glossary/fontTable.xml><?xml version="1.0" encoding="utf-8"?>
 <w:fonts xmlns:mc="http://schemas.openxmlformats.org/markup-compatibility/2006" xmlns:r="http://schemas.openxmlformats.org/officeDocument/2006/relationships" xmlns:w="http://schemas.openxmlformats.org/wordprocessingml/2006/main" xmlns:w14="http://schemas.microsoft.com/office/word/2010/wordml" mc:Ignorable="w14">
+  <w:font w:name="Symbol">
+    <w:panose1 w:val="05050102010706020507"/>
+    <w:charset w:val="02"/>
+    <w:family w:val="roman"/>
+    <w:pitch w:val="variable"/>
+    <w:sig w:usb0="00000000" w:usb1="10000000" w:usb2="00000000" w:usb3="00000000" w:csb0="80000000" w:csb1="00000000"/>
+  </w:font>
   <w:font w:name="Times New Roman">
     <w:panose1 w:val="02020603050405020304"/>
     <w:charset w:val="00"/>
     <w:family w:val="roman"/>
     <w:pitch w:val="variable"/>
     <w:sig w:usb0="E0002EFF" w:usb1="C000785B" w:usb2="00000009" w:usb3="00000000" w:csb0="000001FF" w:csb1="00000000"/>
+  </w:font>
+  <w:font w:name="Courier New">
+    <w:panose1 w:val="02070309020205020404"/>
+    <w:charset w:val="00"/>
+    <w:family w:val="modern"/>
+    <w:pitch w:val="fixed"/>
+    <w:sig w:usb0="E0002EFF" w:usb1="C0007843" w:usb2="00000009" w:usb3="00000000" w:csb0="000001FF" w:csb1="00000000"/>
+  </w:font>
+  <w:font w:name="Wingdings">
+    <w:panose1 w:val="05000000000000000000"/>
+    <w:charset w:val="02"/>
+    <w:family w:val="auto"/>
+    <w:pitch w:val="variable"/>
+    <w:sig w:usb0="00000000" w:usb1="10000000" w:usb2="00000000" w:usb3="00000000" w:csb0="80000000" w:csb1="00000000"/>
   </w:font>
   <w:font w:name="Calibri">
     <w:panose1 w:val="020F0502020204030204"/>
@@ -3003,7 +7365,9 @@
   </w:compat>
   <w:rsids>
     <w:rsidRoot w:val="00F07A47"/>
+    <w:rsid w:val="000C4BD2"/>
     <w:rsid w:val="0050274B"/>
+    <w:rsid w:val="007A0C14"/>
     <w:rsid w:val="00F07A47"/>
   </w:rsids>
   <m:mathPr>
@@ -3786,7 +8150,7 @@
 </file>
 
 <file path=customXml/itemProps2.xml><?xml version="1.0" encoding="utf-8"?>
-<ds:datastoreItem xmlns:ds="http://schemas.openxmlformats.org/officeDocument/2006/customXml" ds:itemID="{0C803098-9992-4364-8B9C-150161FF4DFD}">
+<ds:datastoreItem xmlns:ds="http://schemas.openxmlformats.org/officeDocument/2006/customXml" ds:itemID="{5D40CDF0-42BF-49FA-A21D-668E0507A59F}">
   <ds:schemaRefs>
     <ds:schemaRef ds:uri="http://schemas.openxmlformats.org/officeDocument/2006/bibliography"/>
   </ds:schemaRefs>

</xml_diff>